<commit_message>
Eureka Service, Config Server added
</commit_message>
<xml_diff>
--- a/Notes.docx
+++ b/Notes.docx
@@ -12,6 +12,10 @@
     </w:p>
     <w:p>
       <w:r>
+        <w:rPr>
+          <w:noProof/>
+          <w:lang w:eastAsia="en-IN"/>
+        </w:rPr>
         <w:drawing>
           <wp:inline distT="0" distB="0" distL="0" distR="0" wp14:anchorId="11119600" wp14:editId="1D53CD13">
             <wp:extent cx="4381880" cy="3962743"/>
@@ -50,8 +54,13 @@
       </w:r>
     </w:p>
     <w:p>
-      <w:r>
-        <w:t>Zipkin – Distributed Tracing</w:t>
+      <w:proofErr w:type="spellStart"/>
+      <w:r>
+        <w:t>Zipkin</w:t>
+      </w:r>
+      <w:proofErr w:type="spellEnd"/>
+      <w:r>
+        <w:t xml:space="preserve"> – Distributed Tracing</w:t>
       </w:r>
     </w:p>
     <w:p>
@@ -77,7 +86,15 @@
     </w:p>
     <w:p>
       <w:r>
-        <w:t>Product-service : 9001</w:t>
+        <w:t>Product-</w:t>
+      </w:r>
+      <w:proofErr w:type="gramStart"/>
+      <w:r>
+        <w:t>service :</w:t>
+      </w:r>
+      <w:proofErr w:type="gramEnd"/>
+      <w:r>
+        <w:t xml:space="preserve"> 9001</w:t>
       </w:r>
     </w:p>
     <w:p>
@@ -106,8 +123,13 @@
         </w:numPr>
       </w:pPr>
       <w:r>
-        <w:t>Uses Mongo DB – configure that in Application.properties</w:t>
-      </w:r>
+        <w:t xml:space="preserve">Uses Mongo DB – configure that in </w:t>
+      </w:r>
+      <w:proofErr w:type="spellStart"/>
+      <w:r>
+        <w:t>Application.properties</w:t>
+      </w:r>
+      <w:proofErr w:type="spellEnd"/>
     </w:p>
     <w:p>
       <w:pPr>
@@ -118,7 +140,23 @@
         </w:numPr>
       </w:pPr>
       <w:r>
-        <w:t>Model &gt; Product – Add Lombok properties for Data/Builder/NoArgs/AllArgs constructor</w:t>
+        <w:t>Model &gt; Product – Add Lombok properties for Data/Builder/</w:t>
+      </w:r>
+      <w:proofErr w:type="spellStart"/>
+      <w:r>
+        <w:t>NoArgs</w:t>
+      </w:r>
+      <w:proofErr w:type="spellEnd"/>
+      <w:r>
+        <w:t>/</w:t>
+      </w:r>
+      <w:proofErr w:type="spellStart"/>
+      <w:r>
+        <w:t>AllArgs</w:t>
+      </w:r>
+      <w:proofErr w:type="spellEnd"/>
+      <w:r>
+        <w:t xml:space="preserve"> constructor</w:t>
       </w:r>
     </w:p>
     <w:p>
@@ -167,17 +205,7 @@
           <w:szCs w:val="20"/>
           <w:shd w:val="clear" w:color="auto" w:fill="E8F2FE"/>
         </w:rPr>
-        <w:t>)</w:t>
-      </w:r>
-      <w:r>
-        <w:rPr>
-          <w:rFonts w:ascii="Consolas" w:hAnsi="Consolas" w:cs="Consolas"/>
-          <w:color w:val="000000"/>
-          <w:sz w:val="20"/>
-          <w:szCs w:val="20"/>
-          <w:shd w:val="clear" w:color="auto" w:fill="E8F2FE"/>
-        </w:rPr>
-        <w:t xml:space="preserve"> – MongoDB document linkage</w:t>
+        <w:t>) – MongoDB document linkage</w:t>
       </w:r>
     </w:p>
     <w:p>
@@ -188,9 +216,19 @@
           <w:numId w:val="1"/>
         </w:numPr>
       </w:pPr>
-      <w:r>
-        <w:t>ProductRepository interface – extends MongoDBRepository</w:t>
-      </w:r>
+      <w:proofErr w:type="spellStart"/>
+      <w:r>
+        <w:t>ProductRepository</w:t>
+      </w:r>
+      <w:proofErr w:type="spellEnd"/>
+      <w:r>
+        <w:t xml:space="preserve"> interface – extends </w:t>
+      </w:r>
+      <w:proofErr w:type="spellStart"/>
+      <w:r>
+        <w:t>MongoDBRepository</w:t>
+      </w:r>
+      <w:proofErr w:type="spellEnd"/>
     </w:p>
     <w:p>
       <w:pPr>
@@ -200,8 +238,13 @@
           <w:numId w:val="1"/>
         </w:numPr>
       </w:pPr>
-      <w:r>
-        <w:t xml:space="preserve">ProductController – </w:t>
+      <w:proofErr w:type="spellStart"/>
+      <w:r>
+        <w:t>ProductController</w:t>
+      </w:r>
+      <w:proofErr w:type="spellEnd"/>
+      <w:r>
+        <w:t xml:space="preserve"> – </w:t>
       </w:r>
     </w:p>
     <w:p>
@@ -223,8 +266,20 @@
           <w:szCs w:val="20"/>
           <w:shd w:val="clear" w:color="auto" w:fill="E8F2FE"/>
         </w:rPr>
-        <w:t>@RequiredArgsConstructor</w:t>
-      </w:r>
+        <w:t>@</w:t>
+      </w:r>
+      <w:proofErr w:type="spellStart"/>
+      <w:r>
+        <w:rPr>
+          <w:rFonts w:ascii="Consolas" w:hAnsi="Consolas" w:cs="Consolas"/>
+          <w:color w:val="646464"/>
+          <w:sz w:val="20"/>
+          <w:szCs w:val="20"/>
+          <w:shd w:val="clear" w:color="auto" w:fill="E8F2FE"/>
+        </w:rPr>
+        <w:t>RequiredArgsConstructor</w:t>
+      </w:r>
+      <w:proofErr w:type="spellEnd"/>
       <w:r>
         <w:rPr>
           <w:rFonts w:ascii="Consolas" w:hAnsi="Consolas" w:cs="Consolas"/>
@@ -261,6 +316,7 @@
           <w:szCs w:val="20"/>
         </w:rPr>
       </w:pPr>
+      <w:proofErr w:type="gramStart"/>
       <w:r>
         <w:rPr>
           <w:rFonts w:ascii="Consolas" w:hAnsi="Consolas" w:cs="Consolas"/>
@@ -272,6 +328,7 @@
         </w:rPr>
         <w:t>private</w:t>
       </w:r>
+      <w:proofErr w:type="gramEnd"/>
       <w:r>
         <w:rPr>
           <w:rFonts w:ascii="Consolas" w:hAnsi="Consolas" w:cs="Consolas"/>
@@ -299,8 +356,29 @@
           <w:sz w:val="20"/>
           <w:szCs w:val="20"/>
         </w:rPr>
-        <w:t xml:space="preserve"> ProductRepository </w:t>
-      </w:r>
+        <w:t xml:space="preserve"> </w:t>
+      </w:r>
+      <w:proofErr w:type="spellStart"/>
+      <w:r>
+        <w:rPr>
+          <w:rFonts w:ascii="Consolas" w:hAnsi="Consolas" w:cs="Consolas"/>
+          <w:color w:val="000000"/>
+          <w:sz w:val="20"/>
+          <w:szCs w:val="20"/>
+        </w:rPr>
+        <w:t>ProductRepository</w:t>
+      </w:r>
+      <w:proofErr w:type="spellEnd"/>
+      <w:r>
+        <w:rPr>
+          <w:rFonts w:ascii="Consolas" w:hAnsi="Consolas" w:cs="Consolas"/>
+          <w:color w:val="000000"/>
+          <w:sz w:val="20"/>
+          <w:szCs w:val="20"/>
+        </w:rPr>
+        <w:t xml:space="preserve"> </w:t>
+      </w:r>
+      <w:proofErr w:type="spellStart"/>
       <w:r>
         <w:rPr>
           <w:rFonts w:ascii="Consolas" w:hAnsi="Consolas" w:cs="Consolas"/>
@@ -311,6 +389,7 @@
         </w:rPr>
         <w:t>productRepository</w:t>
       </w:r>
+      <w:proofErr w:type="spellEnd"/>
       <w:r>
         <w:rPr>
           <w:rFonts w:ascii="Consolas" w:hAnsi="Consolas" w:cs="Consolas"/>
@@ -350,6 +429,7 @@
         </w:rPr>
         <w:t xml:space="preserve">//Why is it not </w:t>
       </w:r>
+      <w:proofErr w:type="spellStart"/>
       <w:r>
         <w:rPr>
           <w:rFonts w:ascii="Consolas" w:hAnsi="Consolas" w:cs="Consolas"/>
@@ -360,6 +440,7 @@
         </w:rPr>
         <w:t>autowired</w:t>
       </w:r>
+      <w:proofErr w:type="spellEnd"/>
     </w:p>
     <w:p>
       <w:pPr>
@@ -406,6 +487,8 @@
         </w:rPr>
         <w:tab/>
       </w:r>
+      <w:proofErr w:type="spellStart"/>
+      <w:proofErr w:type="gramStart"/>
       <w:r>
         <w:rPr>
           <w:rFonts w:ascii="var(--ff-mono)" w:eastAsia="Times New Roman" w:hAnsi="var(--ff-mono)" w:cs="Courier New"/>
@@ -414,7 +497,19 @@
           <w:bdr w:val="none" w:sz="0" w:space="0" w:color="auto" w:frame="1"/>
           <w:lang w:eastAsia="en-IN"/>
         </w:rPr>
-        <w:t>npx kill-port 8080</w:t>
+        <w:t>npx</w:t>
+      </w:r>
+      <w:proofErr w:type="spellEnd"/>
+      <w:proofErr w:type="gramEnd"/>
+      <w:r>
+        <w:rPr>
+          <w:rFonts w:ascii="var(--ff-mono)" w:eastAsia="Times New Roman" w:hAnsi="var(--ff-mono)" w:cs="Courier New"/>
+          <w:sz w:val="20"/>
+          <w:szCs w:val="20"/>
+          <w:bdr w:val="none" w:sz="0" w:space="0" w:color="auto" w:frame="1"/>
+          <w:lang w:eastAsia="en-IN"/>
+        </w:rPr>
+        <w:t xml:space="preserve"> kill-port 8080</w:t>
       </w:r>
       <w:r>
         <w:rPr>
@@ -466,7 +561,29 @@
           <w:lang w:eastAsia="en-IN"/>
         </w:rPr>
         <w:lastRenderedPageBreak/>
-        <w:t>Order-Service : 9002</w:t>
+        <w:t>Order-</w:t>
+      </w:r>
+      <w:proofErr w:type="gramStart"/>
+      <w:r>
+        <w:rPr>
+          <w:rFonts w:ascii="var(--ff-mono)" w:eastAsia="Times New Roman" w:hAnsi="var(--ff-mono)" w:cs="Courier New"/>
+          <w:sz w:val="20"/>
+          <w:szCs w:val="20"/>
+          <w:bdr w:val="none" w:sz="0" w:space="0" w:color="auto" w:frame="1"/>
+          <w:lang w:eastAsia="en-IN"/>
+        </w:rPr>
+        <w:t>Service :</w:t>
+      </w:r>
+      <w:proofErr w:type="gramEnd"/>
+      <w:r>
+        <w:rPr>
+          <w:rFonts w:ascii="var(--ff-mono)" w:eastAsia="Times New Roman" w:hAnsi="var(--ff-mono)" w:cs="Courier New"/>
+          <w:sz w:val="20"/>
+          <w:szCs w:val="20"/>
+          <w:bdr w:val="none" w:sz="0" w:space="0" w:color="auto" w:frame="1"/>
+          <w:lang w:eastAsia="en-IN"/>
+        </w:rPr>
+        <w:t xml:space="preserve"> 9002</w:t>
       </w:r>
     </w:p>
     <w:p>
@@ -507,7 +624,29 @@
           <w:bdr w:val="none" w:sz="0" w:space="0" w:color="auto" w:frame="1"/>
           <w:lang w:eastAsia="en-IN"/>
         </w:rPr>
-        <w:t>Lombok, SpringWeb, Spring Data JPA, MySQL Driver</w:t>
+        <w:t xml:space="preserve">Lombok, </w:t>
+      </w:r>
+      <w:proofErr w:type="spellStart"/>
+      <w:r>
+        <w:rPr>
+          <w:rFonts w:ascii="var(--ff-mono)" w:eastAsia="Times New Roman" w:hAnsi="var(--ff-mono)" w:cs="Courier New"/>
+          <w:sz w:val="20"/>
+          <w:szCs w:val="20"/>
+          <w:bdr w:val="none" w:sz="0" w:space="0" w:color="auto" w:frame="1"/>
+          <w:lang w:eastAsia="en-IN"/>
+        </w:rPr>
+        <w:t>SpringWeb</w:t>
+      </w:r>
+      <w:proofErr w:type="spellEnd"/>
+      <w:r>
+        <w:rPr>
+          <w:rFonts w:ascii="var(--ff-mono)" w:eastAsia="Times New Roman" w:hAnsi="var(--ff-mono)" w:cs="Courier New"/>
+          <w:sz w:val="20"/>
+          <w:szCs w:val="20"/>
+          <w:bdr w:val="none" w:sz="0" w:space="0" w:color="auto" w:frame="1"/>
+          <w:lang w:eastAsia="en-IN"/>
+        </w:rPr>
+        <w:t>, Spring Data JPA, MySQL Driver</w:t>
       </w:r>
     </w:p>
     <w:p>
@@ -569,6 +708,7 @@
           <w:lang w:eastAsia="en-IN"/>
         </w:rPr>
       </w:pPr>
+      <w:proofErr w:type="gramStart"/>
       <w:r>
         <w:rPr>
           <w:rFonts w:ascii="var(--ff-mono)" w:eastAsia="Times New Roman" w:hAnsi="var(--ff-mono)" w:cs="Courier New"/>
@@ -576,8 +716,9 @@
           <w:szCs w:val="20"/>
           <w:lang w:eastAsia="en-IN"/>
         </w:rPr>
-        <w:t>create database `order-service`;</w:t>
-      </w:r>
+        <w:t>create</w:t>
+      </w:r>
+      <w:proofErr w:type="gramEnd"/>
       <w:r>
         <w:rPr>
           <w:rFonts w:ascii="var(--ff-mono)" w:eastAsia="Times New Roman" w:hAnsi="var(--ff-mono)" w:cs="Courier New"/>
@@ -585,16 +726,1315 @@
           <w:szCs w:val="20"/>
           <w:lang w:eastAsia="en-IN"/>
         </w:rPr>
-        <w:t xml:space="preserve"> - use backticks</w:t>
-      </w:r>
+        <w:t xml:space="preserve"> database `order-service`;</w:t>
+      </w:r>
+      <w:r>
+        <w:rPr>
+          <w:rFonts w:ascii="var(--ff-mono)" w:eastAsia="Times New Roman" w:hAnsi="var(--ff-mono)" w:cs="Courier New"/>
+          <w:sz w:val="20"/>
+          <w:szCs w:val="20"/>
+          <w:lang w:eastAsia="en-IN"/>
+        </w:rPr>
+        <w:t xml:space="preserve"> - use </w:t>
+      </w:r>
+      <w:proofErr w:type="spellStart"/>
+      <w:r>
+        <w:rPr>
+          <w:rFonts w:ascii="var(--ff-mono)" w:eastAsia="Times New Roman" w:hAnsi="var(--ff-mono)" w:cs="Courier New"/>
+          <w:sz w:val="20"/>
+          <w:szCs w:val="20"/>
+          <w:lang w:eastAsia="en-IN"/>
+        </w:rPr>
+        <w:t>backticks</w:t>
+      </w:r>
+      <w:proofErr w:type="spellEnd"/>
+    </w:p>
+    <w:p>
+      <w:pPr>
+        <w:tabs>
+          <w:tab w:val="left" w:pos="916"/>
+          <w:tab w:val="left" w:pos="1832"/>
+          <w:tab w:val="left" w:pos="2748"/>
+          <w:tab w:val="left" w:pos="3664"/>
+          <w:tab w:val="left" w:pos="4580"/>
+          <w:tab w:val="left" w:pos="5496"/>
+          <w:tab w:val="left" w:pos="6412"/>
+          <w:tab w:val="left" w:pos="7328"/>
+          <w:tab w:val="left" w:pos="8244"/>
+          <w:tab w:val="left" w:pos="9160"/>
+          <w:tab w:val="left" w:pos="10076"/>
+          <w:tab w:val="left" w:pos="10992"/>
+          <w:tab w:val="left" w:pos="11908"/>
+          <w:tab w:val="left" w:pos="12824"/>
+          <w:tab w:val="left" w:pos="13740"/>
+          <w:tab w:val="left" w:pos="14656"/>
+        </w:tabs>
+        <w:spacing w:after="0" w:line="240" w:lineRule="auto"/>
+        <w:textAlignment w:val="baseline"/>
+        <w:rPr>
+          <w:rFonts w:ascii="var(--ff-mono)" w:eastAsia="Times New Roman" w:hAnsi="var(--ff-mono)" w:cs="Courier New"/>
+          <w:sz w:val="20"/>
+          <w:szCs w:val="20"/>
+          <w:lang w:eastAsia="en-IN"/>
+        </w:rPr>
+      </w:pPr>
+    </w:p>
+    <w:p>
+      <w:pPr>
+        <w:tabs>
+          <w:tab w:val="left" w:pos="916"/>
+          <w:tab w:val="left" w:pos="1832"/>
+          <w:tab w:val="left" w:pos="2748"/>
+          <w:tab w:val="left" w:pos="3664"/>
+          <w:tab w:val="left" w:pos="4580"/>
+          <w:tab w:val="left" w:pos="5496"/>
+          <w:tab w:val="left" w:pos="6412"/>
+          <w:tab w:val="left" w:pos="7328"/>
+          <w:tab w:val="left" w:pos="8244"/>
+          <w:tab w:val="left" w:pos="9160"/>
+          <w:tab w:val="left" w:pos="10076"/>
+          <w:tab w:val="left" w:pos="10992"/>
+          <w:tab w:val="left" w:pos="11908"/>
+          <w:tab w:val="left" w:pos="12824"/>
+          <w:tab w:val="left" w:pos="13740"/>
+          <w:tab w:val="left" w:pos="14656"/>
+        </w:tabs>
+        <w:spacing w:after="0" w:line="240" w:lineRule="auto"/>
+        <w:textAlignment w:val="baseline"/>
+        <w:rPr>
+          <w:rFonts w:ascii="var(--ff-mono)" w:eastAsia="Times New Roman" w:hAnsi="var(--ff-mono)" w:cs="Courier New"/>
+          <w:sz w:val="20"/>
+          <w:szCs w:val="20"/>
+          <w:lang w:eastAsia="en-IN"/>
+        </w:rPr>
+      </w:pPr>
+      <w:r>
+        <w:rPr>
+          <w:rFonts w:ascii="var(--ff-mono)" w:eastAsia="Times New Roman" w:hAnsi="var(--ff-mono)" w:cs="Courier New"/>
+          <w:sz w:val="20"/>
+          <w:szCs w:val="20"/>
+          <w:lang w:eastAsia="en-IN"/>
+        </w:rPr>
+        <w:t xml:space="preserve">Service </w:t>
+      </w:r>
+      <w:proofErr w:type="gramStart"/>
+      <w:r>
+        <w:rPr>
+          <w:rFonts w:ascii="var(--ff-mono)" w:eastAsia="Times New Roman" w:hAnsi="var(--ff-mono)" w:cs="Courier New"/>
+          <w:sz w:val="20"/>
+          <w:szCs w:val="20"/>
+          <w:lang w:eastAsia="en-IN"/>
+        </w:rPr>
+        <w:t>Discovery :</w:t>
+      </w:r>
+      <w:proofErr w:type="gramEnd"/>
+      <w:r>
+        <w:rPr>
+          <w:rFonts w:ascii="var(--ff-mono)" w:eastAsia="Times New Roman" w:hAnsi="var(--ff-mono)" w:cs="Courier New"/>
+          <w:sz w:val="20"/>
+          <w:szCs w:val="20"/>
+          <w:lang w:eastAsia="en-IN"/>
+        </w:rPr>
+        <w:t xml:space="preserve"> Automatic detection of all available services.</w:t>
+      </w:r>
+    </w:p>
+    <w:p>
+      <w:pPr>
+        <w:tabs>
+          <w:tab w:val="left" w:pos="916"/>
+          <w:tab w:val="left" w:pos="1832"/>
+          <w:tab w:val="left" w:pos="2748"/>
+          <w:tab w:val="left" w:pos="3664"/>
+          <w:tab w:val="left" w:pos="4580"/>
+          <w:tab w:val="left" w:pos="5496"/>
+          <w:tab w:val="left" w:pos="6412"/>
+          <w:tab w:val="left" w:pos="7328"/>
+          <w:tab w:val="left" w:pos="8244"/>
+          <w:tab w:val="left" w:pos="9160"/>
+          <w:tab w:val="left" w:pos="10076"/>
+          <w:tab w:val="left" w:pos="10992"/>
+          <w:tab w:val="left" w:pos="11908"/>
+          <w:tab w:val="left" w:pos="12824"/>
+          <w:tab w:val="left" w:pos="13740"/>
+          <w:tab w:val="left" w:pos="14656"/>
+        </w:tabs>
+        <w:spacing w:after="0" w:line="240" w:lineRule="auto"/>
+        <w:textAlignment w:val="baseline"/>
+        <w:rPr>
+          <w:rFonts w:ascii="var(--ff-mono)" w:eastAsia="Times New Roman" w:hAnsi="var(--ff-mono)" w:cs="Courier New"/>
+          <w:sz w:val="20"/>
+          <w:szCs w:val="20"/>
+          <w:lang w:eastAsia="en-IN"/>
+        </w:rPr>
+      </w:pPr>
+      <w:r>
+        <w:rPr>
+          <w:rFonts w:ascii="var(--ff-mono)" w:eastAsia="Times New Roman" w:hAnsi="var(--ff-mono)" w:cs="Courier New"/>
+          <w:sz w:val="20"/>
+          <w:szCs w:val="20"/>
+          <w:lang w:eastAsia="en-IN"/>
+        </w:rPr>
+        <w:drawing>
+          <wp:inline distT="0" distB="0" distL="0" distR="0" wp14:anchorId="534CD844" wp14:editId="2AACCA71">
+            <wp:extent cx="5319221" cy="2027096"/>
+            <wp:effectExtent l="0" t="0" r="0" b="0"/>
+            <wp:docPr id="2" name="Picture 2"/>
+            <wp:cNvGraphicFramePr>
+              <a:graphicFrameLocks xmlns:a="http://schemas.openxmlformats.org/drawingml/2006/main" noChangeAspect="1"/>
+            </wp:cNvGraphicFramePr>
+            <a:graphic xmlns:a="http://schemas.openxmlformats.org/drawingml/2006/main">
+              <a:graphicData uri="http://schemas.openxmlformats.org/drawingml/2006/picture">
+                <pic:pic xmlns:pic="http://schemas.openxmlformats.org/drawingml/2006/picture">
+                  <pic:nvPicPr>
+                    <pic:cNvPr id="1" name=""/>
+                    <pic:cNvPicPr/>
+                  </pic:nvPicPr>
+                  <pic:blipFill>
+                    <a:blip r:embed="rId6"/>
+                    <a:stretch>
+                      <a:fillRect/>
+                    </a:stretch>
+                  </pic:blipFill>
+                  <pic:spPr>
+                    <a:xfrm>
+                      <a:off x="0" y="0"/>
+                      <a:ext cx="5319221" cy="2027096"/>
+                    </a:xfrm>
+                    <a:prstGeom prst="rect">
+                      <a:avLst/>
+                    </a:prstGeom>
+                  </pic:spPr>
+                </pic:pic>
+              </a:graphicData>
+            </a:graphic>
+          </wp:inline>
+        </w:drawing>
+      </w:r>
+    </w:p>
+    <w:p/>
+    <w:p>
+      <w:r>
+        <w:t>Service Registry – Process of services registering to discovery server</w:t>
+      </w:r>
+      <w:r>
+        <w:drawing>
+          <wp:inline distT="0" distB="0" distL="0" distR="0" wp14:anchorId="75BDCD24" wp14:editId="62283699">
+            <wp:extent cx="5731510" cy="3139440"/>
+            <wp:effectExtent l="0" t="0" r="2540" b="3810"/>
+            <wp:docPr id="4" name="Picture 4"/>
+            <wp:cNvGraphicFramePr>
+              <a:graphicFrameLocks xmlns:a="http://schemas.openxmlformats.org/drawingml/2006/main" noChangeAspect="1"/>
+            </wp:cNvGraphicFramePr>
+            <a:graphic xmlns:a="http://schemas.openxmlformats.org/drawingml/2006/main">
+              <a:graphicData uri="http://schemas.openxmlformats.org/drawingml/2006/picture">
+                <pic:pic xmlns:pic="http://schemas.openxmlformats.org/drawingml/2006/picture">
+                  <pic:nvPicPr>
+                    <pic:cNvPr id="1" name=""/>
+                    <pic:cNvPicPr/>
+                  </pic:nvPicPr>
+                  <pic:blipFill>
+                    <a:blip r:embed="rId7"/>
+                    <a:stretch>
+                      <a:fillRect/>
+                    </a:stretch>
+                  </pic:blipFill>
+                  <pic:spPr>
+                    <a:xfrm>
+                      <a:off x="0" y="0"/>
+                      <a:ext cx="5731510" cy="3139440"/>
+                    </a:xfrm>
+                    <a:prstGeom prst="rect">
+                      <a:avLst/>
+                    </a:prstGeom>
+                  </pic:spPr>
+                </pic:pic>
+              </a:graphicData>
+            </a:graphic>
+          </wp:inline>
+        </w:drawing>
+      </w:r>
+    </w:p>
+    <w:p>
+      <w:r>
+        <w:t xml:space="preserve">Services keep a local cache of registry. Do some client side load balancing in case of multiple </w:t>
+      </w:r>
+      <w:proofErr w:type="gramStart"/>
+      <w:r>
+        <w:t>instances</w:t>
+      </w:r>
+      <w:proofErr w:type="gramEnd"/>
+    </w:p>
+    <w:p>
+      <w:r>
+        <w:t>If no heartbeat – client is down</w:t>
+      </w:r>
+    </w:p>
+    <w:p>
+      <w:pPr>
+        <w:rPr>
+          <w:b/>
+          <w:bCs/>
+          <w:u w:val="single"/>
+        </w:rPr>
+      </w:pPr>
+    </w:p>
+    <w:p>
+      <w:pPr>
+        <w:rPr>
+          <w:b/>
+          <w:bCs/>
+          <w:u w:val="single"/>
+        </w:rPr>
+      </w:pPr>
+      <w:r>
+        <w:rPr>
+          <w:b/>
+          <w:bCs/>
+          <w:u w:val="single"/>
+        </w:rPr>
+        <w:t>Eureka-Service</w:t>
+      </w:r>
+    </w:p>
+    <w:p>
+      <w:r>
+        <w:t xml:space="preserve">Eureka </w:t>
+      </w:r>
+      <w:proofErr w:type="spellStart"/>
+      <w:r>
+        <w:t>CServer</w:t>
+      </w:r>
+      <w:proofErr w:type="spellEnd"/>
+      <w:r>
+        <w:t xml:space="preserve"> Dependency</w:t>
+      </w:r>
+    </w:p>
+    <w:p>
+      <w:r>
+        <w:t>@</w:t>
+      </w:r>
+      <w:proofErr w:type="spellStart"/>
+      <w:r>
+        <w:t>EnableEurekaServer</w:t>
+      </w:r>
+      <w:proofErr w:type="spellEnd"/>
+    </w:p>
+    <w:p>
+      <w:pPr>
+        <w:autoSpaceDE w:val="0"/>
+        <w:autoSpaceDN w:val="0"/>
+        <w:adjustRightInd w:val="0"/>
+        <w:spacing w:after="0" w:line="240" w:lineRule="auto"/>
+        <w:rPr>
+          <w:rFonts w:ascii="Consolas" w:hAnsi="Consolas" w:cs="Consolas"/>
+          <w:sz w:val="20"/>
+          <w:szCs w:val="20"/>
+        </w:rPr>
+      </w:pPr>
+      <w:proofErr w:type="spellStart"/>
+      <w:r>
+        <w:rPr>
+          <w:rFonts w:ascii="Consolas" w:hAnsi="Consolas" w:cs="Consolas"/>
+          <w:color w:val="000000"/>
+          <w:sz w:val="20"/>
+          <w:szCs w:val="20"/>
+        </w:rPr>
+        <w:t>server.port</w:t>
+      </w:r>
+      <w:proofErr w:type="spellEnd"/>
+      <w:r>
+        <w:rPr>
+          <w:rFonts w:ascii="Consolas" w:hAnsi="Consolas" w:cs="Consolas"/>
+          <w:color w:val="000000"/>
+          <w:sz w:val="20"/>
+          <w:szCs w:val="20"/>
+        </w:rPr>
+        <w:t>=</w:t>
+      </w:r>
+      <w:r>
+        <w:rPr>
+          <w:rFonts w:ascii="Consolas" w:hAnsi="Consolas" w:cs="Consolas"/>
+          <w:color w:val="2AA198"/>
+          <w:sz w:val="20"/>
+          <w:szCs w:val="20"/>
+        </w:rPr>
+        <w:t>8761</w:t>
+      </w:r>
+    </w:p>
+    <w:p>
+      <w:pPr>
+        <w:autoSpaceDE w:val="0"/>
+        <w:autoSpaceDN w:val="0"/>
+        <w:adjustRightInd w:val="0"/>
+        <w:spacing w:after="0" w:line="240" w:lineRule="auto"/>
+        <w:rPr>
+          <w:rFonts w:ascii="Consolas" w:hAnsi="Consolas" w:cs="Consolas"/>
+          <w:sz w:val="20"/>
+          <w:szCs w:val="20"/>
+        </w:rPr>
+      </w:pPr>
+      <w:proofErr w:type="spellStart"/>
+      <w:proofErr w:type="gramStart"/>
+      <w:r>
+        <w:rPr>
+          <w:rFonts w:ascii="Consolas" w:hAnsi="Consolas" w:cs="Consolas"/>
+          <w:color w:val="000000"/>
+          <w:sz w:val="20"/>
+          <w:szCs w:val="20"/>
+        </w:rPr>
+        <w:t>eureka.client.register</w:t>
+      </w:r>
+      <w:proofErr w:type="spellEnd"/>
+      <w:r>
+        <w:rPr>
+          <w:rFonts w:ascii="Consolas" w:hAnsi="Consolas" w:cs="Consolas"/>
+          <w:color w:val="000000"/>
+          <w:sz w:val="20"/>
+          <w:szCs w:val="20"/>
+        </w:rPr>
+        <w:t>-with-eureka=</w:t>
+      </w:r>
+      <w:proofErr w:type="gramEnd"/>
+      <w:r>
+        <w:rPr>
+          <w:rFonts w:ascii="Consolas" w:hAnsi="Consolas" w:cs="Consolas"/>
+          <w:color w:val="2AA198"/>
+          <w:sz w:val="20"/>
+          <w:szCs w:val="20"/>
+        </w:rPr>
+        <w:t>false</w:t>
+      </w:r>
+    </w:p>
+    <w:p>
+      <w:pPr>
+        <w:autoSpaceDE w:val="0"/>
+        <w:autoSpaceDN w:val="0"/>
+        <w:adjustRightInd w:val="0"/>
+        <w:spacing w:after="0" w:line="240" w:lineRule="auto"/>
+        <w:rPr>
+          <w:rFonts w:ascii="Consolas" w:hAnsi="Consolas" w:cs="Consolas"/>
+          <w:sz w:val="20"/>
+          <w:szCs w:val="20"/>
+        </w:rPr>
+      </w:pPr>
+      <w:proofErr w:type="spellStart"/>
+      <w:proofErr w:type="gramStart"/>
+      <w:r>
+        <w:rPr>
+          <w:rFonts w:ascii="Consolas" w:hAnsi="Consolas" w:cs="Consolas"/>
+          <w:color w:val="000000"/>
+          <w:sz w:val="20"/>
+          <w:szCs w:val="20"/>
+        </w:rPr>
+        <w:lastRenderedPageBreak/>
+        <w:t>eureka.client.fetch</w:t>
+      </w:r>
+      <w:proofErr w:type="spellEnd"/>
+      <w:r>
+        <w:rPr>
+          <w:rFonts w:ascii="Consolas" w:hAnsi="Consolas" w:cs="Consolas"/>
+          <w:color w:val="000000"/>
+          <w:sz w:val="20"/>
+          <w:szCs w:val="20"/>
+        </w:rPr>
+        <w:t>-registry=</w:t>
+      </w:r>
+      <w:proofErr w:type="gramEnd"/>
+      <w:r>
+        <w:rPr>
+          <w:rFonts w:ascii="Consolas" w:hAnsi="Consolas" w:cs="Consolas"/>
+          <w:color w:val="2AA198"/>
+          <w:sz w:val="20"/>
+          <w:szCs w:val="20"/>
+        </w:rPr>
+        <w:t>false</w:t>
+      </w:r>
+    </w:p>
+    <w:p/>
+    <w:p>
+      <w:r>
+        <w:t>Local copy of registry not needed</w:t>
+      </w:r>
+    </w:p>
+    <w:p/>
+    <w:p>
+      <w:pPr>
+        <w:rPr>
+          <w:rFonts w:ascii="Consolas" w:hAnsi="Consolas" w:cs="Consolas"/>
+          <w:color w:val="646464"/>
+          <w:sz w:val="20"/>
+          <w:szCs w:val="20"/>
+          <w:shd w:val="clear" w:color="auto" w:fill="D4D4D4"/>
+        </w:rPr>
+      </w:pPr>
+      <w:r>
+        <w:rPr>
+          <w:rFonts w:ascii="Consolas" w:hAnsi="Consolas" w:cs="Consolas"/>
+          <w:color w:val="646464"/>
+          <w:sz w:val="20"/>
+          <w:szCs w:val="20"/>
+          <w:shd w:val="clear" w:color="auto" w:fill="E8F2FE"/>
+        </w:rPr>
+        <w:t>@</w:t>
+      </w:r>
+      <w:proofErr w:type="spellStart"/>
+      <w:r>
+        <w:rPr>
+          <w:rFonts w:ascii="Consolas" w:hAnsi="Consolas" w:cs="Consolas"/>
+          <w:color w:val="646464"/>
+          <w:sz w:val="20"/>
+          <w:szCs w:val="20"/>
+          <w:shd w:val="clear" w:color="auto" w:fill="D4D4D4"/>
+        </w:rPr>
+        <w:t>EnableEurekaClient</w:t>
+      </w:r>
+      <w:proofErr w:type="spellEnd"/>
+      <w:r>
+        <w:rPr>
+          <w:rFonts w:ascii="Consolas" w:hAnsi="Consolas" w:cs="Consolas"/>
+          <w:color w:val="646464"/>
+          <w:sz w:val="20"/>
+          <w:szCs w:val="20"/>
+          <w:shd w:val="clear" w:color="auto" w:fill="D4D4D4"/>
+        </w:rPr>
+        <w:t xml:space="preserve"> – For the clients</w:t>
+      </w:r>
+    </w:p>
+    <w:p>
+      <w:pPr>
+        <w:rPr>
+          <w:rFonts w:ascii="Consolas" w:hAnsi="Consolas" w:cs="Consolas"/>
+          <w:color w:val="2AA198"/>
+          <w:sz w:val="20"/>
+          <w:szCs w:val="20"/>
+          <w:shd w:val="clear" w:color="auto" w:fill="E8F2FE"/>
+        </w:rPr>
+      </w:pPr>
+      <w:r>
+        <w:rPr>
+          <w:rFonts w:ascii="Consolas" w:hAnsi="Consolas" w:cs="Consolas"/>
+          <w:color w:val="000000"/>
+          <w:sz w:val="20"/>
+          <w:szCs w:val="20"/>
+          <w:shd w:val="clear" w:color="auto" w:fill="E8F2FE"/>
+        </w:rPr>
+        <w:t>spring.application.name=</w:t>
+      </w:r>
+      <w:r>
+        <w:rPr>
+          <w:rFonts w:ascii="Consolas" w:hAnsi="Consolas" w:cs="Consolas"/>
+          <w:color w:val="2AA198"/>
+          <w:sz w:val="20"/>
+          <w:szCs w:val="20"/>
+          <w:shd w:val="clear" w:color="auto" w:fill="E8F2FE"/>
+        </w:rPr>
+        <w:t>order-service</w:t>
+      </w:r>
+    </w:p>
+    <w:p>
+      <w:pPr>
+        <w:rPr>
+          <w:rFonts w:ascii="Consolas" w:hAnsi="Consolas" w:cs="Consolas"/>
+          <w:color w:val="2AA198"/>
+          <w:sz w:val="20"/>
+          <w:szCs w:val="20"/>
+          <w:shd w:val="clear" w:color="auto" w:fill="E8F2FE"/>
+        </w:rPr>
+      </w:pPr>
+    </w:p>
+    <w:p>
+      <w:r>
+        <w:rPr>
+          <w:rFonts w:ascii="Consolas" w:hAnsi="Consolas" w:cs="Consolas"/>
+          <w:color w:val="2AA198"/>
+          <w:sz w:val="20"/>
+          <w:szCs w:val="20"/>
+          <w:shd w:val="clear" w:color="auto" w:fill="E8F2FE"/>
+        </w:rPr>
+        <w:t>Eureka Client Dependency</w:t>
+      </w:r>
+    </w:p>
+    <w:p>
+      <w:pPr>
+        <w:rPr>
+          <w:rFonts w:ascii="Consolas" w:hAnsi="Consolas" w:cs="Consolas"/>
+          <w:color w:val="2AA198"/>
+          <w:sz w:val="20"/>
+          <w:szCs w:val="20"/>
+          <w:shd w:val="clear" w:color="auto" w:fill="E8F2FE"/>
+        </w:rPr>
+      </w:pPr>
+      <w:r>
+        <w:rPr>
+          <w:rFonts w:ascii="Consolas" w:hAnsi="Consolas" w:cs="Consolas"/>
+          <w:color w:val="2AA198"/>
+          <w:sz w:val="20"/>
+          <w:szCs w:val="20"/>
+          <w:shd w:val="clear" w:color="auto" w:fill="E8F2FE"/>
+        </w:rPr>
+        <w:t xml:space="preserve">For Product Service: </w:t>
+      </w:r>
+    </w:p>
+    <w:p>
+      <w:pPr>
+        <w:autoSpaceDE w:val="0"/>
+        <w:autoSpaceDN w:val="0"/>
+        <w:adjustRightInd w:val="0"/>
+        <w:spacing w:after="0" w:line="240" w:lineRule="auto"/>
+        <w:rPr>
+          <w:rFonts w:ascii="Consolas" w:hAnsi="Consolas" w:cs="Consolas"/>
+          <w:color w:val="2AA198"/>
+          <w:sz w:val="20"/>
+          <w:szCs w:val="20"/>
+        </w:rPr>
+      </w:pPr>
+      <w:proofErr w:type="spellStart"/>
+      <w:r>
+        <w:rPr>
+          <w:rFonts w:ascii="Consolas" w:hAnsi="Consolas" w:cs="Consolas"/>
+          <w:color w:val="000000"/>
+          <w:sz w:val="20"/>
+          <w:szCs w:val="20"/>
+        </w:rPr>
+        <w:t>server.port</w:t>
+      </w:r>
+      <w:proofErr w:type="spellEnd"/>
+      <w:r>
+        <w:rPr>
+          <w:rFonts w:ascii="Consolas" w:hAnsi="Consolas" w:cs="Consolas"/>
+          <w:color w:val="000000"/>
+          <w:sz w:val="20"/>
+          <w:szCs w:val="20"/>
+        </w:rPr>
+        <w:t>=</w:t>
+      </w:r>
+      <w:r>
+        <w:rPr>
+          <w:rFonts w:ascii="Consolas" w:hAnsi="Consolas" w:cs="Consolas"/>
+          <w:color w:val="2AA198"/>
+          <w:sz w:val="20"/>
+          <w:szCs w:val="20"/>
+        </w:rPr>
+        <w:t>0</w:t>
+      </w:r>
+      <w:r>
+        <w:rPr>
+          <w:rFonts w:ascii="Consolas" w:hAnsi="Consolas" w:cs="Consolas"/>
+          <w:color w:val="2AA198"/>
+          <w:sz w:val="20"/>
+          <w:szCs w:val="20"/>
+        </w:rPr>
+        <w:t xml:space="preserve"> – To assign a port number dynamically</w:t>
+      </w:r>
+    </w:p>
+    <w:p>
+      <w:pPr>
+        <w:autoSpaceDE w:val="0"/>
+        <w:autoSpaceDN w:val="0"/>
+        <w:adjustRightInd w:val="0"/>
+        <w:spacing w:after="0" w:line="240" w:lineRule="auto"/>
+        <w:rPr>
+          <w:rFonts w:ascii="Consolas" w:hAnsi="Consolas" w:cs="Consolas"/>
+          <w:sz w:val="20"/>
+          <w:szCs w:val="20"/>
+        </w:rPr>
+      </w:pPr>
+      <w:r>
+        <w:rPr>
+          <w:rFonts w:ascii="Consolas" w:hAnsi="Consolas" w:cs="Consolas"/>
+          <w:color w:val="2AA198"/>
+          <w:sz w:val="20"/>
+          <w:szCs w:val="20"/>
+        </w:rPr>
+        <w:t>-We would be creating multiple instances for this</w:t>
+      </w:r>
+    </w:p>
+    <w:p>
+      <w:pPr>
+        <w:autoSpaceDE w:val="0"/>
+        <w:autoSpaceDN w:val="0"/>
+        <w:adjustRightInd w:val="0"/>
+        <w:spacing w:after="0" w:line="240" w:lineRule="auto"/>
+        <w:rPr>
+          <w:rFonts w:ascii="Consolas" w:hAnsi="Consolas" w:cs="Consolas"/>
+          <w:sz w:val="20"/>
+          <w:szCs w:val="20"/>
+        </w:rPr>
+      </w:pPr>
+    </w:p>
+    <w:p>
+      <w:pPr>
+        <w:rPr>
+          <w:rFonts w:ascii="Consolas" w:hAnsi="Consolas" w:cs="Consolas"/>
+          <w:color w:val="2AA198"/>
+          <w:sz w:val="20"/>
+          <w:szCs w:val="20"/>
+        </w:rPr>
+      </w:pPr>
+      <w:proofErr w:type="gramStart"/>
+      <w:r>
+        <w:rPr>
+          <w:rFonts w:ascii="Consolas" w:hAnsi="Consolas" w:cs="Consolas"/>
+          <w:color w:val="000000"/>
+          <w:sz w:val="20"/>
+          <w:szCs w:val="20"/>
+        </w:rPr>
+        <w:t>eureka.instance.instance-id</w:t>
+      </w:r>
+      <w:proofErr w:type="gramEnd"/>
+      <w:r>
+        <w:rPr>
+          <w:rFonts w:ascii="Consolas" w:hAnsi="Consolas" w:cs="Consolas"/>
+          <w:color w:val="000000"/>
+          <w:sz w:val="20"/>
+          <w:szCs w:val="20"/>
+        </w:rPr>
+        <w:t>=</w:t>
+      </w:r>
+      <w:r>
+        <w:rPr>
+          <w:rFonts w:ascii="Consolas" w:hAnsi="Consolas" w:cs="Consolas"/>
+          <w:color w:val="2AA198"/>
+          <w:sz w:val="20"/>
+          <w:szCs w:val="20"/>
+        </w:rPr>
+        <w:t>${spring.application.name}:${random.uuid}</w:t>
+      </w:r>
+    </w:p>
+    <w:p>
+      <w:pPr>
+        <w:rPr>
+          <w:rFonts w:ascii="Consolas" w:hAnsi="Consolas" w:cs="Consolas"/>
+          <w:color w:val="2AA198"/>
+          <w:sz w:val="20"/>
+          <w:szCs w:val="20"/>
+        </w:rPr>
+      </w:pPr>
+    </w:p>
+    <w:p>
+      <w:r>
+        <w:drawing>
+          <wp:inline distT="0" distB="0" distL="0" distR="0" wp14:anchorId="266A47F8" wp14:editId="6BFBEFB4">
+            <wp:extent cx="5731510" cy="1304290"/>
+            <wp:effectExtent l="0" t="0" r="2540" b="0"/>
+            <wp:docPr id="5" name="Picture 5"/>
+            <wp:cNvGraphicFramePr>
+              <a:graphicFrameLocks xmlns:a="http://schemas.openxmlformats.org/drawingml/2006/main" noChangeAspect="1"/>
+            </wp:cNvGraphicFramePr>
+            <a:graphic xmlns:a="http://schemas.openxmlformats.org/drawingml/2006/main">
+              <a:graphicData uri="http://schemas.openxmlformats.org/drawingml/2006/picture">
+                <pic:pic xmlns:pic="http://schemas.openxmlformats.org/drawingml/2006/picture">
+                  <pic:nvPicPr>
+                    <pic:cNvPr id="1" name=""/>
+                    <pic:cNvPicPr/>
+                  </pic:nvPicPr>
+                  <pic:blipFill>
+                    <a:blip r:embed="rId8"/>
+                    <a:stretch>
+                      <a:fillRect/>
+                    </a:stretch>
+                  </pic:blipFill>
+                  <pic:spPr>
+                    <a:xfrm>
+                      <a:off x="0" y="0"/>
+                      <a:ext cx="5731510" cy="1304290"/>
+                    </a:xfrm>
+                    <a:prstGeom prst="rect">
+                      <a:avLst/>
+                    </a:prstGeom>
+                  </pic:spPr>
+                </pic:pic>
+              </a:graphicData>
+            </a:graphic>
+          </wp:inline>
+        </w:drawing>
+      </w:r>
+    </w:p>
+    <w:p/>
+    <w:p>
+      <w:r>
+        <w:drawing>
+          <wp:inline distT="0" distB="0" distL="0" distR="0" wp14:anchorId="4E9E1D29" wp14:editId="05D33BD3">
+            <wp:extent cx="5731510" cy="935990"/>
+            <wp:effectExtent l="0" t="0" r="2540" b="0"/>
+            <wp:docPr id="6" name="Picture 6"/>
+            <wp:cNvGraphicFramePr>
+              <a:graphicFrameLocks xmlns:a="http://schemas.openxmlformats.org/drawingml/2006/main" noChangeAspect="1"/>
+            </wp:cNvGraphicFramePr>
+            <a:graphic xmlns:a="http://schemas.openxmlformats.org/drawingml/2006/main">
+              <a:graphicData uri="http://schemas.openxmlformats.org/drawingml/2006/picture">
+                <pic:pic xmlns:pic="http://schemas.openxmlformats.org/drawingml/2006/picture">
+                  <pic:nvPicPr>
+                    <pic:cNvPr id="1" name=""/>
+                    <pic:cNvPicPr/>
+                  </pic:nvPicPr>
+                  <pic:blipFill>
+                    <a:blip r:embed="rId9"/>
+                    <a:stretch>
+                      <a:fillRect/>
+                    </a:stretch>
+                  </pic:blipFill>
+                  <pic:spPr>
+                    <a:xfrm>
+                      <a:off x="0" y="0"/>
+                      <a:ext cx="5731510" cy="935990"/>
+                    </a:xfrm>
+                    <a:prstGeom prst="rect">
+                      <a:avLst/>
+                    </a:prstGeom>
+                  </pic:spPr>
+                </pic:pic>
+              </a:graphicData>
+            </a:graphic>
+          </wp:inline>
+        </w:drawing>
+      </w:r>
+    </w:p>
+    <w:p/>
+    <w:p>
+      <w:pPr>
+        <w:rPr>
+          <w:b/>
+          <w:bCs/>
+        </w:rPr>
+      </w:pPr>
+      <w:r>
+        <w:rPr>
+          <w:b/>
+          <w:bCs/>
+        </w:rPr>
+        <w:t>Centralized Configuration</w:t>
+      </w:r>
+    </w:p>
+    <w:p>
+      <w:pPr>
+        <w:rPr>
+          <w:b/>
+          <w:bCs/>
+        </w:rPr>
+      </w:pPr>
+      <w:r>
+        <w:rPr>
+          <w:b/>
+          <w:bCs/>
+        </w:rPr>
+        <w:lastRenderedPageBreak/>
+        <w:drawing>
+          <wp:inline distT="0" distB="0" distL="0" distR="0" wp14:anchorId="3B47DF60" wp14:editId="3F31974E">
+            <wp:extent cx="4625741" cy="2987299"/>
+            <wp:effectExtent l="0" t="0" r="3810" b="3810"/>
+            <wp:docPr id="7" name="Picture 7"/>
+            <wp:cNvGraphicFramePr>
+              <a:graphicFrameLocks xmlns:a="http://schemas.openxmlformats.org/drawingml/2006/main" noChangeAspect="1"/>
+            </wp:cNvGraphicFramePr>
+            <a:graphic xmlns:a="http://schemas.openxmlformats.org/drawingml/2006/main">
+              <a:graphicData uri="http://schemas.openxmlformats.org/drawingml/2006/picture">
+                <pic:pic xmlns:pic="http://schemas.openxmlformats.org/drawingml/2006/picture">
+                  <pic:nvPicPr>
+                    <pic:cNvPr id="1" name=""/>
+                    <pic:cNvPicPr/>
+                  </pic:nvPicPr>
+                  <pic:blipFill>
+                    <a:blip r:embed="rId10"/>
+                    <a:stretch>
+                      <a:fillRect/>
+                    </a:stretch>
+                  </pic:blipFill>
+                  <pic:spPr>
+                    <a:xfrm>
+                      <a:off x="0" y="0"/>
+                      <a:ext cx="4625741" cy="2987299"/>
+                    </a:xfrm>
+                    <a:prstGeom prst="rect">
+                      <a:avLst/>
+                    </a:prstGeom>
+                  </pic:spPr>
+                </pic:pic>
+              </a:graphicData>
+            </a:graphic>
+          </wp:inline>
+        </w:drawing>
+      </w:r>
+    </w:p>
+    <w:p>
+      <w:pPr>
+        <w:rPr>
+          <w:b/>
+          <w:bCs/>
+        </w:rPr>
+      </w:pPr>
+      <w:proofErr w:type="spellStart"/>
+      <w:r>
+        <w:rPr>
+          <w:b/>
+          <w:bCs/>
+        </w:rPr>
+        <w:t>Config</w:t>
+      </w:r>
+      <w:proofErr w:type="spellEnd"/>
+      <w:r>
+        <w:rPr>
+          <w:b/>
+          <w:bCs/>
+        </w:rPr>
+        <w:t xml:space="preserve"> changes difficult for multiple instances</w:t>
+      </w:r>
+    </w:p>
+    <w:p>
+      <w:pPr>
+        <w:rPr>
+          <w:b/>
+          <w:bCs/>
+        </w:rPr>
+      </w:pPr>
+      <w:r>
+        <w:rPr>
+          <w:b/>
+          <w:bCs/>
+        </w:rPr>
+        <w:drawing>
+          <wp:inline distT="0" distB="0" distL="0" distR="0" wp14:anchorId="696A3509" wp14:editId="3BBDD5B2">
+            <wp:extent cx="5731510" cy="3444875"/>
+            <wp:effectExtent l="0" t="0" r="2540" b="3175"/>
+            <wp:docPr id="8" name="Picture 8"/>
+            <wp:cNvGraphicFramePr>
+              <a:graphicFrameLocks xmlns:a="http://schemas.openxmlformats.org/drawingml/2006/main" noChangeAspect="1"/>
+            </wp:cNvGraphicFramePr>
+            <a:graphic xmlns:a="http://schemas.openxmlformats.org/drawingml/2006/main">
+              <a:graphicData uri="http://schemas.openxmlformats.org/drawingml/2006/picture">
+                <pic:pic xmlns:pic="http://schemas.openxmlformats.org/drawingml/2006/picture">
+                  <pic:nvPicPr>
+                    <pic:cNvPr id="1" name=""/>
+                    <pic:cNvPicPr/>
+                  </pic:nvPicPr>
+                  <pic:blipFill>
+                    <a:blip r:embed="rId11"/>
+                    <a:stretch>
+                      <a:fillRect/>
+                    </a:stretch>
+                  </pic:blipFill>
+                  <pic:spPr>
+                    <a:xfrm>
+                      <a:off x="0" y="0"/>
+                      <a:ext cx="5731510" cy="3444875"/>
+                    </a:xfrm>
+                    <a:prstGeom prst="rect">
+                      <a:avLst/>
+                    </a:prstGeom>
+                  </pic:spPr>
+                </pic:pic>
+              </a:graphicData>
+            </a:graphic>
+          </wp:inline>
+        </w:drawing>
+      </w:r>
+    </w:p>
+    <w:p>
+      <w:pPr>
+        <w:rPr>
+          <w:b/>
+          <w:bCs/>
+        </w:rPr>
+      </w:pPr>
+      <w:r>
+        <w:rPr>
+          <w:b/>
+          <w:bCs/>
+        </w:rPr>
+        <w:t>Dynamically load changes instead of restarting the instances.</w:t>
+      </w:r>
+    </w:p>
+    <w:p>
+      <w:pPr>
+        <w:rPr>
+          <w:b/>
+          <w:bCs/>
+        </w:rPr>
+      </w:pPr>
+      <w:r>
+        <w:rPr>
+          <w:b/>
+          <w:bCs/>
+        </w:rPr>
+        <w:lastRenderedPageBreak/>
+        <w:drawing>
+          <wp:inline distT="0" distB="0" distL="0" distR="0" wp14:anchorId="70D12B43" wp14:editId="588A9099">
+            <wp:extent cx="5731510" cy="2334260"/>
+            <wp:effectExtent l="0" t="0" r="2540" b="8890"/>
+            <wp:docPr id="10" name="Picture 10"/>
+            <wp:cNvGraphicFramePr>
+              <a:graphicFrameLocks xmlns:a="http://schemas.openxmlformats.org/drawingml/2006/main" noChangeAspect="1"/>
+            </wp:cNvGraphicFramePr>
+            <a:graphic xmlns:a="http://schemas.openxmlformats.org/drawingml/2006/main">
+              <a:graphicData uri="http://schemas.openxmlformats.org/drawingml/2006/picture">
+                <pic:pic xmlns:pic="http://schemas.openxmlformats.org/drawingml/2006/picture">
+                  <pic:nvPicPr>
+                    <pic:cNvPr id="1" name=""/>
+                    <pic:cNvPicPr/>
+                  </pic:nvPicPr>
+                  <pic:blipFill>
+                    <a:blip r:embed="rId12"/>
+                    <a:stretch>
+                      <a:fillRect/>
+                    </a:stretch>
+                  </pic:blipFill>
+                  <pic:spPr>
+                    <a:xfrm>
+                      <a:off x="0" y="0"/>
+                      <a:ext cx="5731510" cy="2334260"/>
+                    </a:xfrm>
+                    <a:prstGeom prst="rect">
+                      <a:avLst/>
+                    </a:prstGeom>
+                  </pic:spPr>
+                </pic:pic>
+              </a:graphicData>
+            </a:graphic>
+          </wp:inline>
+        </w:drawing>
+      </w:r>
+    </w:p>
+    <w:p>
+      <w:pPr>
+        <w:rPr>
+          <w:b/>
+          <w:bCs/>
+        </w:rPr>
+      </w:pPr>
+      <w:r>
+        <w:rPr>
+          <w:b/>
+          <w:bCs/>
+        </w:rPr>
+        <w:t xml:space="preserve">Can store </w:t>
+      </w:r>
+      <w:proofErr w:type="spellStart"/>
+      <w:r>
+        <w:rPr>
+          <w:b/>
+          <w:bCs/>
+        </w:rPr>
+        <w:t>config</w:t>
+      </w:r>
+      <w:proofErr w:type="spellEnd"/>
+      <w:r>
+        <w:rPr>
+          <w:b/>
+          <w:bCs/>
+        </w:rPr>
+        <w:t xml:space="preserve"> in </w:t>
+      </w:r>
+      <w:proofErr w:type="spellStart"/>
+      <w:r>
+        <w:rPr>
+          <w:b/>
+          <w:bCs/>
+        </w:rPr>
+        <w:t>git</w:t>
+      </w:r>
+      <w:proofErr w:type="spellEnd"/>
+      <w:r>
+        <w:rPr>
+          <w:b/>
+          <w:bCs/>
+        </w:rPr>
+        <w:t xml:space="preserve"> repo and native files</w:t>
+      </w:r>
+    </w:p>
+    <w:p>
+      <w:pPr>
+        <w:rPr>
+          <w:rFonts w:ascii="Consolas" w:hAnsi="Consolas" w:cs="Consolas"/>
+          <w:color w:val="646464"/>
+          <w:sz w:val="20"/>
+          <w:szCs w:val="20"/>
+          <w:shd w:val="clear" w:color="auto" w:fill="D4D4D4"/>
+        </w:rPr>
+      </w:pPr>
+      <w:r>
+        <w:rPr>
+          <w:rFonts w:ascii="Consolas" w:hAnsi="Consolas" w:cs="Consolas"/>
+          <w:color w:val="646464"/>
+          <w:sz w:val="20"/>
+          <w:szCs w:val="20"/>
+          <w:shd w:val="clear" w:color="auto" w:fill="E8F2FE"/>
+        </w:rPr>
+        <w:t>@</w:t>
+      </w:r>
+      <w:proofErr w:type="spellStart"/>
+      <w:r>
+        <w:rPr>
+          <w:rFonts w:ascii="Consolas" w:hAnsi="Consolas" w:cs="Consolas"/>
+          <w:color w:val="646464"/>
+          <w:sz w:val="20"/>
+          <w:szCs w:val="20"/>
+          <w:shd w:val="clear" w:color="auto" w:fill="D4D4D4"/>
+        </w:rPr>
+        <w:t>EnableConfigServer</w:t>
+      </w:r>
+      <w:proofErr w:type="spellEnd"/>
+    </w:p>
+    <w:p>
+      <w:pPr>
+        <w:rPr>
+          <w:rFonts w:ascii="Consolas" w:hAnsi="Consolas" w:cs="Consolas"/>
+          <w:color w:val="646464"/>
+          <w:sz w:val="20"/>
+          <w:szCs w:val="20"/>
+          <w:shd w:val="clear" w:color="auto" w:fill="D4D4D4"/>
+        </w:rPr>
+      </w:pPr>
+      <w:proofErr w:type="spellStart"/>
+      <w:r>
+        <w:rPr>
+          <w:rFonts w:ascii="Consolas" w:hAnsi="Consolas" w:cs="Consolas"/>
+          <w:color w:val="646464"/>
+          <w:sz w:val="20"/>
+          <w:szCs w:val="20"/>
+          <w:shd w:val="clear" w:color="auto" w:fill="D4D4D4"/>
+        </w:rPr>
+        <w:t>SpringCloud</w:t>
+      </w:r>
+      <w:proofErr w:type="spellEnd"/>
+      <w:r>
+        <w:rPr>
+          <w:rFonts w:ascii="Consolas" w:hAnsi="Consolas" w:cs="Consolas"/>
+          <w:color w:val="646464"/>
+          <w:sz w:val="20"/>
+          <w:szCs w:val="20"/>
+          <w:shd w:val="clear" w:color="auto" w:fill="D4D4D4"/>
+        </w:rPr>
+        <w:t xml:space="preserve"> </w:t>
+      </w:r>
+      <w:proofErr w:type="spellStart"/>
+      <w:proofErr w:type="gramStart"/>
+      <w:r>
+        <w:rPr>
+          <w:rFonts w:ascii="Consolas" w:hAnsi="Consolas" w:cs="Consolas"/>
+          <w:color w:val="646464"/>
+          <w:sz w:val="20"/>
+          <w:szCs w:val="20"/>
+          <w:shd w:val="clear" w:color="auto" w:fill="D4D4D4"/>
+        </w:rPr>
+        <w:t>ConfigServer</w:t>
+      </w:r>
+      <w:proofErr w:type="spellEnd"/>
+      <w:r>
+        <w:rPr>
+          <w:rFonts w:ascii="Consolas" w:hAnsi="Consolas" w:cs="Consolas"/>
+          <w:color w:val="646464"/>
+          <w:sz w:val="20"/>
+          <w:szCs w:val="20"/>
+          <w:shd w:val="clear" w:color="auto" w:fill="D4D4D4"/>
+        </w:rPr>
+        <w:t xml:space="preserve"> ,</w:t>
+      </w:r>
+      <w:proofErr w:type="gramEnd"/>
+      <w:r>
+        <w:rPr>
+          <w:rFonts w:ascii="Consolas" w:hAnsi="Consolas" w:cs="Consolas"/>
+          <w:color w:val="646464"/>
+          <w:sz w:val="20"/>
+          <w:szCs w:val="20"/>
+          <w:shd w:val="clear" w:color="auto" w:fill="D4D4D4"/>
+        </w:rPr>
+        <w:t xml:space="preserve"> Spring Actuator</w:t>
+      </w:r>
+    </w:p>
+    <w:p>
+      <w:pPr>
+        <w:rPr>
+          <w:rFonts w:ascii="Consolas" w:hAnsi="Consolas" w:cs="Consolas"/>
+          <w:color w:val="646464"/>
+          <w:sz w:val="20"/>
+          <w:szCs w:val="20"/>
+          <w:shd w:val="clear" w:color="auto" w:fill="D4D4D4"/>
+        </w:rPr>
+      </w:pPr>
+    </w:p>
+    <w:p>
+      <w:r>
+        <w:t xml:space="preserve">Properties moved to new </w:t>
+      </w:r>
+      <w:proofErr w:type="spellStart"/>
+      <w:r>
+        <w:t>git</w:t>
+      </w:r>
+      <w:proofErr w:type="spellEnd"/>
+      <w:r>
+        <w:t xml:space="preserve"> repo</w:t>
+      </w:r>
+    </w:p>
+    <w:p/>
+    <w:p>
+      <w:pPr>
+        <w:rPr>
+          <w:rFonts w:ascii="Consolas" w:hAnsi="Consolas" w:cs="Consolas"/>
+          <w:color w:val="2AA198"/>
+          <w:sz w:val="20"/>
+          <w:szCs w:val="20"/>
+          <w:shd w:val="clear" w:color="auto" w:fill="E8F2FE"/>
+        </w:rPr>
+      </w:pPr>
+      <w:r>
+        <w:rPr>
+          <w:rFonts w:ascii="Consolas" w:hAnsi="Consolas" w:cs="Consolas"/>
+          <w:color w:val="000000"/>
+          <w:sz w:val="20"/>
+          <w:szCs w:val="20"/>
+          <w:shd w:val="clear" w:color="auto" w:fill="E8F2FE"/>
+        </w:rPr>
+        <w:t>spring.cloud.config.server.git.uri=</w:t>
+      </w:r>
+      <w:r>
+        <w:rPr>
+          <w:rFonts w:ascii="Consolas" w:hAnsi="Consolas" w:cs="Consolas"/>
+          <w:color w:val="2AA198"/>
+          <w:sz w:val="20"/>
+          <w:szCs w:val="20"/>
+          <w:shd w:val="clear" w:color="auto" w:fill="E8F2FE"/>
+        </w:rPr>
+        <w:t>https://github.com/pishivam009/microservices-config-server</w:t>
+      </w:r>
+    </w:p>
+    <w:p>
+      <w:proofErr w:type="spellStart"/>
+      <w:proofErr w:type="gramStart"/>
+      <w:r>
+        <w:rPr>
+          <w:rFonts w:ascii="Consolas" w:hAnsi="Consolas" w:cs="Consolas"/>
+          <w:color w:val="000000"/>
+          <w:sz w:val="20"/>
+          <w:szCs w:val="20"/>
+          <w:shd w:val="clear" w:color="auto" w:fill="E8F2FE"/>
+        </w:rPr>
+        <w:t>spring.cloud.config.server.git.clone</w:t>
+      </w:r>
+      <w:proofErr w:type="spellEnd"/>
+      <w:r>
+        <w:rPr>
+          <w:rFonts w:ascii="Consolas" w:hAnsi="Consolas" w:cs="Consolas"/>
+          <w:color w:val="000000"/>
+          <w:sz w:val="20"/>
+          <w:szCs w:val="20"/>
+          <w:shd w:val="clear" w:color="auto" w:fill="E8F2FE"/>
+        </w:rPr>
+        <w:t>-on-start=</w:t>
+      </w:r>
+      <w:proofErr w:type="gramEnd"/>
+      <w:r>
+        <w:rPr>
+          <w:rFonts w:ascii="Consolas" w:hAnsi="Consolas" w:cs="Consolas"/>
+          <w:color w:val="2AA198"/>
+          <w:sz w:val="20"/>
+          <w:szCs w:val="20"/>
+          <w:shd w:val="clear" w:color="auto" w:fill="E8F2FE"/>
+        </w:rPr>
+        <w:t>true</w:t>
+      </w:r>
+    </w:p>
+    <w:p>
+      <w:r>
+        <w:drawing>
+          <wp:inline distT="0" distB="0" distL="0" distR="0" wp14:anchorId="0C616747" wp14:editId="3BAB5C46">
+            <wp:extent cx="5731510" cy="3265805"/>
+            <wp:effectExtent l="0" t="0" r="2540" b="0"/>
+            <wp:docPr id="11" name="Picture 11"/>
+            <wp:cNvGraphicFramePr>
+              <a:graphicFrameLocks xmlns:a="http://schemas.openxmlformats.org/drawingml/2006/main" noChangeAspect="1"/>
+            </wp:cNvGraphicFramePr>
+            <a:graphic xmlns:a="http://schemas.openxmlformats.org/drawingml/2006/main">
+              <a:graphicData uri="http://schemas.openxmlformats.org/drawingml/2006/picture">
+                <pic:pic xmlns:pic="http://schemas.openxmlformats.org/drawingml/2006/picture">
+                  <pic:nvPicPr>
+                    <pic:cNvPr id="1" name=""/>
+                    <pic:cNvPicPr/>
+                  </pic:nvPicPr>
+                  <pic:blipFill>
+                    <a:blip r:embed="rId13"/>
+                    <a:stretch>
+                      <a:fillRect/>
+                    </a:stretch>
+                  </pic:blipFill>
+                  <pic:spPr>
+                    <a:xfrm>
+                      <a:off x="0" y="0"/>
+                      <a:ext cx="5731510" cy="3265805"/>
+                    </a:xfrm>
+                    <a:prstGeom prst="rect">
+                      <a:avLst/>
+                    </a:prstGeom>
+                  </pic:spPr>
+                </pic:pic>
+              </a:graphicData>
+            </a:graphic>
+          </wp:inline>
+        </w:drawing>
+      </w:r>
+    </w:p>
+    <w:p>
+      <w:r>
+        <w:t>Order-service -&gt; Name of the properties file</w:t>
+      </w:r>
+    </w:p>
+    <w:p>
+      <w:r>
+        <w:t>Default- profile name</w:t>
+      </w:r>
+    </w:p>
+    <w:p>
+      <w:r>
+        <w:lastRenderedPageBreak/>
+        <w:t>Prod&gt;order-</w:t>
+      </w:r>
+      <w:proofErr w:type="spellStart"/>
+      <w:r>
+        <w:t>service.properties</w:t>
+      </w:r>
+      <w:proofErr w:type="spellEnd"/>
+    </w:p>
+    <w:p>
+      <w:r>
+        <w:t>Access &gt; order-service/prod</w:t>
+      </w:r>
+    </w:p>
+    <w:p/>
+    <w:p/>
+    <w:p>
+      <w:r>
+        <w:t xml:space="preserve">Add </w:t>
+      </w:r>
+      <w:proofErr w:type="spellStart"/>
+      <w:r>
+        <w:t>Config</w:t>
+      </w:r>
+      <w:proofErr w:type="spellEnd"/>
+      <w:r>
+        <w:t>-client dependency to Order Service and Product Service</w:t>
+      </w:r>
+    </w:p>
+    <w:p>
+      <w:r>
+        <w:t>Cloud-starter-bootstrap – legacy</w:t>
+      </w:r>
+    </w:p>
+    <w:p>
+      <w:r>
+        <w:t xml:space="preserve">New: </w:t>
+      </w:r>
+      <w:hyperlink r:id="rId14" w:history="1">
+        <w:r>
+          <w:rPr>
+            <w:rStyle w:val="Hyperlink"/>
+          </w:rPr>
+          <w:t>https://docs.spring.io/spring-cloud-config/docs/3.0.0/reference/html/#config-data-import</w:t>
+        </w:r>
+      </w:hyperlink>
+    </w:p>
+    <w:p>
       <w:bookmarkStart w:id="0" w:name="_GoBack"/>
       <w:bookmarkEnd w:id="0"/>
     </w:p>
-    <w:p>
-      <w:pPr>
-        <w:pStyle w:val="ListParagraph"/>
-      </w:pPr>
-    </w:p>
+    <w:p/>
     <w:sectPr>
       <w:pgSz w:w="11906" w:h="16838"/>
       <w:pgMar w:top="1440" w:right="1440" w:bottom="1440" w:left="1440" w:header="708" w:footer="708" w:gutter="0"/>
@@ -1331,7 +2771,6 @@
   <w:style w:type="character" w:default="1" w:styleId="DefaultParagraphFont">
     <w:name w:val="Default Paragraph Font"/>
     <w:uiPriority w:val="1"/>
-    <w:semiHidden/>
     <w:unhideWhenUsed/>
   </w:style>
   <w:style w:type="table" w:default="1" w:styleId="TableNormal">
@@ -1461,6 +2900,17 @@
       <w:rFonts w:ascii="Courier New" w:eastAsia="Times New Roman" w:hAnsi="Courier New" w:cs="Courier New"/>
       <w:sz w:val="20"/>
       <w:szCs w:val="20"/>
+    </w:rPr>
+  </w:style>
+  <w:style w:type="character" w:styleId="Hyperlink">
+    <w:name w:val="Hyperlink"/>
+    <w:basedOn w:val="DefaultParagraphFont"/>
+    <w:uiPriority w:val="99"/>
+    <w:unhideWhenUsed/>
+    <w:rsid w:val="00FF6BD7"/>
+    <w:rPr>
+      <w:color w:val="0563C1" w:themeColor="hyperlink"/>
+      <w:u w:val="single"/>
     </w:rPr>
   </w:style>
 </w:styles>

</xml_diff>

<commit_message>
Config Server, Refresh, Vault Addition
</commit_message>
<xml_diff>
--- a/Notes.docx
+++ b/Notes.docx
@@ -870,6 +870,7 @@
       <w:r>
         <w:rPr>
           <w:rFonts w:ascii="var(--ff-mono)" w:eastAsia="Times New Roman" w:hAnsi="var(--ff-mono)" w:cs="Courier New"/>
+          <w:noProof/>
           <w:sz w:val="20"/>
           <w:szCs w:val="20"/>
           <w:lang w:eastAsia="en-IN"/>
@@ -917,6 +918,10 @@
         <w:t>Service Registry – Process of services registering to discovery server</w:t>
       </w:r>
       <w:r>
+        <w:rPr>
+          <w:noProof/>
+          <w:lang w:eastAsia="en-IN"/>
+        </w:rPr>
         <w:drawing>
           <wp:inline distT="0" distB="0" distL="0" distR="0" wp14:anchorId="75BDCD24" wp14:editId="62283699">
             <wp:extent cx="5731510" cy="3139440"/>
@@ -1314,16 +1319,7 @@
           <w:sz w:val="20"/>
           <w:szCs w:val="20"/>
         </w:rPr>
-        <w:t>0</w:t>
-      </w:r>
-      <w:r>
-        <w:rPr>
-          <w:rFonts w:ascii="Consolas" w:hAnsi="Consolas" w:cs="Consolas"/>
-          <w:color w:val="2AA198"/>
-          <w:sz w:val="20"/>
-          <w:szCs w:val="20"/>
-        </w:rPr>
-        <w:t xml:space="preserve"> – To assign a port number dynamically</w:t>
+        <w:t>0 – To assign a port number dynamically</w:t>
       </w:r>
     </w:p>
     <w:p>
@@ -1412,6 +1408,10 @@
     </w:p>
     <w:p>
       <w:r>
+        <w:rPr>
+          <w:noProof/>
+          <w:lang w:eastAsia="en-IN"/>
+        </w:rPr>
         <w:drawing>
           <wp:inline distT="0" distB="0" distL="0" distR="0" wp14:anchorId="266A47F8" wp14:editId="6BFBEFB4">
             <wp:extent cx="5731510" cy="1304290"/>
@@ -1452,6 +1452,10 @@
     <w:p/>
     <w:p>
       <w:r>
+        <w:rPr>
+          <w:noProof/>
+          <w:lang w:eastAsia="en-IN"/>
+        </w:rPr>
         <w:drawing>
           <wp:inline distT="0" distB="0" distL="0" distR="0" wp14:anchorId="4E9E1D29" wp14:editId="05D33BD3">
             <wp:extent cx="5731510" cy="935990"/>
@@ -1516,6 +1520,8 @@
         <w:rPr>
           <w:b/>
           <w:bCs/>
+          <w:noProof/>
+          <w:lang w:eastAsia="en-IN"/>
         </w:rPr>
         <w:lastRenderedPageBreak/>
         <w:drawing>
@@ -1590,6 +1596,8 @@
         <w:rPr>
           <w:b/>
           <w:bCs/>
+          <w:noProof/>
+          <w:lang w:eastAsia="en-IN"/>
         </w:rPr>
         <w:drawing>
           <wp:inline distT="0" distB="0" distL="0" distR="0" wp14:anchorId="696A3509" wp14:editId="3BBDD5B2">
@@ -1654,6 +1662,8 @@
         <w:rPr>
           <w:b/>
           <w:bCs/>
+          <w:noProof/>
+          <w:lang w:eastAsia="en-IN"/>
         </w:rPr>
         <w:lastRenderedPageBreak/>
         <w:drawing>
@@ -1897,6 +1907,15 @@
       </w:r>
     </w:p>
     <w:p>
+      <w:pPr>
+        <w:rPr>
+          <w:rFonts w:ascii="Consolas" w:hAnsi="Consolas" w:cs="Consolas"/>
+          <w:color w:val="2AA198"/>
+          <w:sz w:val="20"/>
+          <w:szCs w:val="20"/>
+          <w:shd w:val="clear" w:color="auto" w:fill="E8F2FE"/>
+        </w:rPr>
+      </w:pPr>
       <w:proofErr w:type="spellStart"/>
       <w:proofErr w:type="gramStart"/>
       <w:r>
@@ -1933,7 +1952,47 @@
       </w:r>
     </w:p>
     <w:p>
-      <w:r>
+      <w:proofErr w:type="spellStart"/>
+      <w:proofErr w:type="gramStart"/>
+      <w:r>
+        <w:rPr>
+          <w:rFonts w:ascii="Consolas" w:hAnsi="Consolas" w:cs="Consolas"/>
+          <w:color w:val="000000"/>
+          <w:sz w:val="20"/>
+          <w:szCs w:val="20"/>
+          <w:shd w:val="clear" w:color="auto" w:fill="E8F2FE"/>
+        </w:rPr>
+        <w:t>spring.cloud.config.server.git.default</w:t>
+      </w:r>
+      <w:proofErr w:type="spellEnd"/>
+      <w:r>
+        <w:rPr>
+          <w:rFonts w:ascii="Consolas" w:hAnsi="Consolas" w:cs="Consolas"/>
+          <w:color w:val="000000"/>
+          <w:sz w:val="20"/>
+          <w:szCs w:val="20"/>
+          <w:shd w:val="clear" w:color="auto" w:fill="E8F2FE"/>
+        </w:rPr>
+        <w:t>-label=</w:t>
+      </w:r>
+      <w:proofErr w:type="gramEnd"/>
+      <w:r>
+        <w:rPr>
+          <w:rFonts w:ascii="Consolas" w:hAnsi="Consolas" w:cs="Consolas"/>
+          <w:color w:val="2AA198"/>
+          <w:sz w:val="20"/>
+          <w:szCs w:val="20"/>
+          <w:shd w:val="clear" w:color="auto" w:fill="E8F2FE"/>
+        </w:rPr>
+        <w:t>master</w:t>
+      </w:r>
+    </w:p>
+    <w:p>
+      <w:r>
+        <w:rPr>
+          <w:noProof/>
+          <w:lang w:eastAsia="en-IN"/>
+        </w:rPr>
         <w:drawing>
           <wp:inline distT="0" distB="0" distL="0" distR="0" wp14:anchorId="0C616747" wp14:editId="3BAB5C46">
             <wp:extent cx="5731510" cy="3265805"/>
@@ -1978,12 +2037,12 @@
     </w:p>
     <w:p>
       <w:r>
+        <w:lastRenderedPageBreak/>
         <w:t>Default- profile name</w:t>
       </w:r>
     </w:p>
     <w:p>
       <w:r>
-        <w:lastRenderedPageBreak/>
         <w:t>Prod&gt;order-</w:t>
       </w:r>
       <w:proofErr w:type="spellStart"/>
@@ -2018,23 +2077,365 @@
       </w:r>
     </w:p>
     <w:p>
+      <w:pPr>
+        <w:rPr>
+          <w:rStyle w:val="Hyperlink"/>
+        </w:rPr>
+      </w:pPr>
       <w:r>
         <w:t xml:space="preserve">New: </w:t>
       </w:r>
-      <w:hyperlink r:id="rId14" w:history="1">
+      <w:hyperlink r:id="rId14" w:anchor="config-data-import" w:history="1">
         <w:r>
           <w:rPr>
             <w:rStyle w:val="Hyperlink"/>
           </w:rPr>
-          <w:t>https://docs.spring.io/spring-cloud-config/docs/3.0.0/reference/html/#config-data-import</w:t>
+          <w:t>https://docs.spring.io/spring-cloud-config/docs/3.</w:t>
+        </w:r>
+        <w:r>
+          <w:rPr>
+            <w:rStyle w:val="Hyperlink"/>
+          </w:rPr>
+          <w:t>0</w:t>
+        </w:r>
+        <w:r>
+          <w:rPr>
+            <w:rStyle w:val="Hyperlink"/>
+          </w:rPr>
+          <w:t>.0/reference/html/#config-data-import</w:t>
         </w:r>
       </w:hyperlink>
     </w:p>
     <w:p>
+      <w:pPr>
+        <w:rPr>
+          <w:rStyle w:val="Hyperlink"/>
+        </w:rPr>
+      </w:pPr>
+    </w:p>
+    <w:p>
+      <w:r>
+        <w:rPr>
+          <w:rStyle w:val="Hyperlink"/>
+        </w:rPr>
+        <w:t xml:space="preserve">Refresh </w:t>
+      </w:r>
+      <w:proofErr w:type="spellStart"/>
+      <w:r>
+        <w:rPr>
+          <w:rStyle w:val="Hyperlink"/>
+        </w:rPr>
+        <w:t>Config</w:t>
+      </w:r>
+      <w:proofErr w:type="spellEnd"/>
+    </w:p>
+    <w:p>
+      <w:r>
+        <w:t>@</w:t>
+      </w:r>
+      <w:proofErr w:type="spellStart"/>
+      <w:r>
+        <w:t>RefreshScope</w:t>
+      </w:r>
+      <w:proofErr w:type="spellEnd"/>
+      <w:r>
+        <w:t xml:space="preserve"> - </w:t>
+      </w:r>
+      <w:r>
+        <w:rPr>
+          <w:rFonts w:ascii="Segoe UI" w:hAnsi="Segoe UI" w:cs="Segoe UI"/>
+          <w:sz w:val="18"/>
+          <w:szCs w:val="18"/>
+        </w:rPr>
+        <w:t>Beans annotated this way can be refreshed at runtime and any components that are using them will get a new instance on the next method call, fully initialized and injected with all dependencies.</w:t>
+      </w:r>
+    </w:p>
+    <w:p>
+      <w:r>
+        <w:t>Change test.name in product-service</w:t>
+      </w:r>
+    </w:p>
+    <w:p>
+      <w:r>
+        <w:t>Call /actuator/refresh</w:t>
+      </w:r>
+    </w:p>
+    <w:p/>
+    <w:p>
+      <w:r>
+        <w:t xml:space="preserve">Add actuator dependency to product/Order service. That is needed to trigger </w:t>
+      </w:r>
+      <w:proofErr w:type="spellStart"/>
+      <w:r>
+        <w:t>config</w:t>
+      </w:r>
+      <w:proofErr w:type="spellEnd"/>
+      <w:r>
+        <w:t xml:space="preserve"> refresh</w:t>
+      </w:r>
+    </w:p>
+    <w:p>
+      <w:hyperlink r:id="rId15" w:history="1">
+        <w:r>
+          <w:rPr>
+            <w:rStyle w:val="Hyperlink"/>
+          </w:rPr>
+          <w:t>https://stackoverflow.com/questions/61139281/spring-cloud-config-client-not-picking-values-from-config-server</w:t>
+        </w:r>
+      </w:hyperlink>
+    </w:p>
+    <w:p>
+      <w:r>
+        <w:t xml:space="preserve">One Extra Space!!! </w:t>
+      </w:r>
+      <w:r>
+        <w:t>–</w:t>
+      </w:r>
+      <w:r>
+        <w:t xml:space="preserve"> Stupid</w:t>
+      </w:r>
+    </w:p>
+    <w:p/>
+    <w:p>
+      <w:r>
+        <w:t xml:space="preserve">Add </w:t>
+      </w:r>
+      <w:proofErr w:type="spellStart"/>
+      <w:r>
+        <w:rPr>
+          <w:rFonts w:ascii="Consolas" w:hAnsi="Consolas" w:cs="Consolas"/>
+          <w:color w:val="000000"/>
+          <w:sz w:val="20"/>
+          <w:szCs w:val="20"/>
+          <w:shd w:val="clear" w:color="auto" w:fill="E8F2FE"/>
+        </w:rPr>
+        <w:t>management.endpoints.web.exposure.include</w:t>
+      </w:r>
+      <w:proofErr w:type="spellEnd"/>
+      <w:r>
+        <w:rPr>
+          <w:rFonts w:ascii="Consolas" w:hAnsi="Consolas" w:cs="Consolas"/>
+          <w:color w:val="000000"/>
+          <w:sz w:val="20"/>
+          <w:szCs w:val="20"/>
+          <w:shd w:val="clear" w:color="auto" w:fill="E8F2FE"/>
+        </w:rPr>
+        <w:t>=</w:t>
+      </w:r>
+      <w:r>
+        <w:rPr>
+          <w:rFonts w:ascii="Consolas" w:hAnsi="Consolas" w:cs="Consolas"/>
+          <w:color w:val="2AA198"/>
+          <w:sz w:val="20"/>
+          <w:szCs w:val="20"/>
+          <w:shd w:val="clear" w:color="auto" w:fill="E8F2FE"/>
+        </w:rPr>
+        <w:t>*</w:t>
+      </w:r>
+      <w:r>
+        <w:rPr>
+          <w:rFonts w:ascii="Consolas" w:hAnsi="Consolas" w:cs="Consolas"/>
+          <w:color w:val="2AA198"/>
+          <w:sz w:val="20"/>
+          <w:szCs w:val="20"/>
+          <w:shd w:val="clear" w:color="auto" w:fill="E8F2FE"/>
+        </w:rPr>
+        <w:t xml:space="preserve"> </w:t>
+      </w:r>
+      <w:r>
+        <w:t>in product/order service for refresh</w:t>
+      </w:r>
+    </w:p>
+    <w:p/>
+    <w:p>
+      <w:r>
+        <w:t>Test.name value is refreshed.</w:t>
+      </w:r>
+    </w:p>
+    <w:p>
+      <w:r>
+        <w:lastRenderedPageBreak/>
+        <w:drawing>
+          <wp:inline distT="0" distB="0" distL="0" distR="0" wp14:anchorId="651977AC" wp14:editId="2F3E5CD6">
+            <wp:extent cx="4770533" cy="3703641"/>
+            <wp:effectExtent l="0" t="0" r="0" b="0"/>
+            <wp:docPr id="3" name="Picture 3"/>
+            <wp:cNvGraphicFramePr>
+              <a:graphicFrameLocks xmlns:a="http://schemas.openxmlformats.org/drawingml/2006/main" noChangeAspect="1"/>
+            </wp:cNvGraphicFramePr>
+            <a:graphic xmlns:a="http://schemas.openxmlformats.org/drawingml/2006/main">
+              <a:graphicData uri="http://schemas.openxmlformats.org/drawingml/2006/picture">
+                <pic:pic xmlns:pic="http://schemas.openxmlformats.org/drawingml/2006/picture">
+                  <pic:nvPicPr>
+                    <pic:cNvPr id="1" name=""/>
+                    <pic:cNvPicPr/>
+                  </pic:nvPicPr>
+                  <pic:blipFill>
+                    <a:blip r:embed="rId16"/>
+                    <a:stretch>
+                      <a:fillRect/>
+                    </a:stretch>
+                  </pic:blipFill>
+                  <pic:spPr>
+                    <a:xfrm>
+                      <a:off x="0" y="0"/>
+                      <a:ext cx="4770533" cy="3703641"/>
+                    </a:xfrm>
+                    <a:prstGeom prst="rect">
+                      <a:avLst/>
+                    </a:prstGeom>
+                  </pic:spPr>
+                </pic:pic>
+              </a:graphicData>
+            </a:graphic>
+          </wp:inline>
+        </w:drawing>
+      </w:r>
+    </w:p>
+    <w:p/>
+    <w:p/>
+    <w:p>
+      <w:r>
+        <w:t>Store secrets in vault.</w:t>
+      </w:r>
+    </w:p>
+    <w:p>
+      <w:proofErr w:type="spellStart"/>
+      <w:proofErr w:type="gramStart"/>
+      <w:r>
+        <w:t>choco</w:t>
+      </w:r>
+      <w:proofErr w:type="spellEnd"/>
+      <w:proofErr w:type="gramEnd"/>
+      <w:r>
+        <w:t xml:space="preserve"> install vault</w:t>
+      </w:r>
+    </w:p>
+    <w:p>
+      <w:proofErr w:type="gramStart"/>
+      <w:r>
+        <w:t>vault</w:t>
+      </w:r>
+      <w:proofErr w:type="gramEnd"/>
+      <w:r>
+        <w:t xml:space="preserve"> server </w:t>
+      </w:r>
+      <w:r>
+        <w:t>–</w:t>
+      </w:r>
+      <w:r>
+        <w:t>dev</w:t>
+      </w:r>
+    </w:p>
+    <w:p/>
+    <w:p>
+      <w:proofErr w:type="gramStart"/>
+      <w:r>
+        <w:t>set</w:t>
+      </w:r>
+      <w:proofErr w:type="gramEnd"/>
+      <w:r>
+        <w:t xml:space="preserve"> VAULT_ADDR=http://127.0.0.1:8200</w:t>
+      </w:r>
+    </w:p>
+    <w:p>
+      <w:proofErr w:type="gramStart"/>
+      <w:r>
+        <w:t>vault</w:t>
+      </w:r>
+      <w:proofErr w:type="gramEnd"/>
+      <w:r>
+        <w:t xml:space="preserve"> </w:t>
+      </w:r>
+      <w:proofErr w:type="spellStart"/>
+      <w:r>
+        <w:t>kv</w:t>
+      </w:r>
+      <w:proofErr w:type="spellEnd"/>
+      <w:r>
+        <w:t xml:space="preserve"> put secret/order-service @order-</w:t>
+      </w:r>
+      <w:proofErr w:type="spellStart"/>
+      <w:r>
+        <w:t>service.json</w:t>
+      </w:r>
+      <w:proofErr w:type="spellEnd"/>
+    </w:p>
+    <w:p>
+      <w:r>
+        <w:lastRenderedPageBreak/>
+        <w:drawing>
+          <wp:inline distT="0" distB="0" distL="0" distR="0" wp14:anchorId="7D8E0386" wp14:editId="658E44AE">
+            <wp:extent cx="5731510" cy="3303905"/>
+            <wp:effectExtent l="0" t="0" r="2540" b="0"/>
+            <wp:docPr id="9" name="Picture 9"/>
+            <wp:cNvGraphicFramePr>
+              <a:graphicFrameLocks xmlns:a="http://schemas.openxmlformats.org/drawingml/2006/main" noChangeAspect="1"/>
+            </wp:cNvGraphicFramePr>
+            <a:graphic xmlns:a="http://schemas.openxmlformats.org/drawingml/2006/main">
+              <a:graphicData uri="http://schemas.openxmlformats.org/drawingml/2006/picture">
+                <pic:pic xmlns:pic="http://schemas.openxmlformats.org/drawingml/2006/picture">
+                  <pic:nvPicPr>
+                    <pic:cNvPr id="1" name=""/>
+                    <pic:cNvPicPr/>
+                  </pic:nvPicPr>
+                  <pic:blipFill>
+                    <a:blip r:embed="rId17"/>
+                    <a:stretch>
+                      <a:fillRect/>
+                    </a:stretch>
+                  </pic:blipFill>
+                  <pic:spPr>
+                    <a:xfrm>
+                      <a:off x="0" y="0"/>
+                      <a:ext cx="5731510" cy="3303905"/>
+                    </a:xfrm>
+                    <a:prstGeom prst="rect">
+                      <a:avLst/>
+                    </a:prstGeom>
+                  </pic:spPr>
+                </pic:pic>
+              </a:graphicData>
+            </a:graphic>
+          </wp:inline>
+        </w:drawing>
+      </w:r>
+    </w:p>
+    <w:p/>
+    <w:p>
+      <w:proofErr w:type="gramStart"/>
+      <w:r>
+        <w:t>vault</w:t>
+      </w:r>
+      <w:proofErr w:type="gramEnd"/>
+      <w:r>
+        <w:t xml:space="preserve"> </w:t>
+      </w:r>
+      <w:proofErr w:type="spellStart"/>
+      <w:r>
+        <w:t>kv</w:t>
+      </w:r>
+      <w:proofErr w:type="spellEnd"/>
+      <w:r>
+        <w:t xml:space="preserve"> get secret/order-service</w:t>
+      </w:r>
+    </w:p>
+    <w:p/>
+    <w:p>
+      <w:r>
+        <w:t>Same for product-service</w:t>
+      </w:r>
+    </w:p>
+    <w:p/>
+    <w:p>
+      <w:r>
+        <w:t>Add spring cloud vault dependency</w:t>
+      </w:r>
+    </w:p>
+    <w:p>
       <w:bookmarkStart w:id="0" w:name="_GoBack"/>
       <w:bookmarkEnd w:id="0"/>
     </w:p>
-    <w:p/>
     <w:sectPr>
       <w:pgSz w:w="11906" w:h="16838"/>
       <w:pgMar w:top="1440" w:right="1440" w:bottom="1440" w:left="1440" w:header="708" w:footer="708" w:gutter="0"/>
@@ -2913,6 +3314,18 @@
       <w:u w:val="single"/>
     </w:rPr>
   </w:style>
+  <w:style w:type="character" w:styleId="FollowedHyperlink">
+    <w:name w:val="FollowedHyperlink"/>
+    <w:basedOn w:val="DefaultParagraphFont"/>
+    <w:uiPriority w:val="99"/>
+    <w:semiHidden/>
+    <w:unhideWhenUsed/>
+    <w:rsid w:val="000622DC"/>
+    <w:rPr>
+      <w:color w:val="954F72" w:themeColor="followedHyperlink"/>
+      <w:u w:val="single"/>
+    </w:rPr>
+  </w:style>
 </w:styles>
 </file>
 

</xml_diff>

<commit_message>
Added Vault properties back to application.properties
</commit_message>
<xml_diff>
--- a/Notes.docx
+++ b/Notes.docx
@@ -2361,6 +2361,27 @@
       </w:r>
       <w:proofErr w:type="spellEnd"/>
     </w:p>
+    <w:p/>
+    <w:p>
+      <w:r>
+        <w:t xml:space="preserve">Having issues. Omitting for now. Vault can be integrated along with </w:t>
+      </w:r>
+      <w:proofErr w:type="spellStart"/>
+      <w:r>
+        <w:t>config</w:t>
+      </w:r>
+      <w:proofErr w:type="spellEnd"/>
+      <w:r>
+        <w:t xml:space="preserve"> server too.</w:t>
+      </w:r>
+    </w:p>
+    <w:p>
+      <w:r>
+        <w:t>https://www.youtube.com/watch?v=p65u4t26BBc</w:t>
+      </w:r>
+      <w:bookmarkStart w:id="0" w:name="_GoBack"/>
+      <w:bookmarkEnd w:id="0"/>
+    </w:p>
     <w:p>
       <w:r>
         <w:lastRenderedPageBreak/>
@@ -2432,10 +2453,7 @@
         <w:t>Add spring cloud vault dependency</w:t>
       </w:r>
     </w:p>
-    <w:p>
-      <w:bookmarkStart w:id="0" w:name="_GoBack"/>
-      <w:bookmarkEnd w:id="0"/>
-    </w:p>
+    <w:p/>
     <w:sectPr>
       <w:pgSz w:w="11906" w:h="16838"/>
       <w:pgMar w:top="1440" w:right="1440" w:bottom="1440" w:left="1440" w:header="708" w:footer="708" w:gutter="0"/>

</xml_diff>

<commit_message>
Added MQ to Replace @RefreshScope
</commit_message>
<xml_diff>
--- a/Notes.docx
+++ b/Notes.docx
@@ -2090,19 +2090,7 @@
           <w:rPr>
             <w:rStyle w:val="Hyperlink"/>
           </w:rPr>
-          <w:t>https://docs.spring.io/spring-cloud-config/docs/3.</w:t>
-        </w:r>
-        <w:r>
-          <w:rPr>
-            <w:rStyle w:val="Hyperlink"/>
-          </w:rPr>
-          <w:t>0</w:t>
-        </w:r>
-        <w:r>
-          <w:rPr>
-            <w:rStyle w:val="Hyperlink"/>
-          </w:rPr>
-          <w:t>.0/reference/html/#config-data-import</w:t>
+          <w:t>https://docs.spring.io/spring-cloud-config/docs/3.0.0/reference/html/#config-data-import</w:t>
         </w:r>
       </w:hyperlink>
     </w:p>
@@ -2230,17 +2218,7 @@
           <w:szCs w:val="20"/>
           <w:shd w:val="clear" w:color="auto" w:fill="E8F2FE"/>
         </w:rPr>
-        <w:t>*</w:t>
-      </w:r>
-      <w:r>
-        <w:rPr>
-          <w:rFonts w:ascii="Consolas" w:hAnsi="Consolas" w:cs="Consolas"/>
-          <w:color w:val="2AA198"/>
-          <w:sz w:val="20"/>
-          <w:szCs w:val="20"/>
-          <w:shd w:val="clear" w:color="auto" w:fill="E8F2FE"/>
-        </w:rPr>
-        <w:t xml:space="preserve"> </w:t>
+        <w:t xml:space="preserve">* </w:t>
       </w:r>
       <w:r>
         <w:t>in product/order service for refresh</w:t>
@@ -2254,6 +2232,10 @@
     </w:p>
     <w:p>
       <w:r>
+        <w:rPr>
+          <w:noProof/>
+          <w:lang w:eastAsia="en-IN"/>
+        </w:rPr>
         <w:lastRenderedPageBreak/>
         <w:drawing>
           <wp:inline distT="0" distB="0" distL="0" distR="0" wp14:anchorId="651977AC" wp14:editId="2F3E5CD6">
@@ -2379,11 +2361,13 @@
       <w:r>
         <w:t>https://www.youtube.com/watch?v=p65u4t26BBc</w:t>
       </w:r>
-      <w:bookmarkStart w:id="0" w:name="_GoBack"/>
-      <w:bookmarkEnd w:id="0"/>
-    </w:p>
-    <w:p>
-      <w:r>
+    </w:p>
+    <w:p>
+      <w:r>
+        <w:rPr>
+          <w:noProof/>
+          <w:lang w:eastAsia="en-IN"/>
+        </w:rPr>
         <w:lastRenderedPageBreak/>
         <w:drawing>
           <wp:inline distT="0" distB="0" distL="0" distR="0" wp14:anchorId="7D8E0386" wp14:editId="658E44AE">
@@ -2453,6 +2437,352 @@
         <w:t>Add spring cloud vault dependency</w:t>
       </w:r>
     </w:p>
+    <w:p>
+      <w:pPr>
+        <w:pStyle w:val="ListParagraph"/>
+        <w:numPr>
+          <w:ilvl w:val="0"/>
+          <w:numId w:val="4"/>
+        </w:numPr>
+      </w:pPr>
+      <w:r>
+        <w:t>Not working properly. Removing for now. Read further on it</w:t>
+      </w:r>
+    </w:p>
+    <w:p/>
+    <w:p>
+      <w:r>
+        <w:drawing>
+          <wp:inline distT="0" distB="0" distL="0" distR="0" wp14:anchorId="44F51C40" wp14:editId="44F6EEB5">
+            <wp:extent cx="5524979" cy="2598645"/>
+            <wp:effectExtent l="0" t="0" r="0" b="0"/>
+            <wp:docPr id="12" name="Picture 12"/>
+            <wp:cNvGraphicFramePr>
+              <a:graphicFrameLocks xmlns:a="http://schemas.openxmlformats.org/drawingml/2006/main" noChangeAspect="1"/>
+            </wp:cNvGraphicFramePr>
+            <a:graphic xmlns:a="http://schemas.openxmlformats.org/drawingml/2006/main">
+              <a:graphicData uri="http://schemas.openxmlformats.org/drawingml/2006/picture">
+                <pic:pic xmlns:pic="http://schemas.openxmlformats.org/drawingml/2006/picture">
+                  <pic:nvPicPr>
+                    <pic:cNvPr id="1" name=""/>
+                    <pic:cNvPicPr/>
+                  </pic:nvPicPr>
+                  <pic:blipFill>
+                    <a:blip r:embed="rId18"/>
+                    <a:stretch>
+                      <a:fillRect/>
+                    </a:stretch>
+                  </pic:blipFill>
+                  <pic:spPr>
+                    <a:xfrm>
+                      <a:off x="0" y="0"/>
+                      <a:ext cx="5524979" cy="2598645"/>
+                    </a:xfrm>
+                    <a:prstGeom prst="rect">
+                      <a:avLst/>
+                    </a:prstGeom>
+                  </pic:spPr>
+                </pic:pic>
+              </a:graphicData>
+            </a:graphic>
+          </wp:inline>
+        </w:drawing>
+      </w:r>
+    </w:p>
+    <w:p/>
+    <w:p>
+      <w:r>
+        <w:lastRenderedPageBreak/>
+        <w:t>@</w:t>
+      </w:r>
+      <w:proofErr w:type="spellStart"/>
+      <w:r>
+        <w:t>RefreshScope</w:t>
+      </w:r>
+      <w:proofErr w:type="spellEnd"/>
+      <w:r>
+        <w:t xml:space="preserve"> needs actuator/scope to be called.</w:t>
+      </w:r>
+    </w:p>
+    <w:p>
+      <w:r>
+        <w:t xml:space="preserve">Instead, use </w:t>
+      </w:r>
+      <w:proofErr w:type="spellStart"/>
+      <w:r>
+        <w:t>MsgBroker</w:t>
+      </w:r>
+      <w:proofErr w:type="spellEnd"/>
+      <w:r>
+        <w:t xml:space="preserve"> – </w:t>
+      </w:r>
+      <w:proofErr w:type="spellStart"/>
+      <w:r>
+        <w:t>RabbitMQ</w:t>
+      </w:r>
+      <w:proofErr w:type="spellEnd"/>
+      <w:r>
+        <w:t xml:space="preserve"> or Kafka – to broadcast changes to all these </w:t>
+      </w:r>
+      <w:proofErr w:type="spellStart"/>
+      <w:r>
+        <w:t>microservices</w:t>
+      </w:r>
+      <w:proofErr w:type="spellEnd"/>
+    </w:p>
+    <w:p>
+      <w:r>
+        <w:t xml:space="preserve">Subscribe to </w:t>
+      </w:r>
+      <w:proofErr w:type="spellStart"/>
+      <w:r>
+        <w:t>msg</w:t>
+      </w:r>
+      <w:proofErr w:type="spellEnd"/>
+      <w:r>
+        <w:t xml:space="preserve"> broker</w:t>
+      </w:r>
+    </w:p>
+    <w:p>
+      <w:r>
+        <w:drawing>
+          <wp:inline distT="0" distB="0" distL="0" distR="0" wp14:anchorId="30B53513" wp14:editId="7BDCEBDB">
+            <wp:extent cx="5731510" cy="3043555"/>
+            <wp:effectExtent l="0" t="0" r="2540" b="4445"/>
+            <wp:docPr id="13" name="Picture 13"/>
+            <wp:cNvGraphicFramePr>
+              <a:graphicFrameLocks xmlns:a="http://schemas.openxmlformats.org/drawingml/2006/main" noChangeAspect="1"/>
+            </wp:cNvGraphicFramePr>
+            <a:graphic xmlns:a="http://schemas.openxmlformats.org/drawingml/2006/main">
+              <a:graphicData uri="http://schemas.openxmlformats.org/drawingml/2006/picture">
+                <pic:pic xmlns:pic="http://schemas.openxmlformats.org/drawingml/2006/picture">
+                  <pic:nvPicPr>
+                    <pic:cNvPr id="1" name=""/>
+                    <pic:cNvPicPr/>
+                  </pic:nvPicPr>
+                  <pic:blipFill>
+                    <a:blip r:embed="rId19"/>
+                    <a:stretch>
+                      <a:fillRect/>
+                    </a:stretch>
+                  </pic:blipFill>
+                  <pic:spPr>
+                    <a:xfrm>
+                      <a:off x="0" y="0"/>
+                      <a:ext cx="5731510" cy="3043555"/>
+                    </a:xfrm>
+                    <a:prstGeom prst="rect">
+                      <a:avLst/>
+                    </a:prstGeom>
+                  </pic:spPr>
+                </pic:pic>
+              </a:graphicData>
+            </a:graphic>
+          </wp:inline>
+        </w:drawing>
+      </w:r>
+    </w:p>
+    <w:p>
+      <w:r>
+        <w:t>Add spring cloud bus dependency</w:t>
+      </w:r>
+    </w:p>
+    <w:p>
+      <w:pPr>
+        <w:rPr>
+          <w:rFonts w:ascii="Consolas" w:hAnsi="Consolas" w:cs="Consolas"/>
+          <w:color w:val="000000"/>
+          <w:sz w:val="20"/>
+          <w:szCs w:val="20"/>
+          <w:shd w:val="clear" w:color="auto" w:fill="E8F2FE"/>
+        </w:rPr>
+      </w:pPr>
+      <w:proofErr w:type="gramStart"/>
+      <w:r>
+        <w:rPr>
+          <w:rFonts w:ascii="Consolas" w:hAnsi="Consolas" w:cs="Consolas"/>
+          <w:color w:val="000000"/>
+          <w:sz w:val="20"/>
+          <w:szCs w:val="20"/>
+          <w:shd w:val="clear" w:color="auto" w:fill="E8F2FE"/>
+        </w:rPr>
+        <w:t>spring-cloud-starter-bus-</w:t>
+      </w:r>
+      <w:proofErr w:type="spellStart"/>
+      <w:r>
+        <w:rPr>
+          <w:rFonts w:ascii="Consolas" w:hAnsi="Consolas" w:cs="Consolas"/>
+          <w:color w:val="000000"/>
+          <w:sz w:val="20"/>
+          <w:szCs w:val="20"/>
+          <w:shd w:val="clear" w:color="auto" w:fill="E8F2FE"/>
+        </w:rPr>
+        <w:t>amqp</w:t>
+      </w:r>
+      <w:proofErr w:type="spellEnd"/>
+      <w:proofErr w:type="gramEnd"/>
+    </w:p>
+    <w:p>
+      <w:pPr>
+        <w:rPr>
+          <w:rFonts w:ascii="Consolas" w:hAnsi="Consolas" w:cs="Consolas"/>
+          <w:color w:val="000000"/>
+          <w:sz w:val="20"/>
+          <w:szCs w:val="20"/>
+          <w:shd w:val="clear" w:color="auto" w:fill="E8F2FE"/>
+        </w:rPr>
+      </w:pPr>
+      <w:r>
+        <w:rPr>
+          <w:rFonts w:ascii="Consolas" w:hAnsi="Consolas" w:cs="Consolas"/>
+          <w:color w:val="000000"/>
+          <w:sz w:val="20"/>
+          <w:szCs w:val="20"/>
+          <w:shd w:val="clear" w:color="auto" w:fill="E8F2FE"/>
+        </w:rPr>
+        <w:t xml:space="preserve">Download </w:t>
+      </w:r>
+      <w:proofErr w:type="spellStart"/>
+      <w:r>
+        <w:rPr>
+          <w:rFonts w:ascii="Consolas" w:hAnsi="Consolas" w:cs="Consolas"/>
+          <w:color w:val="000000"/>
+          <w:sz w:val="20"/>
+          <w:szCs w:val="20"/>
+          <w:shd w:val="clear" w:color="auto" w:fill="E8F2FE"/>
+        </w:rPr>
+        <w:t>RabbitMQ</w:t>
+      </w:r>
+      <w:proofErr w:type="spellEnd"/>
+      <w:r>
+        <w:rPr>
+          <w:rFonts w:ascii="Consolas" w:hAnsi="Consolas" w:cs="Consolas"/>
+          <w:color w:val="000000"/>
+          <w:sz w:val="20"/>
+          <w:szCs w:val="20"/>
+          <w:shd w:val="clear" w:color="auto" w:fill="E8F2FE"/>
+        </w:rPr>
+        <w:t xml:space="preserve"> – used as message Broker</w:t>
+      </w:r>
+    </w:p>
+    <w:p>
+      <w:pPr>
+        <w:rPr>
+          <w:rFonts w:ascii="Consolas" w:hAnsi="Consolas" w:cs="Consolas"/>
+          <w:color w:val="000000"/>
+          <w:sz w:val="20"/>
+          <w:szCs w:val="20"/>
+          <w:shd w:val="clear" w:color="auto" w:fill="E8F2FE"/>
+        </w:rPr>
+      </w:pPr>
+      <w:r>
+        <w:rPr>
+          <w:rFonts w:ascii="Consolas" w:hAnsi="Consolas" w:cs="Consolas"/>
+          <w:color w:val="000000"/>
+          <w:sz w:val="20"/>
+          <w:szCs w:val="20"/>
+          <w:shd w:val="clear" w:color="auto" w:fill="E8F2FE"/>
+        </w:rPr>
+        <w:t>Call actuator/</w:t>
+      </w:r>
+      <w:proofErr w:type="spellStart"/>
+      <w:r>
+        <w:rPr>
+          <w:rFonts w:ascii="Consolas" w:hAnsi="Consolas" w:cs="Consolas"/>
+          <w:color w:val="000000"/>
+          <w:sz w:val="20"/>
+          <w:szCs w:val="20"/>
+          <w:shd w:val="clear" w:color="auto" w:fill="E8F2FE"/>
+        </w:rPr>
+        <w:t>bus</w:t>
+      </w:r>
+      <w:r>
+        <w:rPr>
+          <w:rFonts w:ascii="Consolas" w:hAnsi="Consolas" w:cs="Consolas"/>
+          <w:color w:val="000000"/>
+          <w:sz w:val="20"/>
+          <w:szCs w:val="20"/>
+          <w:shd w:val="clear" w:color="auto" w:fill="E8F2FE"/>
+        </w:rPr>
+        <w:t>refresh</w:t>
+      </w:r>
+      <w:proofErr w:type="spellEnd"/>
+      <w:r>
+        <w:rPr>
+          <w:rFonts w:ascii="Consolas" w:hAnsi="Consolas" w:cs="Consolas"/>
+          <w:color w:val="000000"/>
+          <w:sz w:val="20"/>
+          <w:szCs w:val="20"/>
+          <w:shd w:val="clear" w:color="auto" w:fill="E8F2FE"/>
+        </w:rPr>
+        <w:t xml:space="preserve"> – POST</w:t>
+      </w:r>
+    </w:p>
+    <w:p>
+      <w:pPr>
+        <w:rPr>
+          <w:rFonts w:ascii="Consolas" w:hAnsi="Consolas" w:cs="Consolas"/>
+          <w:color w:val="000000"/>
+          <w:sz w:val="20"/>
+          <w:szCs w:val="20"/>
+          <w:shd w:val="clear" w:color="auto" w:fill="E8F2FE"/>
+        </w:rPr>
+      </w:pPr>
+      <w:r>
+        <w:rPr>
+          <w:rFonts w:ascii="Consolas" w:hAnsi="Consolas" w:cs="Consolas"/>
+          <w:color w:val="000000"/>
+          <w:sz w:val="20"/>
+          <w:szCs w:val="20"/>
+          <w:shd w:val="clear" w:color="auto" w:fill="E8F2FE"/>
+        </w:rPr>
+        <w:t xml:space="preserve">Broadcast the </w:t>
+      </w:r>
+      <w:proofErr w:type="spellStart"/>
+      <w:r>
+        <w:rPr>
+          <w:rFonts w:ascii="Consolas" w:hAnsi="Consolas" w:cs="Consolas"/>
+          <w:color w:val="000000"/>
+          <w:sz w:val="20"/>
+          <w:szCs w:val="20"/>
+          <w:shd w:val="clear" w:color="auto" w:fill="E8F2FE"/>
+        </w:rPr>
+        <w:t>ch</w:t>
+      </w:r>
+      <w:bookmarkStart w:id="0" w:name="_GoBack"/>
+      <w:bookmarkEnd w:id="0"/>
+      <w:r>
+        <w:rPr>
+          <w:rFonts w:ascii="Consolas" w:hAnsi="Consolas" w:cs="Consolas"/>
+          <w:color w:val="000000"/>
+          <w:sz w:val="20"/>
+          <w:szCs w:val="20"/>
+          <w:shd w:val="clear" w:color="auto" w:fill="E8F2FE"/>
+        </w:rPr>
+        <w:t>ages</w:t>
+      </w:r>
+      <w:proofErr w:type="spellEnd"/>
+      <w:r>
+        <w:rPr>
+          <w:rFonts w:ascii="Consolas" w:hAnsi="Consolas" w:cs="Consolas"/>
+          <w:color w:val="000000"/>
+          <w:sz w:val="20"/>
+          <w:szCs w:val="20"/>
+          <w:shd w:val="clear" w:color="auto" w:fill="E8F2FE"/>
+        </w:rPr>
+        <w:t xml:space="preserve">. </w:t>
+      </w:r>
+      <w:r>
+        <w:rPr>
+          <w:rFonts w:ascii="Consolas" w:hAnsi="Consolas" w:cs="Consolas"/>
+          <w:color w:val="000000"/>
+          <w:sz w:val="20"/>
+          <w:szCs w:val="20"/>
+          <w:shd w:val="clear" w:color="auto" w:fill="E8F2FE"/>
+        </w:rPr>
+        <w:t>Other services will be made aware of the changes.</w:t>
+      </w:r>
+    </w:p>
     <w:p/>
     <w:sectPr>
       <w:pgSz w:w="11906" w:h="16838"/>
@@ -2467,6 +2797,118 @@
 <file path=word/numbering.xml><?xml version="1.0" encoding="utf-8"?>
 <w:numbering xmlns:wpc="http://schemas.microsoft.com/office/word/2010/wordprocessingCanvas" xmlns:cx="http://schemas.microsoft.com/office/drawing/2014/chartex" xmlns:cx1="http://schemas.microsoft.com/office/drawing/2015/9/8/chartex" xmlns:mc="http://schemas.openxmlformats.org/markup-compatibility/2006" xmlns:o="urn:schemas-microsoft-com:office:office" xmlns:r="http://schemas.openxmlformats.org/officeDocument/2006/relationships" xmlns:m="http://schemas.openxmlformats.org/officeDocument/2006/math" xmlns:v="urn:schemas-microsoft-com:vml" xmlns:wp14="http://schemas.microsoft.com/office/word/2010/wordprocessingDrawing" xmlns:wp="http://schemas.openxmlformats.org/drawingml/2006/wordprocessingDrawing" xmlns:w10="urn:schemas-microsoft-com:office:word" xmlns:w="http://schemas.openxmlformats.org/wordprocessingml/2006/main" xmlns:w14="http://schemas.microsoft.com/office/word/2010/wordml" xmlns:w15="http://schemas.microsoft.com/office/word/2012/wordml" xmlns:w16se="http://schemas.microsoft.com/office/word/2015/wordml/symex" xmlns:wpg="http://schemas.microsoft.com/office/word/2010/wordprocessingGroup" xmlns:wpi="http://schemas.microsoft.com/office/word/2010/wordprocessingInk" xmlns:wne="http://schemas.microsoft.com/office/word/2006/wordml" xmlns:wps="http://schemas.microsoft.com/office/word/2010/wordprocessingShape" mc:Ignorable="w14 w15 w16se wp14">
   <w:abstractNum w:abstractNumId="0" w15:restartNumberingAfterBreak="0">
+    <w:nsid w:val="010E1FCA"/>
+    <w:multiLevelType w:val="hybridMultilevel"/>
+    <w:tmpl w:val="DA688A98"/>
+    <w:lvl w:ilvl="0" w:tplc="D9F8A0A8">
+      <w:numFmt w:val="bullet"/>
+      <w:lvlText w:val=""/>
+      <w:lvlJc w:val="left"/>
+      <w:pPr>
+        <w:ind w:left="720" w:hanging="360"/>
+      </w:pPr>
+      <w:rPr>
+        <w:rFonts w:ascii="Wingdings" w:eastAsiaTheme="minorHAnsi" w:hAnsi="Wingdings" w:cstheme="minorBidi" w:hint="default"/>
+      </w:rPr>
+    </w:lvl>
+    <w:lvl w:ilvl="1" w:tplc="40090003" w:tentative="1">
+      <w:start w:val="1"/>
+      <w:numFmt w:val="bullet"/>
+      <w:lvlText w:val="o"/>
+      <w:lvlJc w:val="left"/>
+      <w:pPr>
+        <w:ind w:left="1440" w:hanging="360"/>
+      </w:pPr>
+      <w:rPr>
+        <w:rFonts w:ascii="Courier New" w:hAnsi="Courier New" w:cs="Courier New" w:hint="default"/>
+      </w:rPr>
+    </w:lvl>
+    <w:lvl w:ilvl="2" w:tplc="40090005" w:tentative="1">
+      <w:start w:val="1"/>
+      <w:numFmt w:val="bullet"/>
+      <w:lvlText w:val=""/>
+      <w:lvlJc w:val="left"/>
+      <w:pPr>
+        <w:ind w:left="2160" w:hanging="360"/>
+      </w:pPr>
+      <w:rPr>
+        <w:rFonts w:ascii="Wingdings" w:hAnsi="Wingdings" w:hint="default"/>
+      </w:rPr>
+    </w:lvl>
+    <w:lvl w:ilvl="3" w:tplc="40090001" w:tentative="1">
+      <w:start w:val="1"/>
+      <w:numFmt w:val="bullet"/>
+      <w:lvlText w:val=""/>
+      <w:lvlJc w:val="left"/>
+      <w:pPr>
+        <w:ind w:left="2880" w:hanging="360"/>
+      </w:pPr>
+      <w:rPr>
+        <w:rFonts w:ascii="Symbol" w:hAnsi="Symbol" w:hint="default"/>
+      </w:rPr>
+    </w:lvl>
+    <w:lvl w:ilvl="4" w:tplc="40090003" w:tentative="1">
+      <w:start w:val="1"/>
+      <w:numFmt w:val="bullet"/>
+      <w:lvlText w:val="o"/>
+      <w:lvlJc w:val="left"/>
+      <w:pPr>
+        <w:ind w:left="3600" w:hanging="360"/>
+      </w:pPr>
+      <w:rPr>
+        <w:rFonts w:ascii="Courier New" w:hAnsi="Courier New" w:cs="Courier New" w:hint="default"/>
+      </w:rPr>
+    </w:lvl>
+    <w:lvl w:ilvl="5" w:tplc="40090005" w:tentative="1">
+      <w:start w:val="1"/>
+      <w:numFmt w:val="bullet"/>
+      <w:lvlText w:val=""/>
+      <w:lvlJc w:val="left"/>
+      <w:pPr>
+        <w:ind w:left="4320" w:hanging="360"/>
+      </w:pPr>
+      <w:rPr>
+        <w:rFonts w:ascii="Wingdings" w:hAnsi="Wingdings" w:hint="default"/>
+      </w:rPr>
+    </w:lvl>
+    <w:lvl w:ilvl="6" w:tplc="40090001" w:tentative="1">
+      <w:start w:val="1"/>
+      <w:numFmt w:val="bullet"/>
+      <w:lvlText w:val=""/>
+      <w:lvlJc w:val="left"/>
+      <w:pPr>
+        <w:ind w:left="5040" w:hanging="360"/>
+      </w:pPr>
+      <w:rPr>
+        <w:rFonts w:ascii="Symbol" w:hAnsi="Symbol" w:hint="default"/>
+      </w:rPr>
+    </w:lvl>
+    <w:lvl w:ilvl="7" w:tplc="40090003" w:tentative="1">
+      <w:start w:val="1"/>
+      <w:numFmt w:val="bullet"/>
+      <w:lvlText w:val="o"/>
+      <w:lvlJc w:val="left"/>
+      <w:pPr>
+        <w:ind w:left="5760" w:hanging="360"/>
+      </w:pPr>
+      <w:rPr>
+        <w:rFonts w:ascii="Courier New" w:hAnsi="Courier New" w:cs="Courier New" w:hint="default"/>
+      </w:rPr>
+    </w:lvl>
+    <w:lvl w:ilvl="8" w:tplc="40090005" w:tentative="1">
+      <w:start w:val="1"/>
+      <w:numFmt w:val="bullet"/>
+      <w:lvlText w:val=""/>
+      <w:lvlJc w:val="left"/>
+      <w:pPr>
+        <w:ind w:left="6480" w:hanging="360"/>
+      </w:pPr>
+      <w:rPr>
+        <w:rFonts w:ascii="Wingdings" w:hAnsi="Wingdings" w:hint="default"/>
+      </w:rPr>
+    </w:lvl>
+  </w:abstractNum>
+  <w:abstractNum w:abstractNumId="1" w15:restartNumberingAfterBreak="0">
     <w:nsid w:val="44A817B7"/>
     <w:multiLevelType w:val="hybridMultilevel"/>
     <w:tmpl w:val="03D66D76"/>
@@ -2579,7 +3021,7 @@
       </w:rPr>
     </w:lvl>
   </w:abstractNum>
-  <w:abstractNum w:abstractNumId="1" w15:restartNumberingAfterBreak="0">
+  <w:abstractNum w:abstractNumId="2" w15:restartNumberingAfterBreak="0">
     <w:nsid w:val="5331351B"/>
     <w:multiLevelType w:val="hybridMultilevel"/>
     <w:tmpl w:val="1F08FC7E"/>
@@ -2668,7 +3110,7 @@
       </w:pPr>
     </w:lvl>
   </w:abstractNum>
-  <w:abstractNum w:abstractNumId="2" w15:restartNumberingAfterBreak="0">
+  <w:abstractNum w:abstractNumId="3" w15:restartNumberingAfterBreak="0">
     <w:nsid w:val="6F043B95"/>
     <w:multiLevelType w:val="hybridMultilevel"/>
     <w:tmpl w:val="67BE5506"/>
@@ -2782,13 +3224,16 @@
     </w:lvl>
   </w:abstractNum>
   <w:num w:numId="1">
+    <w:abstractNumId w:val="2"/>
+  </w:num>
+  <w:num w:numId="2">
     <w:abstractNumId w:val="1"/>
   </w:num>
-  <w:num w:numId="2">
+  <w:num w:numId="3">
+    <w:abstractNumId w:val="3"/>
+  </w:num>
+  <w:num w:numId="4">
     <w:abstractNumId w:val="0"/>
-  </w:num>
-  <w:num w:numId="3">
-    <w:abstractNumId w:val="2"/>
   </w:num>
 </w:numbering>
 </file>
@@ -3190,6 +3635,7 @@
   <w:style w:type="character" w:default="1" w:styleId="DefaultParagraphFont">
     <w:name w:val="Default Paragraph Font"/>
     <w:uiPriority w:val="1"/>
+    <w:semiHidden/>
     <w:unhideWhenUsed/>
   </w:style>
   <w:style w:type="table" w:default="1" w:styleId="TableNormal">

</xml_diff>

<commit_message>
API gateway routing done
</commit_message>
<xml_diff>
--- a/Notes.docx
+++ b/Notes.docx
@@ -54,8 +54,13 @@
       </w:r>
     </w:p>
     <w:p>
-      <w:r>
-        <w:t>Zipkin – Distributed Tracing</w:t>
+      <w:proofErr w:type="spellStart"/>
+      <w:r>
+        <w:t>Zipkin</w:t>
+      </w:r>
+      <w:proofErr w:type="spellEnd"/>
+      <w:r>
+        <w:t xml:space="preserve"> – Distributed Tracing</w:t>
       </w:r>
     </w:p>
     <w:p>
@@ -81,7 +86,15 @@
     </w:p>
     <w:p>
       <w:r>
-        <w:t>Product-service : 9001</w:t>
+        <w:t>Product-</w:t>
+      </w:r>
+      <w:proofErr w:type="gramStart"/>
+      <w:r>
+        <w:t>service :</w:t>
+      </w:r>
+      <w:proofErr w:type="gramEnd"/>
+      <w:r>
+        <w:t xml:space="preserve"> 9001</w:t>
       </w:r>
     </w:p>
     <w:p>
@@ -110,8 +123,13 @@
         </w:numPr>
       </w:pPr>
       <w:r>
-        <w:t>Uses Mongo DB – configure that in Application.properties</w:t>
-      </w:r>
+        <w:t xml:space="preserve">Uses Mongo DB – configure that in </w:t>
+      </w:r>
+      <w:proofErr w:type="spellStart"/>
+      <w:r>
+        <w:t>Application.properties</w:t>
+      </w:r>
+      <w:proofErr w:type="spellEnd"/>
     </w:p>
     <w:p>
       <w:pPr>
@@ -122,7 +140,23 @@
         </w:numPr>
       </w:pPr>
       <w:r>
-        <w:t>Model &gt; Product – Add Lombok properties for Data/Builder/NoArgs/AllArgs constructor</w:t>
+        <w:t>Model &gt; Product – Add Lombok properties for Data/Builder/</w:t>
+      </w:r>
+      <w:proofErr w:type="spellStart"/>
+      <w:r>
+        <w:t>NoArgs</w:t>
+      </w:r>
+      <w:proofErr w:type="spellEnd"/>
+      <w:r>
+        <w:t>/</w:t>
+      </w:r>
+      <w:proofErr w:type="spellStart"/>
+      <w:r>
+        <w:t>AllArgs</w:t>
+      </w:r>
+      <w:proofErr w:type="spellEnd"/>
+      <w:r>
+        <w:t xml:space="preserve"> constructor</w:t>
       </w:r>
     </w:p>
     <w:p>
@@ -182,9 +216,19 @@
           <w:numId w:val="1"/>
         </w:numPr>
       </w:pPr>
-      <w:r>
-        <w:t>ProductRepository interface – extends MongoDBRepository</w:t>
-      </w:r>
+      <w:proofErr w:type="spellStart"/>
+      <w:r>
+        <w:t>ProductRepository</w:t>
+      </w:r>
+      <w:proofErr w:type="spellEnd"/>
+      <w:r>
+        <w:t xml:space="preserve"> interface – extends </w:t>
+      </w:r>
+      <w:proofErr w:type="spellStart"/>
+      <w:r>
+        <w:t>MongoDBRepository</w:t>
+      </w:r>
+      <w:proofErr w:type="spellEnd"/>
     </w:p>
     <w:p>
       <w:pPr>
@@ -194,8 +238,13 @@
           <w:numId w:val="1"/>
         </w:numPr>
       </w:pPr>
-      <w:r>
-        <w:t xml:space="preserve">ProductController – </w:t>
+      <w:proofErr w:type="spellStart"/>
+      <w:r>
+        <w:t>ProductController</w:t>
+      </w:r>
+      <w:proofErr w:type="spellEnd"/>
+      <w:r>
+        <w:t xml:space="preserve"> – </w:t>
       </w:r>
     </w:p>
     <w:p>
@@ -217,7 +266,29 @@
           <w:szCs w:val="20"/>
           <w:shd w:val="clear" w:color="auto" w:fill="E8F2FE"/>
         </w:rPr>
-        <w:t>@RequiredArgsConstructor – Creates argument constructor for the class</w:t>
+        <w:t>@</w:t>
+      </w:r>
+      <w:proofErr w:type="spellStart"/>
+      <w:r>
+        <w:rPr>
+          <w:rFonts w:ascii="Consolas" w:hAnsi="Consolas" w:cs="Consolas"/>
+          <w:color w:val="646464"/>
+          <w:sz w:val="20"/>
+          <w:szCs w:val="20"/>
+          <w:shd w:val="clear" w:color="auto" w:fill="E8F2FE"/>
+        </w:rPr>
+        <w:t>RequiredArgsConstructor</w:t>
+      </w:r>
+      <w:proofErr w:type="spellEnd"/>
+      <w:r>
+        <w:rPr>
+          <w:rFonts w:ascii="Consolas" w:hAnsi="Consolas" w:cs="Consolas"/>
+          <w:color w:val="646464"/>
+          <w:sz w:val="20"/>
+          <w:szCs w:val="20"/>
+          <w:shd w:val="clear" w:color="auto" w:fill="E8F2FE"/>
+        </w:rPr>
+        <w:t xml:space="preserve"> – Creates argument constructor for the class</w:t>
       </w:r>
     </w:p>
     <w:p>
@@ -245,6 +316,7 @@
           <w:szCs w:val="20"/>
         </w:rPr>
       </w:pPr>
+      <w:proofErr w:type="gramStart"/>
       <w:r>
         <w:rPr>
           <w:rFonts w:ascii="Consolas" w:hAnsi="Consolas" w:cs="Consolas"/>
@@ -256,6 +328,7 @@
         </w:rPr>
         <w:t>private</w:t>
       </w:r>
+      <w:proofErr w:type="gramEnd"/>
       <w:r>
         <w:rPr>
           <w:rFonts w:ascii="Consolas" w:hAnsi="Consolas" w:cs="Consolas"/>
@@ -283,8 +356,29 @@
           <w:sz w:val="20"/>
           <w:szCs w:val="20"/>
         </w:rPr>
-        <w:t xml:space="preserve"> ProductRepository </w:t>
-      </w:r>
+        <w:t xml:space="preserve"> </w:t>
+      </w:r>
+      <w:proofErr w:type="spellStart"/>
+      <w:r>
+        <w:rPr>
+          <w:rFonts w:ascii="Consolas" w:hAnsi="Consolas" w:cs="Consolas"/>
+          <w:color w:val="000000"/>
+          <w:sz w:val="20"/>
+          <w:szCs w:val="20"/>
+        </w:rPr>
+        <w:t>ProductRepository</w:t>
+      </w:r>
+      <w:proofErr w:type="spellEnd"/>
+      <w:r>
+        <w:rPr>
+          <w:rFonts w:ascii="Consolas" w:hAnsi="Consolas" w:cs="Consolas"/>
+          <w:color w:val="000000"/>
+          <w:sz w:val="20"/>
+          <w:szCs w:val="20"/>
+        </w:rPr>
+        <w:t xml:space="preserve"> </w:t>
+      </w:r>
+      <w:proofErr w:type="spellStart"/>
       <w:r>
         <w:rPr>
           <w:rFonts w:ascii="Consolas" w:hAnsi="Consolas" w:cs="Consolas"/>
@@ -295,6 +389,7 @@
         </w:rPr>
         <w:t>productRepository</w:t>
       </w:r>
+      <w:proofErr w:type="spellEnd"/>
       <w:r>
         <w:rPr>
           <w:rFonts w:ascii="Consolas" w:hAnsi="Consolas" w:cs="Consolas"/>
@@ -334,6 +429,7 @@
         </w:rPr>
         <w:t xml:space="preserve">//Why is it not </w:t>
       </w:r>
+      <w:proofErr w:type="spellStart"/>
       <w:r>
         <w:rPr>
           <w:rFonts w:ascii="Consolas" w:hAnsi="Consolas" w:cs="Consolas"/>
@@ -344,6 +440,7 @@
         </w:rPr>
         <w:t>autowired</w:t>
       </w:r>
+      <w:proofErr w:type="spellEnd"/>
     </w:p>
     <w:p>
       <w:pPr>
@@ -390,6 +487,8 @@
         </w:rPr>
         <w:tab/>
       </w:r>
+      <w:proofErr w:type="spellStart"/>
+      <w:proofErr w:type="gramStart"/>
       <w:r>
         <w:rPr>
           <w:rFonts w:ascii="var(--ff-mono)" w:eastAsia="Times New Roman" w:hAnsi="var(--ff-mono)" w:cs="Courier New"/>
@@ -398,7 +497,19 @@
           <w:bdr w:val="none" w:sz="0" w:space="0" w:color="auto" w:frame="1"/>
           <w:lang w:eastAsia="en-IN"/>
         </w:rPr>
-        <w:t>npx kill-port 8080</w:t>
+        <w:t>npx</w:t>
+      </w:r>
+      <w:proofErr w:type="spellEnd"/>
+      <w:proofErr w:type="gramEnd"/>
+      <w:r>
+        <w:rPr>
+          <w:rFonts w:ascii="var(--ff-mono)" w:eastAsia="Times New Roman" w:hAnsi="var(--ff-mono)" w:cs="Courier New"/>
+          <w:sz w:val="20"/>
+          <w:szCs w:val="20"/>
+          <w:bdr w:val="none" w:sz="0" w:space="0" w:color="auto" w:frame="1"/>
+          <w:lang w:eastAsia="en-IN"/>
+        </w:rPr>
+        <w:t xml:space="preserve"> kill-port 8080</w:t>
       </w:r>
       <w:r>
         <w:rPr>
@@ -450,7 +561,29 @@
           <w:lang w:eastAsia="en-IN"/>
         </w:rPr>
         <w:lastRenderedPageBreak/>
-        <w:t>Order-Service : 9002</w:t>
+        <w:t>Order-</w:t>
+      </w:r>
+      <w:proofErr w:type="gramStart"/>
+      <w:r>
+        <w:rPr>
+          <w:rFonts w:ascii="var(--ff-mono)" w:eastAsia="Times New Roman" w:hAnsi="var(--ff-mono)" w:cs="Courier New"/>
+          <w:sz w:val="20"/>
+          <w:szCs w:val="20"/>
+          <w:bdr w:val="none" w:sz="0" w:space="0" w:color="auto" w:frame="1"/>
+          <w:lang w:eastAsia="en-IN"/>
+        </w:rPr>
+        <w:t>Service :</w:t>
+      </w:r>
+      <w:proofErr w:type="gramEnd"/>
+      <w:r>
+        <w:rPr>
+          <w:rFonts w:ascii="var(--ff-mono)" w:eastAsia="Times New Roman" w:hAnsi="var(--ff-mono)" w:cs="Courier New"/>
+          <w:sz w:val="20"/>
+          <w:szCs w:val="20"/>
+          <w:bdr w:val="none" w:sz="0" w:space="0" w:color="auto" w:frame="1"/>
+          <w:lang w:eastAsia="en-IN"/>
+        </w:rPr>
+        <w:t xml:space="preserve"> 9002</w:t>
       </w:r>
     </w:p>
     <w:p>
@@ -491,7 +624,29 @@
           <w:bdr w:val="none" w:sz="0" w:space="0" w:color="auto" w:frame="1"/>
           <w:lang w:eastAsia="en-IN"/>
         </w:rPr>
-        <w:t>Lombok, SpringWeb, Spring Data JPA, MySQL Driver</w:t>
+        <w:t xml:space="preserve">Lombok, </w:t>
+      </w:r>
+      <w:proofErr w:type="spellStart"/>
+      <w:r>
+        <w:rPr>
+          <w:rFonts w:ascii="var(--ff-mono)" w:eastAsia="Times New Roman" w:hAnsi="var(--ff-mono)" w:cs="Courier New"/>
+          <w:sz w:val="20"/>
+          <w:szCs w:val="20"/>
+          <w:bdr w:val="none" w:sz="0" w:space="0" w:color="auto" w:frame="1"/>
+          <w:lang w:eastAsia="en-IN"/>
+        </w:rPr>
+        <w:t>SpringWeb</w:t>
+      </w:r>
+      <w:proofErr w:type="spellEnd"/>
+      <w:r>
+        <w:rPr>
+          <w:rFonts w:ascii="var(--ff-mono)" w:eastAsia="Times New Roman" w:hAnsi="var(--ff-mono)" w:cs="Courier New"/>
+          <w:sz w:val="20"/>
+          <w:szCs w:val="20"/>
+          <w:bdr w:val="none" w:sz="0" w:space="0" w:color="auto" w:frame="1"/>
+          <w:lang w:eastAsia="en-IN"/>
+        </w:rPr>
+        <w:t>, Spring Data JPA, MySQL Driver</w:t>
       </w:r>
     </w:p>
     <w:p>
@@ -553,6 +708,7 @@
           <w:lang w:eastAsia="en-IN"/>
         </w:rPr>
       </w:pPr>
+      <w:proofErr w:type="gramStart"/>
       <w:r>
         <w:rPr>
           <w:rFonts w:ascii="var(--ff-mono)" w:eastAsia="Times New Roman" w:hAnsi="var(--ff-mono)" w:cs="Courier New"/>
@@ -560,8 +716,9 @@
           <w:szCs w:val="20"/>
           <w:lang w:eastAsia="en-IN"/>
         </w:rPr>
-        <w:t>create database `order-service`;</w:t>
-      </w:r>
+        <w:t>create</w:t>
+      </w:r>
+      <w:proofErr w:type="gramEnd"/>
       <w:r>
         <w:rPr>
           <w:rFonts w:ascii="var(--ff-mono)" w:eastAsia="Times New Roman" w:hAnsi="var(--ff-mono)" w:cs="Courier New"/>
@@ -569,8 +726,28 @@
           <w:szCs w:val="20"/>
           <w:lang w:eastAsia="en-IN"/>
         </w:rPr>
-        <w:t xml:space="preserve"> - use backticks</w:t>
-      </w:r>
+        <w:t xml:space="preserve"> database `order-service`;</w:t>
+      </w:r>
+      <w:r>
+        <w:rPr>
+          <w:rFonts w:ascii="var(--ff-mono)" w:eastAsia="Times New Roman" w:hAnsi="var(--ff-mono)" w:cs="Courier New"/>
+          <w:sz w:val="20"/>
+          <w:szCs w:val="20"/>
+          <w:lang w:eastAsia="en-IN"/>
+        </w:rPr>
+        <w:t xml:space="preserve"> - use </w:t>
+      </w:r>
+      <w:proofErr w:type="spellStart"/>
+      <w:r>
+        <w:rPr>
+          <w:rFonts w:ascii="var(--ff-mono)" w:eastAsia="Times New Roman" w:hAnsi="var(--ff-mono)" w:cs="Courier New"/>
+          <w:sz w:val="20"/>
+          <w:szCs w:val="20"/>
+          <w:lang w:eastAsia="en-IN"/>
+        </w:rPr>
+        <w:t>backticks</w:t>
+      </w:r>
+      <w:proofErr w:type="spellEnd"/>
     </w:p>
     <w:p>
       <w:pPr>
@@ -638,7 +815,27 @@
           <w:szCs w:val="20"/>
           <w:lang w:eastAsia="en-IN"/>
         </w:rPr>
-        <w:t>Service Discovery : Automatic detection of all available services.</w:t>
+        <w:t xml:space="preserve">Service </w:t>
+      </w:r>
+      <w:proofErr w:type="gramStart"/>
+      <w:r>
+        <w:rPr>
+          <w:rFonts w:ascii="var(--ff-mono)" w:eastAsia="Times New Roman" w:hAnsi="var(--ff-mono)" w:cs="Courier New"/>
+          <w:sz w:val="20"/>
+          <w:szCs w:val="20"/>
+          <w:lang w:eastAsia="en-IN"/>
+        </w:rPr>
+        <w:t>Discovery :</w:t>
+      </w:r>
+      <w:proofErr w:type="gramEnd"/>
+      <w:r>
+        <w:rPr>
+          <w:rFonts w:ascii="var(--ff-mono)" w:eastAsia="Times New Roman" w:hAnsi="var(--ff-mono)" w:cs="Courier New"/>
+          <w:sz w:val="20"/>
+          <w:szCs w:val="20"/>
+          <w:lang w:eastAsia="en-IN"/>
+        </w:rPr>
+        <w:t xml:space="preserve"> Automatic detection of all available services.</w:t>
       </w:r>
     </w:p>
     <w:p>
@@ -764,8 +961,13 @@
     </w:p>
     <w:p>
       <w:r>
-        <w:t>Services keep a local cache of registry. Do some client side load balancing in case of multiple instances</w:t>
-      </w:r>
+        <w:t xml:space="preserve">Services keep a local cache of registry. Do some client side load balancing in case of multiple </w:t>
+      </w:r>
+      <w:proofErr w:type="gramStart"/>
+      <w:r>
+        <w:t>instances</w:t>
+      </w:r>
+      <w:proofErr w:type="gramEnd"/>
     </w:p>
     <w:p>
       <w:r>
@@ -800,13 +1002,26 @@
     </w:p>
     <w:p>
       <w:r>
-        <w:t>Eureka CServer Dependency</w:t>
-      </w:r>
-    </w:p>
-    <w:p>
-      <w:r>
-        <w:t>@EnableEurekaServer</w:t>
-      </w:r>
+        <w:t xml:space="preserve">Eureka </w:t>
+      </w:r>
+      <w:proofErr w:type="spellStart"/>
+      <w:r>
+        <w:t>CServer</w:t>
+      </w:r>
+      <w:proofErr w:type="spellEnd"/>
+      <w:r>
+        <w:t xml:space="preserve"> Dependency</w:t>
+      </w:r>
+    </w:p>
+    <w:p>
+      <w:r>
+        <w:t>@</w:t>
+      </w:r>
+      <w:proofErr w:type="spellStart"/>
+      <w:r>
+        <w:t>EnableEurekaServer</w:t>
+      </w:r>
+      <w:proofErr w:type="spellEnd"/>
     </w:p>
     <w:p>
       <w:pPr>
@@ -820,14 +1035,25 @@
           <w:szCs w:val="20"/>
         </w:rPr>
       </w:pPr>
-      <w:r>
-        <w:rPr>
-          <w:rFonts w:ascii="Consolas" w:hAnsi="Consolas" w:cs="Consolas"/>
-          <w:color w:val="000000"/>
-          <w:sz w:val="20"/>
-          <w:szCs w:val="20"/>
-        </w:rPr>
-        <w:t>server.port=</w:t>
+      <w:proofErr w:type="spellStart"/>
+      <w:r>
+        <w:rPr>
+          <w:rFonts w:ascii="Consolas" w:hAnsi="Consolas" w:cs="Consolas"/>
+          <w:color w:val="000000"/>
+          <w:sz w:val="20"/>
+          <w:szCs w:val="20"/>
+        </w:rPr>
+        <w:t>server.port</w:t>
+      </w:r>
+      <w:proofErr w:type="spellEnd"/>
+      <w:r>
+        <w:rPr>
+          <w:rFonts w:ascii="Consolas" w:hAnsi="Consolas" w:cs="Consolas"/>
+          <w:color w:val="000000"/>
+          <w:sz w:val="20"/>
+          <w:szCs w:val="20"/>
+        </w:rPr>
+        <w:t>=</w:t>
       </w:r>
       <w:r>
         <w:rPr>
@@ -851,15 +1077,28 @@
           <w:szCs w:val="20"/>
         </w:rPr>
       </w:pPr>
-      <w:r>
-        <w:rPr>
-          <w:rFonts w:ascii="Consolas" w:hAnsi="Consolas" w:cs="Consolas"/>
-          <w:color w:val="000000"/>
-          <w:sz w:val="20"/>
-          <w:szCs w:val="20"/>
-        </w:rPr>
-        <w:t>eureka.client.register-with-eureka=</w:t>
-      </w:r>
+      <w:proofErr w:type="spellStart"/>
+      <w:proofErr w:type="gramStart"/>
+      <w:r>
+        <w:rPr>
+          <w:rFonts w:ascii="Consolas" w:hAnsi="Consolas" w:cs="Consolas"/>
+          <w:color w:val="000000"/>
+          <w:sz w:val="20"/>
+          <w:szCs w:val="20"/>
+        </w:rPr>
+        <w:t>eureka.client.register</w:t>
+      </w:r>
+      <w:proofErr w:type="spellEnd"/>
+      <w:r>
+        <w:rPr>
+          <w:rFonts w:ascii="Consolas" w:hAnsi="Consolas" w:cs="Consolas"/>
+          <w:color w:val="000000"/>
+          <w:sz w:val="20"/>
+          <w:szCs w:val="20"/>
+        </w:rPr>
+        <w:t>-with-eureka=</w:t>
+      </w:r>
+      <w:proofErr w:type="gramEnd"/>
       <w:r>
         <w:rPr>
           <w:rFonts w:ascii="Consolas" w:hAnsi="Consolas" w:cs="Consolas"/>
@@ -882,6 +1121,8 @@
           <w:szCs w:val="20"/>
         </w:rPr>
       </w:pPr>
+      <w:proofErr w:type="spellStart"/>
+      <w:proofErr w:type="gramStart"/>
       <w:r>
         <w:rPr>
           <w:rFonts w:ascii="Consolas" w:hAnsi="Consolas" w:cs="Consolas"/>
@@ -890,8 +1131,19 @@
           <w:szCs w:val="20"/>
         </w:rPr>
         <w:lastRenderedPageBreak/>
-        <w:t>eureka.client.fetch-registry=</w:t>
-      </w:r>
+        <w:t>eureka.client.fetch</w:t>
+      </w:r>
+      <w:proofErr w:type="spellEnd"/>
+      <w:r>
+        <w:rPr>
+          <w:rFonts w:ascii="Consolas" w:hAnsi="Consolas" w:cs="Consolas"/>
+          <w:color w:val="000000"/>
+          <w:sz w:val="20"/>
+          <w:szCs w:val="20"/>
+        </w:rPr>
+        <w:t>-registry=</w:t>
+      </w:r>
+      <w:proofErr w:type="gramEnd"/>
       <w:r>
         <w:rPr>
           <w:rFonts w:ascii="Consolas" w:hAnsi="Consolas" w:cs="Consolas"/>
@@ -929,6 +1181,7 @@
         </w:rPr>
         <w:t>@</w:t>
       </w:r>
+      <w:proofErr w:type="spellStart"/>
       <w:r>
         <w:rPr>
           <w:rFonts w:ascii="Consolas" w:hAnsi="Consolas" w:cs="Consolas"/>
@@ -937,7 +1190,18 @@
           <w:szCs w:val="20"/>
           <w:shd w:val="clear" w:color="auto" w:fill="D4D4D4"/>
         </w:rPr>
-        <w:t>EnableEurekaClient – For the clients</w:t>
+        <w:t>EnableEurekaClient</w:t>
+      </w:r>
+      <w:proofErr w:type="spellEnd"/>
+      <w:r>
+        <w:rPr>
+          <w:rFonts w:ascii="Consolas" w:hAnsi="Consolas" w:cs="Consolas"/>
+          <w:color w:val="646464"/>
+          <w:sz w:val="20"/>
+          <w:szCs w:val="20"/>
+          <w:shd w:val="clear" w:color="auto" w:fill="D4D4D4"/>
+        </w:rPr>
+        <w:t xml:space="preserve"> – For the clients</w:t>
       </w:r>
     </w:p>
     <w:p>
@@ -1028,14 +1292,25 @@
           <w:szCs w:val="20"/>
         </w:rPr>
       </w:pPr>
-      <w:r>
-        <w:rPr>
-          <w:rFonts w:ascii="Consolas" w:hAnsi="Consolas" w:cs="Consolas"/>
-          <w:color w:val="000000"/>
-          <w:sz w:val="20"/>
-          <w:szCs w:val="20"/>
-        </w:rPr>
-        <w:t>server.port=</w:t>
+      <w:proofErr w:type="spellStart"/>
+      <w:r>
+        <w:rPr>
+          <w:rFonts w:ascii="Consolas" w:hAnsi="Consolas" w:cs="Consolas"/>
+          <w:color w:val="000000"/>
+          <w:sz w:val="20"/>
+          <w:szCs w:val="20"/>
+        </w:rPr>
+        <w:t>server.port</w:t>
+      </w:r>
+      <w:proofErr w:type="spellEnd"/>
+      <w:r>
+        <w:rPr>
+          <w:rFonts w:ascii="Consolas" w:hAnsi="Consolas" w:cs="Consolas"/>
+          <w:color w:val="000000"/>
+          <w:sz w:val="20"/>
+          <w:szCs w:val="20"/>
+        </w:rPr>
+        <w:t>=</w:t>
       </w:r>
       <w:r>
         <w:rPr>
@@ -1091,14 +1366,25 @@
           <w:szCs w:val="20"/>
         </w:rPr>
       </w:pPr>
-      <w:r>
-        <w:rPr>
-          <w:rFonts w:ascii="Consolas" w:hAnsi="Consolas" w:cs="Consolas"/>
-          <w:color w:val="000000"/>
-          <w:sz w:val="20"/>
-          <w:szCs w:val="20"/>
-        </w:rPr>
-        <w:t>eureka.instance.instance-id=</w:t>
+      <w:proofErr w:type="gramStart"/>
+      <w:r>
+        <w:rPr>
+          <w:rFonts w:ascii="Consolas" w:hAnsi="Consolas" w:cs="Consolas"/>
+          <w:color w:val="000000"/>
+          <w:sz w:val="20"/>
+          <w:szCs w:val="20"/>
+        </w:rPr>
+        <w:t>eureka.instance.instance-id</w:t>
+      </w:r>
+      <w:proofErr w:type="gramEnd"/>
+      <w:r>
+        <w:rPr>
+          <w:rFonts w:ascii="Consolas" w:hAnsi="Consolas" w:cs="Consolas"/>
+          <w:color w:val="000000"/>
+          <w:sz w:val="20"/>
+          <w:szCs w:val="20"/>
+        </w:rPr>
+        <w:t>=</w:t>
       </w:r>
       <w:r>
         <w:rPr>
@@ -1282,12 +1568,21 @@
           <w:bCs/>
         </w:rPr>
       </w:pPr>
+      <w:proofErr w:type="spellStart"/>
       <w:r>
         <w:rPr>
           <w:b/>
           <w:bCs/>
         </w:rPr>
-        <w:t>Config changes difficult for multiple instances</w:t>
+        <w:t>Config</w:t>
+      </w:r>
+      <w:proofErr w:type="spellEnd"/>
+      <w:r>
+        <w:rPr>
+          <w:b/>
+          <w:bCs/>
+        </w:rPr>
+        <w:t xml:space="preserve"> changes difficult for multiple instances</w:t>
       </w:r>
     </w:p>
     <w:p>
@@ -1420,7 +1715,39 @@
           <w:b/>
           <w:bCs/>
         </w:rPr>
-        <w:t>Can store config in git repo and native files</w:t>
+        <w:t xml:space="preserve">Can store </w:t>
+      </w:r>
+      <w:proofErr w:type="spellStart"/>
+      <w:r>
+        <w:rPr>
+          <w:b/>
+          <w:bCs/>
+        </w:rPr>
+        <w:t>config</w:t>
+      </w:r>
+      <w:proofErr w:type="spellEnd"/>
+      <w:r>
+        <w:rPr>
+          <w:b/>
+          <w:bCs/>
+        </w:rPr>
+        <w:t xml:space="preserve"> in </w:t>
+      </w:r>
+      <w:proofErr w:type="spellStart"/>
+      <w:r>
+        <w:rPr>
+          <w:b/>
+          <w:bCs/>
+        </w:rPr>
+        <w:t>git</w:t>
+      </w:r>
+      <w:proofErr w:type="spellEnd"/>
+      <w:r>
+        <w:rPr>
+          <w:b/>
+          <w:bCs/>
+        </w:rPr>
+        <w:t xml:space="preserve"> repo and native files</w:t>
       </w:r>
     </w:p>
     <w:p>
@@ -1443,6 +1770,7 @@
         </w:rPr>
         <w:t>@</w:t>
       </w:r>
+      <w:proofErr w:type="spellStart"/>
       <w:r>
         <w:rPr>
           <w:rFonts w:ascii="Consolas" w:hAnsi="Consolas" w:cs="Consolas"/>
@@ -1453,6 +1781,7 @@
         </w:rPr>
         <w:t>EnableConfigServer</w:t>
       </w:r>
+      <w:proofErr w:type="spellEnd"/>
     </w:p>
     <w:p>
       <w:pPr>
@@ -1464,6 +1793,7 @@
           <w:shd w:val="clear" w:color="auto" w:fill="D4D4D4"/>
         </w:rPr>
       </w:pPr>
+      <w:proofErr w:type="spellStart"/>
       <w:r>
         <w:rPr>
           <w:rFonts w:ascii="Consolas" w:hAnsi="Consolas" w:cs="Consolas"/>
@@ -1472,11 +1802,10 @@
           <w:szCs w:val="20"/>
           <w:shd w:val="clear" w:color="auto" w:fill="D4D4D4"/>
         </w:rPr>
-        <w:t>SpringCloud ConfigServer , Spring Actuator</w:t>
-      </w:r>
-    </w:p>
-    <w:p>
-      <w:pPr>
+        <w:t>SpringCloud</w:t>
+      </w:r>
+      <w:proofErr w:type="spellEnd"/>
+      <w:r>
         <w:rPr>
           <w:rFonts w:ascii="Consolas" w:hAnsi="Consolas" w:cs="Consolas"/>
           <w:color w:val="646464"/>
@@ -1484,11 +1813,65 @@
           <w:szCs w:val="20"/>
           <w:shd w:val="clear" w:color="auto" w:fill="D4D4D4"/>
         </w:rPr>
-      </w:pPr>
-    </w:p>
-    <w:p>
-      <w:r>
-        <w:t>Properties moved to new git repo</w:t>
+        <w:t xml:space="preserve"> </w:t>
+      </w:r>
+      <w:proofErr w:type="spellStart"/>
+      <w:proofErr w:type="gramStart"/>
+      <w:r>
+        <w:rPr>
+          <w:rFonts w:ascii="Consolas" w:hAnsi="Consolas" w:cs="Consolas"/>
+          <w:color w:val="646464"/>
+          <w:sz w:val="20"/>
+          <w:szCs w:val="20"/>
+          <w:shd w:val="clear" w:color="auto" w:fill="D4D4D4"/>
+        </w:rPr>
+        <w:t>ConfigServer</w:t>
+      </w:r>
+      <w:proofErr w:type="spellEnd"/>
+      <w:r>
+        <w:rPr>
+          <w:rFonts w:ascii="Consolas" w:hAnsi="Consolas" w:cs="Consolas"/>
+          <w:color w:val="646464"/>
+          <w:sz w:val="20"/>
+          <w:szCs w:val="20"/>
+          <w:shd w:val="clear" w:color="auto" w:fill="D4D4D4"/>
+        </w:rPr>
+        <w:t xml:space="preserve"> ,</w:t>
+      </w:r>
+      <w:proofErr w:type="gramEnd"/>
+      <w:r>
+        <w:rPr>
+          <w:rFonts w:ascii="Consolas" w:hAnsi="Consolas" w:cs="Consolas"/>
+          <w:color w:val="646464"/>
+          <w:sz w:val="20"/>
+          <w:szCs w:val="20"/>
+          <w:shd w:val="clear" w:color="auto" w:fill="D4D4D4"/>
+        </w:rPr>
+        <w:t xml:space="preserve"> Spring Actuator</w:t>
+      </w:r>
+    </w:p>
+    <w:p>
+      <w:pPr>
+        <w:rPr>
+          <w:rFonts w:ascii="Consolas" w:hAnsi="Consolas" w:cs="Consolas"/>
+          <w:color w:val="646464"/>
+          <w:sz w:val="20"/>
+          <w:szCs w:val="20"/>
+          <w:shd w:val="clear" w:color="auto" w:fill="D4D4D4"/>
+        </w:rPr>
+      </w:pPr>
+    </w:p>
+    <w:p>
+      <w:r>
+        <w:t xml:space="preserve">Properties moved to new </w:t>
+      </w:r>
+      <w:proofErr w:type="spellStart"/>
+      <w:r>
+        <w:t>git</w:t>
+      </w:r>
+      <w:proofErr w:type="spellEnd"/>
+      <w:r>
+        <w:t xml:space="preserve"> repo</w:t>
       </w:r>
     </w:p>
     <w:p/>
@@ -1533,16 +1916,30 @@
           <w:shd w:val="clear" w:color="auto" w:fill="E8F2FE"/>
         </w:rPr>
       </w:pPr>
-      <w:r>
-        <w:rPr>
-          <w:rFonts w:ascii="Consolas" w:hAnsi="Consolas" w:cs="Consolas"/>
-          <w:color w:val="000000"/>
-          <w:sz w:val="20"/>
-          <w:szCs w:val="20"/>
-          <w:shd w:val="clear" w:color="auto" w:fill="E8F2FE"/>
-        </w:rPr>
-        <w:t>spring.cloud.config.server.git.clone-on-start=</w:t>
-      </w:r>
+      <w:proofErr w:type="spellStart"/>
+      <w:proofErr w:type="gramStart"/>
+      <w:r>
+        <w:rPr>
+          <w:rFonts w:ascii="Consolas" w:hAnsi="Consolas" w:cs="Consolas"/>
+          <w:color w:val="000000"/>
+          <w:sz w:val="20"/>
+          <w:szCs w:val="20"/>
+          <w:shd w:val="clear" w:color="auto" w:fill="E8F2FE"/>
+        </w:rPr>
+        <w:t>spring.cloud.config.server.git.clone</w:t>
+      </w:r>
+      <w:proofErr w:type="spellEnd"/>
+      <w:r>
+        <w:rPr>
+          <w:rFonts w:ascii="Consolas" w:hAnsi="Consolas" w:cs="Consolas"/>
+          <w:color w:val="000000"/>
+          <w:sz w:val="20"/>
+          <w:szCs w:val="20"/>
+          <w:shd w:val="clear" w:color="auto" w:fill="E8F2FE"/>
+        </w:rPr>
+        <w:t>-on-start=</w:t>
+      </w:r>
+      <w:proofErr w:type="gramEnd"/>
       <w:r>
         <w:rPr>
           <w:rFonts w:ascii="Consolas" w:hAnsi="Consolas" w:cs="Consolas"/>
@@ -1555,16 +1952,30 @@
       </w:r>
     </w:p>
     <w:p>
-      <w:r>
-        <w:rPr>
-          <w:rFonts w:ascii="Consolas" w:hAnsi="Consolas" w:cs="Consolas"/>
-          <w:color w:val="000000"/>
-          <w:sz w:val="20"/>
-          <w:szCs w:val="20"/>
-          <w:shd w:val="clear" w:color="auto" w:fill="E8F2FE"/>
-        </w:rPr>
-        <w:t>spring.cloud.config.server.git.default-label=</w:t>
-      </w:r>
+      <w:proofErr w:type="spellStart"/>
+      <w:proofErr w:type="gramStart"/>
+      <w:r>
+        <w:rPr>
+          <w:rFonts w:ascii="Consolas" w:hAnsi="Consolas" w:cs="Consolas"/>
+          <w:color w:val="000000"/>
+          <w:sz w:val="20"/>
+          <w:szCs w:val="20"/>
+          <w:shd w:val="clear" w:color="auto" w:fill="E8F2FE"/>
+        </w:rPr>
+        <w:t>spring.cloud.config.server.git.default</w:t>
+      </w:r>
+      <w:proofErr w:type="spellEnd"/>
+      <w:r>
+        <w:rPr>
+          <w:rFonts w:ascii="Consolas" w:hAnsi="Consolas" w:cs="Consolas"/>
+          <w:color w:val="000000"/>
+          <w:sz w:val="20"/>
+          <w:szCs w:val="20"/>
+          <w:shd w:val="clear" w:color="auto" w:fill="E8F2FE"/>
+        </w:rPr>
+        <w:t>-label=</w:t>
+      </w:r>
+      <w:proofErr w:type="gramEnd"/>
       <w:r>
         <w:rPr>
           <w:rFonts w:ascii="Consolas" w:hAnsi="Consolas" w:cs="Consolas"/>
@@ -1632,8 +2043,13 @@
     </w:p>
     <w:p>
       <w:r>
-        <w:t>Prod&gt;order-service.properties</w:t>
-      </w:r>
+        <w:t>Prod&gt;order-</w:t>
+      </w:r>
+      <w:proofErr w:type="spellStart"/>
+      <w:r>
+        <w:t>service.properties</w:t>
+      </w:r>
+      <w:proofErr w:type="spellEnd"/>
     </w:p>
     <w:p>
       <w:r>
@@ -1644,7 +2060,15 @@
     <w:p/>
     <w:p>
       <w:r>
-        <w:t>Add Config-client dependency to Order Service and Product Service</w:t>
+        <w:t xml:space="preserve">Add </w:t>
+      </w:r>
+      <w:proofErr w:type="spellStart"/>
+      <w:r>
+        <w:t>Config</w:t>
+      </w:r>
+      <w:proofErr w:type="spellEnd"/>
+      <w:r>
+        <w:t>-client dependency to Order Service and Product Service</w:t>
       </w:r>
     </w:p>
     <w:p>
@@ -1682,13 +2106,26 @@
         <w:rPr>
           <w:rStyle w:val="Hyperlink"/>
         </w:rPr>
-        <w:t>Refresh Config</w:t>
-      </w:r>
-    </w:p>
-    <w:p>
-      <w:r>
-        <w:t>@RefreshScope</w:t>
-      </w:r>
+        <w:t xml:space="preserve">Refresh </w:t>
+      </w:r>
+      <w:proofErr w:type="spellStart"/>
+      <w:r>
+        <w:rPr>
+          <w:rStyle w:val="Hyperlink"/>
+        </w:rPr>
+        <w:t>Config</w:t>
+      </w:r>
+      <w:proofErr w:type="spellEnd"/>
+    </w:p>
+    <w:p>
+      <w:r>
+        <w:t>@</w:t>
+      </w:r>
+      <w:proofErr w:type="spellStart"/>
+      <w:r>
+        <w:t>RefreshScope</w:t>
+      </w:r>
+      <w:proofErr w:type="spellEnd"/>
       <w:r>
         <w:t xml:space="preserve"> - </w:t>
       </w:r>
@@ -1714,7 +2151,15 @@
     <w:p/>
     <w:p>
       <w:r>
-        <w:t>Add actuator dependency to product/Order service. That is needed to trigger config refresh</w:t>
+        <w:t xml:space="preserve">Add actuator dependency to product/Order service. That is needed to trigger </w:t>
+      </w:r>
+      <w:proofErr w:type="spellStart"/>
+      <w:r>
+        <w:t>config</w:t>
+      </w:r>
+      <w:proofErr w:type="spellEnd"/>
+      <w:r>
+        <w:t xml:space="preserve"> refresh</w:t>
       </w:r>
     </w:p>
     <w:p>
@@ -1743,15 +2188,27 @@
       <w:r>
         <w:t xml:space="preserve">Add </w:t>
       </w:r>
-      <w:r>
-        <w:rPr>
-          <w:rFonts w:ascii="Consolas" w:hAnsi="Consolas" w:cs="Consolas"/>
-          <w:color w:val="000000"/>
-          <w:sz w:val="20"/>
-          <w:szCs w:val="20"/>
-          <w:shd w:val="clear" w:color="auto" w:fill="E8F2FE"/>
-        </w:rPr>
-        <w:t>management.endpoints.web.exposure.include=</w:t>
+      <w:proofErr w:type="spellStart"/>
+      <w:r>
+        <w:rPr>
+          <w:rFonts w:ascii="Consolas" w:hAnsi="Consolas" w:cs="Consolas"/>
+          <w:color w:val="000000"/>
+          <w:sz w:val="20"/>
+          <w:szCs w:val="20"/>
+          <w:shd w:val="clear" w:color="auto" w:fill="E8F2FE"/>
+        </w:rPr>
+        <w:t>management.endpoints.web.exposure.include</w:t>
+      </w:r>
+      <w:proofErr w:type="spellEnd"/>
+      <w:r>
+        <w:rPr>
+          <w:rFonts w:ascii="Consolas" w:hAnsi="Consolas" w:cs="Consolas"/>
+          <w:color w:val="000000"/>
+          <w:sz w:val="20"/>
+          <w:szCs w:val="20"/>
+          <w:shd w:val="clear" w:color="auto" w:fill="E8F2FE"/>
+        </w:rPr>
+        <w:t>=</w:t>
       </w:r>
       <w:r>
         <w:rPr>
@@ -1825,13 +2282,25 @@
       </w:r>
     </w:p>
     <w:p>
-      <w:r>
-        <w:t>choco install vault</w:t>
-      </w:r>
-    </w:p>
-    <w:p>
-      <w:r>
-        <w:t xml:space="preserve">vault server </w:t>
+      <w:proofErr w:type="spellStart"/>
+      <w:proofErr w:type="gramStart"/>
+      <w:r>
+        <w:t>choco</w:t>
+      </w:r>
+      <w:proofErr w:type="spellEnd"/>
+      <w:proofErr w:type="gramEnd"/>
+      <w:r>
+        <w:t xml:space="preserve"> install vault</w:t>
+      </w:r>
+    </w:p>
+    <w:p>
+      <w:proofErr w:type="gramStart"/>
+      <w:r>
+        <w:t>vault</w:t>
+      </w:r>
+      <w:proofErr w:type="gramEnd"/>
+      <w:r>
+        <w:t xml:space="preserve"> server </w:t>
       </w:r>
       <w:r>
         <w:t>–</w:t>
@@ -1842,19 +2311,50 @@
     </w:p>
     <w:p/>
     <w:p>
-      <w:r>
-        <w:t>set VAULT_ADDR=http://127.0.0.1:8200</w:t>
-      </w:r>
-    </w:p>
-    <w:p>
-      <w:r>
-        <w:t>vault kv put secret/order-service @order-service.json</w:t>
-      </w:r>
+      <w:proofErr w:type="gramStart"/>
+      <w:r>
+        <w:t>set</w:t>
+      </w:r>
+      <w:proofErr w:type="gramEnd"/>
+      <w:r>
+        <w:t xml:space="preserve"> VAULT_ADDR=http://127.0.0.1:8200</w:t>
+      </w:r>
+    </w:p>
+    <w:p>
+      <w:proofErr w:type="gramStart"/>
+      <w:r>
+        <w:t>vault</w:t>
+      </w:r>
+      <w:proofErr w:type="gramEnd"/>
+      <w:r>
+        <w:t xml:space="preserve"> </w:t>
+      </w:r>
+      <w:proofErr w:type="spellStart"/>
+      <w:r>
+        <w:t>kv</w:t>
+      </w:r>
+      <w:proofErr w:type="spellEnd"/>
+      <w:r>
+        <w:t xml:space="preserve"> put secret/order-service @order-</w:t>
+      </w:r>
+      <w:proofErr w:type="spellStart"/>
+      <w:r>
+        <w:t>service.json</w:t>
+      </w:r>
+      <w:proofErr w:type="spellEnd"/>
     </w:p>
     <w:p/>
     <w:p>
       <w:r>
-        <w:t>Having issues. Omitting for now. Vault can be integrated along with config server too.</w:t>
+        <w:t xml:space="preserve">Having issues. Omitting for now. Vault can be integrated along with </w:t>
+      </w:r>
+      <w:proofErr w:type="spellStart"/>
+      <w:r>
+        <w:t>config</w:t>
+      </w:r>
+      <w:proofErr w:type="spellEnd"/>
+      <w:r>
+        <w:t xml:space="preserve"> server too.</w:t>
       </w:r>
     </w:p>
     <w:p>
@@ -1908,8 +2408,21 @@
     </w:p>
     <w:p/>
     <w:p>
-      <w:r>
-        <w:t>vault kv get secret/order-service</w:t>
+      <w:proofErr w:type="gramStart"/>
+      <w:r>
+        <w:t>vault</w:t>
+      </w:r>
+      <w:proofErr w:type="gramEnd"/>
+      <w:r>
+        <w:t xml:space="preserve"> </w:t>
+      </w:r>
+      <w:proofErr w:type="spellStart"/>
+      <w:r>
+        <w:t>kv</w:t>
+      </w:r>
+      <w:proofErr w:type="spellEnd"/>
+      <w:r>
+        <w:t xml:space="preserve"> get secret/order-service</w:t>
       </w:r>
     </w:p>
     <w:p/>
@@ -1984,17 +2497,54 @@
     <w:p>
       <w:r>
         <w:lastRenderedPageBreak/>
-        <w:t>@RefreshScope needs actuator/scope to be called.</w:t>
-      </w:r>
-    </w:p>
-    <w:p>
-      <w:r>
-        <w:t>Instead, use MsgBroker – RabbitMQ or Kafka – to broadcast changes to all these microservices</w:t>
-      </w:r>
-    </w:p>
-    <w:p>
-      <w:r>
-        <w:t>Subscribe to msg broker</w:t>
+        <w:t>@</w:t>
+      </w:r>
+      <w:proofErr w:type="spellStart"/>
+      <w:r>
+        <w:t>RefreshScope</w:t>
+      </w:r>
+      <w:proofErr w:type="spellEnd"/>
+      <w:r>
+        <w:t xml:space="preserve"> needs actuator/scope to be called.</w:t>
+      </w:r>
+    </w:p>
+    <w:p>
+      <w:r>
+        <w:t xml:space="preserve">Instead, use </w:t>
+      </w:r>
+      <w:proofErr w:type="spellStart"/>
+      <w:r>
+        <w:t>MsgBroker</w:t>
+      </w:r>
+      <w:proofErr w:type="spellEnd"/>
+      <w:r>
+        <w:t xml:space="preserve"> – </w:t>
+      </w:r>
+      <w:proofErr w:type="spellStart"/>
+      <w:r>
+        <w:t>RabbitMQ</w:t>
+      </w:r>
+      <w:proofErr w:type="spellEnd"/>
+      <w:r>
+        <w:t xml:space="preserve"> or Kafka – to broadcast changes to all these </w:t>
+      </w:r>
+      <w:proofErr w:type="spellStart"/>
+      <w:r>
+        <w:t>microservices</w:t>
+      </w:r>
+      <w:proofErr w:type="spellEnd"/>
+    </w:p>
+    <w:p>
+      <w:r>
+        <w:t xml:space="preserve">Subscribe to </w:t>
+      </w:r>
+      <w:proofErr w:type="spellStart"/>
+      <w:r>
+        <w:t>msg</w:t>
+      </w:r>
+      <w:proofErr w:type="spellEnd"/>
+      <w:r>
+        <w:t xml:space="preserve"> broker</w:t>
       </w:r>
     </w:p>
     <w:p>
@@ -2055,67 +2605,125 @@
           <w:shd w:val="clear" w:color="auto" w:fill="E8F2FE"/>
         </w:rPr>
       </w:pPr>
-      <w:r>
-        <w:rPr>
-          <w:rFonts w:ascii="Consolas" w:hAnsi="Consolas" w:cs="Consolas"/>
-          <w:color w:val="000000"/>
-          <w:sz w:val="20"/>
-          <w:szCs w:val="20"/>
-          <w:shd w:val="clear" w:color="auto" w:fill="E8F2FE"/>
-        </w:rPr>
-        <w:t>spring-cloud-starter-bus-amqp</w:t>
-      </w:r>
-    </w:p>
-    <w:p>
-      <w:pPr>
-        <w:rPr>
-          <w:rFonts w:ascii="Consolas" w:hAnsi="Consolas" w:cs="Consolas"/>
-          <w:color w:val="000000"/>
-          <w:sz w:val="20"/>
-          <w:szCs w:val="20"/>
-          <w:shd w:val="clear" w:color="auto" w:fill="E8F2FE"/>
-        </w:rPr>
-      </w:pPr>
-      <w:r>
-        <w:rPr>
-          <w:rFonts w:ascii="Consolas" w:hAnsi="Consolas" w:cs="Consolas"/>
-          <w:color w:val="000000"/>
-          <w:sz w:val="20"/>
-          <w:szCs w:val="20"/>
-          <w:shd w:val="clear" w:color="auto" w:fill="E8F2FE"/>
-        </w:rPr>
-        <w:t>Download RabbitMQ – used as message Broker</w:t>
-      </w:r>
-    </w:p>
-    <w:p>
-      <w:pPr>
-        <w:rPr>
-          <w:rFonts w:ascii="Consolas" w:hAnsi="Consolas" w:cs="Consolas"/>
-          <w:color w:val="000000"/>
-          <w:sz w:val="20"/>
-          <w:szCs w:val="20"/>
-          <w:shd w:val="clear" w:color="auto" w:fill="E8F2FE"/>
-        </w:rPr>
-      </w:pPr>
-      <w:r>
-        <w:rPr>
-          <w:rFonts w:ascii="Consolas" w:hAnsi="Consolas" w:cs="Consolas"/>
-          <w:color w:val="000000"/>
-          <w:sz w:val="20"/>
-          <w:szCs w:val="20"/>
-          <w:shd w:val="clear" w:color="auto" w:fill="E8F2FE"/>
-        </w:rPr>
-        <w:t>Call actuator/bus</w:t>
-      </w:r>
-      <w:r>
-        <w:rPr>
-          <w:rFonts w:ascii="Consolas" w:hAnsi="Consolas" w:cs="Consolas"/>
-          <w:color w:val="000000"/>
-          <w:sz w:val="20"/>
-          <w:szCs w:val="20"/>
-          <w:shd w:val="clear" w:color="auto" w:fill="E8F2FE"/>
-        </w:rPr>
-        <w:t>refresh – POST</w:t>
+      <w:proofErr w:type="gramStart"/>
+      <w:r>
+        <w:rPr>
+          <w:rFonts w:ascii="Consolas" w:hAnsi="Consolas" w:cs="Consolas"/>
+          <w:color w:val="000000"/>
+          <w:sz w:val="20"/>
+          <w:szCs w:val="20"/>
+          <w:shd w:val="clear" w:color="auto" w:fill="E8F2FE"/>
+        </w:rPr>
+        <w:t>spring-cloud-starter-bus-</w:t>
+      </w:r>
+      <w:proofErr w:type="spellStart"/>
+      <w:r>
+        <w:rPr>
+          <w:rFonts w:ascii="Consolas" w:hAnsi="Consolas" w:cs="Consolas"/>
+          <w:color w:val="000000"/>
+          <w:sz w:val="20"/>
+          <w:szCs w:val="20"/>
+          <w:shd w:val="clear" w:color="auto" w:fill="E8F2FE"/>
+        </w:rPr>
+        <w:t>amqp</w:t>
+      </w:r>
+      <w:proofErr w:type="spellEnd"/>
+      <w:proofErr w:type="gramEnd"/>
+    </w:p>
+    <w:p>
+      <w:pPr>
+        <w:rPr>
+          <w:rFonts w:ascii="Consolas" w:hAnsi="Consolas" w:cs="Consolas"/>
+          <w:color w:val="000000"/>
+          <w:sz w:val="20"/>
+          <w:szCs w:val="20"/>
+          <w:shd w:val="clear" w:color="auto" w:fill="E8F2FE"/>
+        </w:rPr>
+      </w:pPr>
+      <w:r>
+        <w:rPr>
+          <w:rFonts w:ascii="Consolas" w:hAnsi="Consolas" w:cs="Consolas"/>
+          <w:color w:val="000000"/>
+          <w:sz w:val="20"/>
+          <w:szCs w:val="20"/>
+          <w:shd w:val="clear" w:color="auto" w:fill="E8F2FE"/>
+        </w:rPr>
+        <w:t xml:space="preserve">Download </w:t>
+      </w:r>
+      <w:proofErr w:type="spellStart"/>
+      <w:r>
+        <w:rPr>
+          <w:rFonts w:ascii="Consolas" w:hAnsi="Consolas" w:cs="Consolas"/>
+          <w:color w:val="000000"/>
+          <w:sz w:val="20"/>
+          <w:szCs w:val="20"/>
+          <w:shd w:val="clear" w:color="auto" w:fill="E8F2FE"/>
+        </w:rPr>
+        <w:t>RabbitMQ</w:t>
+      </w:r>
+      <w:proofErr w:type="spellEnd"/>
+      <w:r>
+        <w:rPr>
+          <w:rFonts w:ascii="Consolas" w:hAnsi="Consolas" w:cs="Consolas"/>
+          <w:color w:val="000000"/>
+          <w:sz w:val="20"/>
+          <w:szCs w:val="20"/>
+          <w:shd w:val="clear" w:color="auto" w:fill="E8F2FE"/>
+        </w:rPr>
+        <w:t xml:space="preserve"> – used as message Broker</w:t>
+      </w:r>
+    </w:p>
+    <w:p>
+      <w:pPr>
+        <w:rPr>
+          <w:rFonts w:ascii="Consolas" w:hAnsi="Consolas" w:cs="Consolas"/>
+          <w:color w:val="000000"/>
+          <w:sz w:val="20"/>
+          <w:szCs w:val="20"/>
+          <w:shd w:val="clear" w:color="auto" w:fill="E8F2FE"/>
+        </w:rPr>
+      </w:pPr>
+      <w:r>
+        <w:rPr>
+          <w:rFonts w:ascii="Consolas" w:hAnsi="Consolas" w:cs="Consolas"/>
+          <w:color w:val="000000"/>
+          <w:sz w:val="20"/>
+          <w:szCs w:val="20"/>
+          <w:shd w:val="clear" w:color="auto" w:fill="E8F2FE"/>
+        </w:rPr>
+        <w:t>Call actuator/</w:t>
+      </w:r>
+      <w:proofErr w:type="spellStart"/>
+      <w:r>
+        <w:rPr>
+          <w:rFonts w:ascii="Consolas" w:hAnsi="Consolas" w:cs="Consolas"/>
+          <w:color w:val="000000"/>
+          <w:sz w:val="20"/>
+          <w:szCs w:val="20"/>
+          <w:shd w:val="clear" w:color="auto" w:fill="E8F2FE"/>
+        </w:rPr>
+        <w:t>bus</w:t>
+      </w:r>
+      <w:r>
+        <w:rPr>
+          <w:rFonts w:ascii="Consolas" w:hAnsi="Consolas" w:cs="Consolas"/>
+          <w:color w:val="000000"/>
+          <w:sz w:val="20"/>
+          <w:szCs w:val="20"/>
+          <w:shd w:val="clear" w:color="auto" w:fill="E8F2FE"/>
+        </w:rPr>
+        <w:t>refresh</w:t>
+      </w:r>
+      <w:proofErr w:type="spellEnd"/>
+      <w:r>
+        <w:rPr>
+          <w:rFonts w:ascii="Consolas" w:hAnsi="Consolas" w:cs="Consolas"/>
+          <w:color w:val="000000"/>
+          <w:sz w:val="20"/>
+          <w:szCs w:val="20"/>
+          <w:shd w:val="clear" w:color="auto" w:fill="E8F2FE"/>
+        </w:rPr>
+        <w:t xml:space="preserve"> – POST</w:t>
       </w:r>
     </w:p>
     <w:p>
@@ -2200,15 +2808,27 @@
           <w:shd w:val="clear" w:color="auto" w:fill="E8F2FE"/>
         </w:rPr>
       </w:pPr>
-      <w:r>
-        <w:rPr>
-          <w:rFonts w:ascii="Consolas" w:hAnsi="Consolas" w:cs="Consolas"/>
-          <w:color w:val="000000"/>
-          <w:sz w:val="20"/>
-          <w:szCs w:val="20"/>
-          <w:shd w:val="clear" w:color="auto" w:fill="E8F2FE"/>
-        </w:rPr>
-        <w:t>spring.cloud.gateway.discovery.locator.enabled=</w:t>
+      <w:proofErr w:type="spellStart"/>
+      <w:r>
+        <w:rPr>
+          <w:rFonts w:ascii="Consolas" w:hAnsi="Consolas" w:cs="Consolas"/>
+          <w:color w:val="000000"/>
+          <w:sz w:val="20"/>
+          <w:szCs w:val="20"/>
+          <w:shd w:val="clear" w:color="auto" w:fill="E8F2FE"/>
+        </w:rPr>
+        <w:t>spring.cloud.gateway.discovery.locator.enabled</w:t>
+      </w:r>
+      <w:proofErr w:type="spellEnd"/>
+      <w:r>
+        <w:rPr>
+          <w:rFonts w:ascii="Consolas" w:hAnsi="Consolas" w:cs="Consolas"/>
+          <w:color w:val="000000"/>
+          <w:sz w:val="20"/>
+          <w:szCs w:val="20"/>
+          <w:shd w:val="clear" w:color="auto" w:fill="E8F2FE"/>
+        </w:rPr>
+        <w:t>=</w:t>
       </w:r>
       <w:r>
         <w:rPr>
@@ -2237,15 +2857,49 @@
           <w:shd w:val="clear" w:color="auto" w:fill="E8F2FE"/>
         </w:rPr>
       </w:pPr>
-      <w:r>
-        <w:rPr>
-          <w:rFonts w:ascii="Consolas" w:hAnsi="Consolas" w:cs="Consolas"/>
-          <w:color w:val="000000"/>
-          <w:sz w:val="20"/>
-          <w:szCs w:val="20"/>
-          <w:shd w:val="clear" w:color="auto" w:fill="E8F2FE"/>
-        </w:rPr>
-        <w:t>spring.cloud.gateway.routes[0].uri=</w:t>
+      <w:proofErr w:type="spellStart"/>
+      <w:r>
+        <w:rPr>
+          <w:rFonts w:ascii="Consolas" w:hAnsi="Consolas" w:cs="Consolas"/>
+          <w:color w:val="000000"/>
+          <w:sz w:val="20"/>
+          <w:szCs w:val="20"/>
+          <w:shd w:val="clear" w:color="auto" w:fill="E8F2FE"/>
+        </w:rPr>
+        <w:t>spring.cloud.gateway.routes</w:t>
+      </w:r>
+      <w:proofErr w:type="spellEnd"/>
+      <w:r>
+        <w:rPr>
+          <w:rFonts w:ascii="Consolas" w:hAnsi="Consolas" w:cs="Consolas"/>
+          <w:color w:val="000000"/>
+          <w:sz w:val="20"/>
+          <w:szCs w:val="20"/>
+          <w:shd w:val="clear" w:color="auto" w:fill="E8F2FE"/>
+        </w:rPr>
+        <w:t>[0].</w:t>
+      </w:r>
+      <w:proofErr w:type="spellStart"/>
+      <w:r>
+        <w:rPr>
+          <w:rFonts w:ascii="Consolas" w:hAnsi="Consolas" w:cs="Consolas"/>
+          <w:color w:val="000000"/>
+          <w:sz w:val="20"/>
+          <w:szCs w:val="20"/>
+          <w:shd w:val="clear" w:color="auto" w:fill="E8F2FE"/>
+        </w:rPr>
+        <w:t>uri</w:t>
+      </w:r>
+      <w:proofErr w:type="spellEnd"/>
+      <w:r>
+        <w:rPr>
+          <w:rFonts w:ascii="Consolas" w:hAnsi="Consolas" w:cs="Consolas"/>
+          <w:color w:val="000000"/>
+          <w:sz w:val="20"/>
+          <w:szCs w:val="20"/>
+          <w:shd w:val="clear" w:color="auto" w:fill="E8F2FE"/>
+        </w:rPr>
+        <w:t>=</w:t>
       </w:r>
       <w:r>
         <w:rPr>
@@ -2255,9 +2909,11 @@
           <w:szCs w:val="20"/>
           <w:shd w:val="clear" w:color="auto" w:fill="E8F2FE"/>
         </w:rPr>
-        <w:t>http://localhost:port</w:t>
-      </w:r>
-      <w:r>
+        <w:t xml:space="preserve">http://localhost:port </w:t>
+      </w:r>
+    </w:p>
+    <w:p>
+      <w:pPr>
         <w:rPr>
           <w:rFonts w:ascii="Consolas" w:hAnsi="Consolas" w:cs="Consolas"/>
           <w:color w:val="2AA198"/>
@@ -2265,11 +2921,9 @@
           <w:szCs w:val="20"/>
           <w:shd w:val="clear" w:color="auto" w:fill="E8F2FE"/>
         </w:rPr>
-        <w:t xml:space="preserve"> </w:t>
-      </w:r>
-    </w:p>
-    <w:p>
-      <w:pPr>
+      </w:pPr>
+      <w:proofErr w:type="gramStart"/>
+      <w:r>
         <w:rPr>
           <w:rFonts w:ascii="Consolas" w:hAnsi="Consolas" w:cs="Consolas"/>
           <w:color w:val="2AA198"/>
@@ -2277,7 +2931,55 @@
           <w:szCs w:val="20"/>
           <w:shd w:val="clear" w:color="auto" w:fill="E8F2FE"/>
         </w:rPr>
-      </w:pPr>
+        <w:t>or</w:t>
+      </w:r>
+      <w:proofErr w:type="gramEnd"/>
+    </w:p>
+    <w:p>
+      <w:proofErr w:type="spellStart"/>
+      <w:r>
+        <w:rPr>
+          <w:rFonts w:ascii="Consolas" w:hAnsi="Consolas" w:cs="Consolas"/>
+          <w:color w:val="000000"/>
+          <w:sz w:val="20"/>
+          <w:szCs w:val="20"/>
+          <w:shd w:val="clear" w:color="auto" w:fill="E8F2FE"/>
+        </w:rPr>
+        <w:t>spring.cloud.gateway.routes</w:t>
+      </w:r>
+      <w:proofErr w:type="spellEnd"/>
+      <w:r>
+        <w:rPr>
+          <w:rFonts w:ascii="Consolas" w:hAnsi="Consolas" w:cs="Consolas"/>
+          <w:color w:val="000000"/>
+          <w:sz w:val="20"/>
+          <w:szCs w:val="20"/>
+          <w:shd w:val="clear" w:color="auto" w:fill="E8F2FE"/>
+        </w:rPr>
+        <w:t>[0].</w:t>
+      </w:r>
+      <w:proofErr w:type="spellStart"/>
+      <w:r>
+        <w:rPr>
+          <w:rFonts w:ascii="Consolas" w:hAnsi="Consolas" w:cs="Consolas"/>
+          <w:color w:val="000000"/>
+          <w:sz w:val="20"/>
+          <w:szCs w:val="20"/>
+          <w:shd w:val="clear" w:color="auto" w:fill="E8F2FE"/>
+        </w:rPr>
+        <w:t>uri</w:t>
+      </w:r>
+      <w:proofErr w:type="spellEnd"/>
+      <w:r>
+        <w:rPr>
+          <w:rFonts w:ascii="Consolas" w:hAnsi="Consolas" w:cs="Consolas"/>
+          <w:color w:val="000000"/>
+          <w:sz w:val="20"/>
+          <w:szCs w:val="20"/>
+          <w:shd w:val="clear" w:color="auto" w:fill="E8F2FE"/>
+        </w:rPr>
+        <w:t>=</w:t>
+      </w:r>
       <w:r>
         <w:rPr>
           <w:rFonts w:ascii="Consolas" w:hAnsi="Consolas" w:cs="Consolas"/>
@@ -2286,20 +2988,9 @@
           <w:szCs w:val="20"/>
           <w:shd w:val="clear" w:color="auto" w:fill="E8F2FE"/>
         </w:rPr>
-        <w:t>or</w:t>
-      </w:r>
-    </w:p>
-    <w:p>
-      <w:r>
-        <w:rPr>
-          <w:rFonts w:ascii="Consolas" w:hAnsi="Consolas" w:cs="Consolas"/>
-          <w:color w:val="000000"/>
-          <w:sz w:val="20"/>
-          <w:szCs w:val="20"/>
-          <w:shd w:val="clear" w:color="auto" w:fill="E8F2FE"/>
-        </w:rPr>
-        <w:t>spring.cloud.gateway.routes[0].uri=</w:t>
-      </w:r>
+        <w:t>http://lb:PRODUCT_</w:t>
+      </w:r>
+      <w:proofErr w:type="gramStart"/>
       <w:r>
         <w:rPr>
           <w:rFonts w:ascii="Consolas" w:hAnsi="Consolas" w:cs="Consolas"/>
@@ -2308,9 +2999,23 @@
           <w:szCs w:val="20"/>
           <w:shd w:val="clear" w:color="auto" w:fill="E8F2FE"/>
         </w:rPr>
-        <w:t>http://l</w:t>
-      </w:r>
-      <w:r>
+        <w:t xml:space="preserve">SERVICE  </w:t>
+      </w:r>
+      <w:r>
+        <w:t>(</w:t>
+      </w:r>
+      <w:proofErr w:type="gramEnd"/>
+      <w:r>
+        <w:t>Picks from EUREKA Service)</w:t>
+      </w:r>
+    </w:p>
+    <w:p>
+      <w:r>
+        <w:t>To use in small letters</w:t>
+      </w:r>
+    </w:p>
+    <w:p>
+      <w:pPr>
         <w:rPr>
           <w:rFonts w:ascii="Consolas" w:hAnsi="Consolas" w:cs="Consolas"/>
           <w:color w:val="2AA198"/>
@@ -2318,19 +3023,31 @@
           <w:szCs w:val="20"/>
           <w:shd w:val="clear" w:color="auto" w:fill="E8F2FE"/>
         </w:rPr>
-        <w:t xml:space="preserve">b:PRODUCT_SERVICE  </w:t>
-      </w:r>
-      <w:r>
-        <w:t>(Picks from EUREKA Service)</w:t>
-      </w:r>
-    </w:p>
-    <w:p>
-      <w:r>
-        <w:t>To use in small letters</w:t>
-      </w:r>
-    </w:p>
-    <w:p>
-      <w:pPr>
+      </w:pPr>
+      <w:proofErr w:type="spellStart"/>
+      <w:r>
+        <w:rPr>
+          <w:rFonts w:ascii="Consolas" w:hAnsi="Consolas" w:cs="Consolas"/>
+          <w:color w:val="000000"/>
+          <w:sz w:val="20"/>
+          <w:szCs w:val="20"/>
+          <w:shd w:val="clear" w:color="auto" w:fill="E8F2FE"/>
+        </w:rPr>
+        <w:lastRenderedPageBreak/>
+        <w:t>spring.cloud.gateway.routes</w:t>
+      </w:r>
+      <w:proofErr w:type="spellEnd"/>
+      <w:r>
+        <w:rPr>
+          <w:rFonts w:ascii="Consolas" w:hAnsi="Consolas" w:cs="Consolas"/>
+          <w:color w:val="000000"/>
+          <w:sz w:val="20"/>
+          <w:szCs w:val="20"/>
+          <w:shd w:val="clear" w:color="auto" w:fill="E8F2FE"/>
+        </w:rPr>
+        <w:t>[0].predicates[0]=</w:t>
+      </w:r>
+      <w:r>
         <w:rPr>
           <w:rFonts w:ascii="Consolas" w:hAnsi="Consolas" w:cs="Consolas"/>
           <w:color w:val="2AA198"/>
@@ -2338,36 +3055,835 @@
           <w:szCs w:val="20"/>
           <w:shd w:val="clear" w:color="auto" w:fill="E8F2FE"/>
         </w:rPr>
-      </w:pPr>
-      <w:r>
-        <w:rPr>
-          <w:rFonts w:ascii="Consolas" w:hAnsi="Consolas" w:cs="Consolas"/>
-          <w:color w:val="000000"/>
-          <w:sz w:val="20"/>
-          <w:szCs w:val="20"/>
-          <w:shd w:val="clear" w:color="auto" w:fill="E8F2FE"/>
-        </w:rPr>
+        <w:t>Path=/</w:t>
+      </w:r>
+      <w:proofErr w:type="spellStart"/>
+      <w:r>
+        <w:rPr>
+          <w:rFonts w:ascii="Consolas" w:hAnsi="Consolas" w:cs="Consolas"/>
+          <w:color w:val="2AA198"/>
+          <w:sz w:val="20"/>
+          <w:szCs w:val="20"/>
+          <w:shd w:val="clear" w:color="auto" w:fill="E8F2FE"/>
+        </w:rPr>
+        <w:t>api</w:t>
+      </w:r>
+      <w:proofErr w:type="spellEnd"/>
+      <w:r>
+        <w:rPr>
+          <w:rFonts w:ascii="Consolas" w:hAnsi="Consolas" w:cs="Consolas"/>
+          <w:color w:val="2AA198"/>
+          <w:sz w:val="20"/>
+          <w:szCs w:val="20"/>
+          <w:shd w:val="clear" w:color="auto" w:fill="E8F2FE"/>
+        </w:rPr>
+        <w:t>/product</w:t>
+      </w:r>
+    </w:p>
+    <w:p>
+      <w:proofErr w:type="gramStart"/>
+      <w:r>
+        <w:t>when</w:t>
+      </w:r>
+      <w:proofErr w:type="gramEnd"/>
+      <w:r>
+        <w:t xml:space="preserve"> this </w:t>
+      </w:r>
+      <w:proofErr w:type="spellStart"/>
+      <w:r>
+        <w:t>api</w:t>
+      </w:r>
+      <w:proofErr w:type="spellEnd"/>
+      <w:r>
+        <w:t xml:space="preserve"> is called, redirected to </w:t>
+      </w:r>
+      <w:r>
+        <w:t>Product Service</w:t>
+      </w:r>
+    </w:p>
+    <w:p/>
+    <w:p>
+      <w:proofErr w:type="spellStart"/>
+      <w:r>
+        <w:rPr>
+          <w:rFonts w:ascii="Consolas" w:hAnsi="Consolas" w:cs="Consolas"/>
+          <w:color w:val="000000"/>
+          <w:sz w:val="20"/>
+          <w:szCs w:val="20"/>
+          <w:shd w:val="clear" w:color="auto" w:fill="E8F2FE"/>
+        </w:rPr>
+        <w:t>spring.cloud.loadbalancer.r</w:t>
+      </w:r>
+      <w:r>
+        <w:rPr>
+          <w:rFonts w:ascii="Consolas" w:hAnsi="Consolas" w:cs="Consolas"/>
+          <w:color w:val="000000"/>
+          <w:sz w:val="20"/>
+          <w:szCs w:val="20"/>
+          <w:u w:val="single"/>
+          <w:shd w:val="clear" w:color="auto" w:fill="E8F2FE"/>
+        </w:rPr>
+        <w:t>ibbon.enabled</w:t>
+      </w:r>
+      <w:proofErr w:type="spellEnd"/>
+      <w:r>
+        <w:rPr>
+          <w:rFonts w:ascii="Consolas" w:hAnsi="Consolas" w:cs="Consolas"/>
+          <w:color w:val="000000"/>
+          <w:sz w:val="20"/>
+          <w:szCs w:val="20"/>
+          <w:u w:val="single"/>
+          <w:shd w:val="clear" w:color="auto" w:fill="E8F2FE"/>
+        </w:rPr>
+        <w:t xml:space="preserve"> – </w:t>
+      </w:r>
+      <w:proofErr w:type="spellStart"/>
+      <w:r>
+        <w:t>Netfilx</w:t>
+      </w:r>
+      <w:proofErr w:type="spellEnd"/>
+      <w:r>
+        <w:t xml:space="preserve"> Ribbon is deprecated.</w:t>
+      </w:r>
+    </w:p>
+    <w:p>
+      <w:r>
+        <w:t>Netflix Ribbon</w:t>
+      </w:r>
+    </w:p>
+    <w:p>
+      <w:r>
+        <w:t>Netflix Ribbon is a Part of Netflix Open Source Software (Netflix OSS). It is a cloud library that provides the client-side load balancing. It automatically interacts with Netflix Service Discovery (Eureka) because it is a member of the Netflix family. The Ribbon mainly provides client-side load balancing algorithms.</w:t>
+      </w:r>
+    </w:p>
+    <w:p/>
+    <w:p>
+      <w:r>
+        <w:t>It starts Netty Server, not tomcat</w:t>
+      </w:r>
+    </w:p>
+    <w:p/>
+    <w:p>
+      <w:r>
+        <w:t xml:space="preserve">Add </w:t>
+      </w:r>
+      <w:proofErr w:type="spellStart"/>
+      <w:r>
+        <w:rPr>
+          <w:rFonts w:ascii="Consolas" w:hAnsi="Consolas" w:cs="Consolas"/>
+          <w:color w:val="000000"/>
+          <w:sz w:val="20"/>
+          <w:szCs w:val="20"/>
+          <w:shd w:val="clear" w:color="auto" w:fill="E8F2FE"/>
+        </w:rPr>
+        <w:t>eureka.instance.hostname</w:t>
+      </w:r>
+      <w:proofErr w:type="spellEnd"/>
+      <w:r>
+        <w:rPr>
+          <w:rFonts w:ascii="Consolas" w:hAnsi="Consolas" w:cs="Consolas"/>
+          <w:color w:val="000000"/>
+          <w:sz w:val="20"/>
+          <w:szCs w:val="20"/>
+          <w:shd w:val="clear" w:color="auto" w:fill="E8F2FE"/>
+        </w:rPr>
+        <w:t>=</w:t>
+      </w:r>
+      <w:r>
+        <w:rPr>
+          <w:rFonts w:ascii="Consolas" w:hAnsi="Consolas" w:cs="Consolas"/>
+          <w:color w:val="2AA198"/>
+          <w:sz w:val="20"/>
+          <w:szCs w:val="20"/>
+          <w:shd w:val="clear" w:color="auto" w:fill="E8F2FE"/>
+        </w:rPr>
+        <w:t>localhost</w:t>
+      </w:r>
+      <w:r>
+        <w:rPr>
+          <w:rFonts w:ascii="Consolas" w:hAnsi="Consolas" w:cs="Consolas"/>
+          <w:color w:val="2AA198"/>
+          <w:sz w:val="20"/>
+          <w:szCs w:val="20"/>
+          <w:shd w:val="clear" w:color="auto" w:fill="E8F2FE"/>
+        </w:rPr>
+        <w:t xml:space="preserve"> – Otherwise it will lead to discovery issues</w:t>
+      </w:r>
+      <w:r>
+        <w:t xml:space="preserve"> as it picks hostname from </w:t>
+      </w:r>
+      <w:proofErr w:type="spellStart"/>
+      <w:r>
+        <w:t>os</w:t>
+      </w:r>
+      <w:proofErr w:type="spellEnd"/>
+      <w:r>
+        <w:t xml:space="preserve"> like ACER.msc.net and then cannot find it.</w:t>
+      </w:r>
+    </w:p>
+    <w:p>
+      <w:pPr>
+        <w:autoSpaceDE w:val="0"/>
+        <w:autoSpaceDN w:val="0"/>
+        <w:adjustRightInd w:val="0"/>
+        <w:spacing w:after="0" w:line="240" w:lineRule="auto"/>
+        <w:rPr>
+          <w:rFonts w:ascii="Consolas" w:hAnsi="Consolas" w:cs="Consolas"/>
+          <w:sz w:val="20"/>
+          <w:szCs w:val="20"/>
+        </w:rPr>
+      </w:pPr>
+      <w:r>
+        <w:rPr>
+          <w:rFonts w:ascii="Consolas" w:hAnsi="Consolas" w:cs="Consolas"/>
+          <w:color w:val="000000"/>
+          <w:sz w:val="20"/>
+          <w:szCs w:val="20"/>
+        </w:rPr>
+        <w:t xml:space="preserve">2022-07-23 00:50:39.854 ERROR 17768 --- [ctor-http-nio-3] </w:t>
+      </w:r>
+      <w:proofErr w:type="spellStart"/>
+      <w:proofErr w:type="gramStart"/>
+      <w:r>
+        <w:rPr>
+          <w:rFonts w:ascii="Consolas" w:hAnsi="Consolas" w:cs="Consolas"/>
+          <w:color w:val="000000"/>
+          <w:sz w:val="20"/>
+          <w:szCs w:val="20"/>
+        </w:rPr>
+        <w:t>a.w.r.e.AbstractErrorWebExceptionHandler</w:t>
+      </w:r>
+      <w:proofErr w:type="spellEnd"/>
+      <w:r>
+        <w:rPr>
+          <w:rFonts w:ascii="Consolas" w:hAnsi="Consolas" w:cs="Consolas"/>
+          <w:color w:val="000000"/>
+          <w:sz w:val="20"/>
+          <w:szCs w:val="20"/>
+        </w:rPr>
+        <w:t xml:space="preserve"> :</w:t>
+      </w:r>
+      <w:proofErr w:type="gramEnd"/>
+      <w:r>
+        <w:rPr>
+          <w:rFonts w:ascii="Consolas" w:hAnsi="Consolas" w:cs="Consolas"/>
+          <w:color w:val="000000"/>
+          <w:sz w:val="20"/>
+          <w:szCs w:val="20"/>
+        </w:rPr>
+        <w:t xml:space="preserve"> [1ad93ec8-2]  500 Server Error for HTTP GET "/</w:t>
+      </w:r>
+      <w:proofErr w:type="spellStart"/>
+      <w:r>
+        <w:rPr>
+          <w:rFonts w:ascii="Consolas" w:hAnsi="Consolas" w:cs="Consolas"/>
+          <w:color w:val="000000"/>
+          <w:sz w:val="20"/>
+          <w:szCs w:val="20"/>
+        </w:rPr>
+        <w:t>api</w:t>
+      </w:r>
+      <w:proofErr w:type="spellEnd"/>
+      <w:r>
+        <w:rPr>
+          <w:rFonts w:ascii="Consolas" w:hAnsi="Consolas" w:cs="Consolas"/>
+          <w:color w:val="000000"/>
+          <w:sz w:val="20"/>
+          <w:szCs w:val="20"/>
+        </w:rPr>
+        <w:t>/product"</w:t>
+      </w:r>
+    </w:p>
+    <w:p>
+      <w:pPr>
+        <w:autoSpaceDE w:val="0"/>
+        <w:autoSpaceDN w:val="0"/>
+        <w:adjustRightInd w:val="0"/>
+        <w:spacing w:after="0" w:line="240" w:lineRule="auto"/>
+        <w:rPr>
+          <w:rFonts w:ascii="Consolas" w:hAnsi="Consolas" w:cs="Consolas"/>
+          <w:sz w:val="20"/>
+          <w:szCs w:val="20"/>
+        </w:rPr>
+      </w:pPr>
+    </w:p>
+    <w:p>
+      <w:pPr>
+        <w:autoSpaceDE w:val="0"/>
+        <w:autoSpaceDN w:val="0"/>
+        <w:adjustRightInd w:val="0"/>
+        <w:spacing w:after="0" w:line="240" w:lineRule="auto"/>
+        <w:rPr>
+          <w:rFonts w:ascii="Consolas" w:hAnsi="Consolas" w:cs="Consolas"/>
+          <w:sz w:val="20"/>
+          <w:szCs w:val="20"/>
+        </w:rPr>
+      </w:pPr>
+      <w:proofErr w:type="spellStart"/>
+      <w:r>
+        <w:rPr>
+          <w:rFonts w:ascii="Consolas" w:hAnsi="Consolas" w:cs="Consolas"/>
+          <w:color w:val="0066CC"/>
+          <w:sz w:val="20"/>
+          <w:szCs w:val="20"/>
+          <w:u w:val="single"/>
+        </w:rPr>
+        <w:t>java.net.UnknownHostException</w:t>
+      </w:r>
+      <w:proofErr w:type="spellEnd"/>
+      <w:r>
+        <w:rPr>
+          <w:rFonts w:ascii="Consolas" w:hAnsi="Consolas" w:cs="Consolas"/>
+          <w:color w:val="000000"/>
+          <w:sz w:val="20"/>
+          <w:szCs w:val="20"/>
+        </w:rPr>
+        <w:t xml:space="preserve">: Failed to resolve 'PIYUSH-ACER.mshome.net' after 4 queries </w:t>
+      </w:r>
+    </w:p>
+    <w:p>
+      <w:pPr>
+        <w:autoSpaceDE w:val="0"/>
+        <w:autoSpaceDN w:val="0"/>
+        <w:adjustRightInd w:val="0"/>
+        <w:spacing w:after="0" w:line="240" w:lineRule="auto"/>
+        <w:rPr>
+          <w:rFonts w:ascii="Consolas" w:hAnsi="Consolas" w:cs="Consolas"/>
+          <w:sz w:val="20"/>
+          <w:szCs w:val="20"/>
+        </w:rPr>
+      </w:pPr>
+      <w:r>
+        <w:rPr>
+          <w:rFonts w:ascii="Consolas" w:hAnsi="Consolas" w:cs="Consolas"/>
+          <w:color w:val="000000"/>
+          <w:sz w:val="20"/>
+          <w:szCs w:val="20"/>
+        </w:rPr>
+        <w:tab/>
+      </w:r>
+      <w:proofErr w:type="gramStart"/>
+      <w:r>
+        <w:rPr>
+          <w:rFonts w:ascii="Consolas" w:hAnsi="Consolas" w:cs="Consolas"/>
+          <w:color w:val="000000"/>
+          <w:sz w:val="20"/>
+          <w:szCs w:val="20"/>
+        </w:rPr>
+        <w:t>at</w:t>
+      </w:r>
+      <w:proofErr w:type="gramEnd"/>
+      <w:r>
+        <w:rPr>
+          <w:rFonts w:ascii="Consolas" w:hAnsi="Consolas" w:cs="Consolas"/>
+          <w:color w:val="000000"/>
+          <w:sz w:val="20"/>
+          <w:szCs w:val="20"/>
+        </w:rPr>
+        <w:t xml:space="preserve"> io.netty.resolver.dns.DnsResolveContext.finishResolve(</w:t>
+      </w:r>
+      <w:r>
+        <w:rPr>
+          <w:rFonts w:ascii="Consolas" w:hAnsi="Consolas" w:cs="Consolas"/>
+          <w:color w:val="0066CC"/>
+          <w:sz w:val="20"/>
+          <w:szCs w:val="20"/>
+          <w:u w:val="single"/>
+        </w:rPr>
+        <w:t>DnsResolveContext.java:1047</w:t>
+      </w:r>
+      <w:r>
+        <w:rPr>
+          <w:rFonts w:ascii="Consolas" w:hAnsi="Consolas" w:cs="Consolas"/>
+          <w:color w:val="000000"/>
+          <w:sz w:val="20"/>
+          <w:szCs w:val="20"/>
+        </w:rPr>
+        <w:t>) ~[netty-resolver-dns-4.1.78.Final.jar:4.1.78.Final]</w:t>
+      </w:r>
+    </w:p>
+    <w:p>
+      <w:pPr>
+        <w:autoSpaceDE w:val="0"/>
+        <w:autoSpaceDN w:val="0"/>
+        <w:adjustRightInd w:val="0"/>
+        <w:spacing w:after="0" w:line="240" w:lineRule="auto"/>
+        <w:rPr>
+          <w:rFonts w:ascii="Consolas" w:hAnsi="Consolas" w:cs="Consolas"/>
+          <w:sz w:val="20"/>
+          <w:szCs w:val="20"/>
+        </w:rPr>
+      </w:pPr>
+      <w:r>
+        <w:rPr>
+          <w:rFonts w:ascii="Consolas" w:hAnsi="Consolas" w:cs="Consolas"/>
+          <w:color w:val="000000"/>
+          <w:sz w:val="20"/>
+          <w:szCs w:val="20"/>
+        </w:rPr>
+        <w:tab/>
+        <w:t xml:space="preserve">Suppressed: </w:t>
+      </w:r>
+      <w:proofErr w:type="spellStart"/>
+      <w:r>
+        <w:rPr>
+          <w:rFonts w:ascii="Consolas" w:hAnsi="Consolas" w:cs="Consolas"/>
+          <w:color w:val="0066CC"/>
+          <w:sz w:val="20"/>
+          <w:szCs w:val="20"/>
+          <w:u w:val="single"/>
+        </w:rPr>
+        <w:t>reactor.core.publisher.FluxOnAssembly$OnAssemblyException</w:t>
+      </w:r>
+      <w:proofErr w:type="spellEnd"/>
+      <w:r>
+        <w:rPr>
+          <w:rFonts w:ascii="Consolas" w:hAnsi="Consolas" w:cs="Consolas"/>
+          <w:color w:val="000000"/>
+          <w:sz w:val="20"/>
+          <w:szCs w:val="20"/>
+        </w:rPr>
+        <w:t xml:space="preserve">: </w:t>
+      </w:r>
+    </w:p>
+    <w:p>
+      <w:pPr>
+        <w:autoSpaceDE w:val="0"/>
+        <w:autoSpaceDN w:val="0"/>
+        <w:adjustRightInd w:val="0"/>
+        <w:spacing w:after="0" w:line="240" w:lineRule="auto"/>
+        <w:rPr>
+          <w:rFonts w:ascii="Consolas" w:hAnsi="Consolas" w:cs="Consolas"/>
+          <w:sz w:val="20"/>
+          <w:szCs w:val="20"/>
+        </w:rPr>
+      </w:pPr>
+      <w:r>
+        <w:rPr>
+          <w:rFonts w:ascii="Consolas" w:hAnsi="Consolas" w:cs="Consolas"/>
+          <w:color w:val="000000"/>
+          <w:sz w:val="20"/>
+          <w:szCs w:val="20"/>
+        </w:rPr>
+        <w:t>Error has been observed at the following site(s):</w:t>
+      </w:r>
+    </w:p>
+    <w:p>
+      <w:pPr>
+        <w:autoSpaceDE w:val="0"/>
+        <w:autoSpaceDN w:val="0"/>
+        <w:adjustRightInd w:val="0"/>
+        <w:spacing w:after="0" w:line="240" w:lineRule="auto"/>
+        <w:rPr>
+          <w:rFonts w:ascii="Consolas" w:hAnsi="Consolas" w:cs="Consolas"/>
+          <w:sz w:val="20"/>
+          <w:szCs w:val="20"/>
+        </w:rPr>
+      </w:pPr>
+      <w:r>
+        <w:rPr>
+          <w:rFonts w:ascii="Consolas" w:hAnsi="Consolas" w:cs="Consolas"/>
+          <w:color w:val="000000"/>
+          <w:sz w:val="20"/>
+          <w:szCs w:val="20"/>
+        </w:rPr>
+        <w:tab/>
+        <w:t xml:space="preserve">*__checkpoint </w:t>
+      </w:r>
+      <w:r>
+        <w:rPr>
+          <w:rFonts w:ascii="Cambria Math" w:hAnsi="Cambria Math" w:cs="Cambria Math"/>
+          <w:color w:val="000000"/>
+          <w:sz w:val="20"/>
+          <w:szCs w:val="20"/>
+        </w:rPr>
+        <w:t>⇢</w:t>
+      </w:r>
+      <w:r>
+        <w:rPr>
+          <w:rFonts w:ascii="Consolas" w:hAnsi="Consolas" w:cs="Consolas"/>
+          <w:color w:val="000000"/>
+          <w:sz w:val="20"/>
+          <w:szCs w:val="20"/>
+        </w:rPr>
+        <w:t xml:space="preserve"> org.springframework.cloud.gateway.filter.WeightCalculatorWebFilter [</w:t>
+      </w:r>
+      <w:proofErr w:type="spellStart"/>
+      <w:r>
+        <w:rPr>
+          <w:rFonts w:ascii="Consolas" w:hAnsi="Consolas" w:cs="Consolas"/>
+          <w:color w:val="000000"/>
+          <w:sz w:val="20"/>
+          <w:szCs w:val="20"/>
+        </w:rPr>
+        <w:t>DefaultWebFilterChain</w:t>
+      </w:r>
+      <w:proofErr w:type="spellEnd"/>
+      <w:r>
+        <w:rPr>
+          <w:rFonts w:ascii="Consolas" w:hAnsi="Consolas" w:cs="Consolas"/>
+          <w:color w:val="000000"/>
+          <w:sz w:val="20"/>
+          <w:szCs w:val="20"/>
+        </w:rPr>
+        <w:t>]</w:t>
+      </w:r>
+    </w:p>
+    <w:p>
+      <w:pPr>
+        <w:autoSpaceDE w:val="0"/>
+        <w:autoSpaceDN w:val="0"/>
+        <w:adjustRightInd w:val="0"/>
+        <w:spacing w:after="0" w:line="240" w:lineRule="auto"/>
+        <w:rPr>
+          <w:rFonts w:ascii="Consolas" w:hAnsi="Consolas" w:cs="Consolas"/>
+          <w:sz w:val="20"/>
+          <w:szCs w:val="20"/>
+        </w:rPr>
+      </w:pPr>
+      <w:r>
+        <w:rPr>
+          <w:rFonts w:ascii="Consolas" w:hAnsi="Consolas" w:cs="Consolas"/>
+          <w:color w:val="000000"/>
+          <w:sz w:val="20"/>
+          <w:szCs w:val="20"/>
+        </w:rPr>
+        <w:tab/>
+        <w:t xml:space="preserve">*__checkpoint </w:t>
+      </w:r>
+      <w:r>
+        <w:rPr>
+          <w:rFonts w:ascii="Cambria Math" w:hAnsi="Cambria Math" w:cs="Cambria Math"/>
+          <w:color w:val="000000"/>
+          <w:sz w:val="20"/>
+          <w:szCs w:val="20"/>
+        </w:rPr>
+        <w:t>⇢</w:t>
+      </w:r>
+      <w:r>
+        <w:rPr>
+          <w:rFonts w:ascii="Consolas" w:hAnsi="Consolas" w:cs="Consolas"/>
+          <w:color w:val="000000"/>
+          <w:sz w:val="20"/>
+          <w:szCs w:val="20"/>
+        </w:rPr>
+        <w:t xml:space="preserve"> HTTP GET "/</w:t>
+      </w:r>
+      <w:proofErr w:type="spellStart"/>
+      <w:r>
+        <w:rPr>
+          <w:rFonts w:ascii="Consolas" w:hAnsi="Consolas" w:cs="Consolas"/>
+          <w:color w:val="000000"/>
+          <w:sz w:val="20"/>
+          <w:szCs w:val="20"/>
+        </w:rPr>
+        <w:t>api</w:t>
+      </w:r>
+      <w:proofErr w:type="spellEnd"/>
+      <w:r>
+        <w:rPr>
+          <w:rFonts w:ascii="Consolas" w:hAnsi="Consolas" w:cs="Consolas"/>
+          <w:color w:val="000000"/>
+          <w:sz w:val="20"/>
+          <w:szCs w:val="20"/>
+        </w:rPr>
+        <w:t>/product" [</w:t>
+      </w:r>
+      <w:proofErr w:type="spellStart"/>
+      <w:r>
+        <w:rPr>
+          <w:rFonts w:ascii="Consolas" w:hAnsi="Consolas" w:cs="Consolas"/>
+          <w:color w:val="000000"/>
+          <w:sz w:val="20"/>
+          <w:szCs w:val="20"/>
+        </w:rPr>
+        <w:t>ExceptionHandlingWebHandler</w:t>
+      </w:r>
+      <w:proofErr w:type="spellEnd"/>
+      <w:r>
+        <w:rPr>
+          <w:rFonts w:ascii="Consolas" w:hAnsi="Consolas" w:cs="Consolas"/>
+          <w:color w:val="000000"/>
+          <w:sz w:val="20"/>
+          <w:szCs w:val="20"/>
+        </w:rPr>
+        <w:t>]</w:t>
+      </w:r>
+    </w:p>
+    <w:p>
+      <w:pPr>
+        <w:autoSpaceDE w:val="0"/>
+        <w:autoSpaceDN w:val="0"/>
+        <w:adjustRightInd w:val="0"/>
+        <w:spacing w:after="0" w:line="240" w:lineRule="auto"/>
+        <w:rPr>
+          <w:rFonts w:ascii="Consolas" w:hAnsi="Consolas" w:cs="Consolas"/>
+          <w:sz w:val="20"/>
+          <w:szCs w:val="20"/>
+        </w:rPr>
+      </w:pPr>
+      <w:r>
+        <w:rPr>
+          <w:rFonts w:ascii="Consolas" w:hAnsi="Consolas" w:cs="Consolas"/>
+          <w:color w:val="000000"/>
+          <w:sz w:val="20"/>
+          <w:szCs w:val="20"/>
+        </w:rPr>
+        <w:t>Original Stack Trace:</w:t>
+      </w:r>
+    </w:p>
+    <w:p>
+      <w:pPr>
+        <w:autoSpaceDE w:val="0"/>
+        <w:autoSpaceDN w:val="0"/>
+        <w:adjustRightInd w:val="0"/>
+        <w:spacing w:after="0" w:line="240" w:lineRule="auto"/>
+        <w:rPr>
+          <w:rFonts w:ascii="Consolas" w:hAnsi="Consolas" w:cs="Consolas"/>
+          <w:sz w:val="20"/>
+          <w:szCs w:val="20"/>
+        </w:rPr>
+      </w:pPr>
+      <w:r>
+        <w:rPr>
+          <w:rFonts w:ascii="Consolas" w:hAnsi="Consolas" w:cs="Consolas"/>
+          <w:color w:val="000000"/>
+          <w:sz w:val="20"/>
+          <w:szCs w:val="20"/>
+        </w:rPr>
+        <w:tab/>
+      </w:r>
+      <w:r>
+        <w:rPr>
+          <w:rFonts w:ascii="Consolas" w:hAnsi="Consolas" w:cs="Consolas"/>
+          <w:color w:val="000000"/>
+          <w:sz w:val="20"/>
+          <w:szCs w:val="20"/>
+        </w:rPr>
+        <w:tab/>
+      </w:r>
+      <w:proofErr w:type="gramStart"/>
+      <w:r>
+        <w:rPr>
+          <w:rFonts w:ascii="Consolas" w:hAnsi="Consolas" w:cs="Consolas"/>
+          <w:color w:val="000000"/>
+          <w:sz w:val="20"/>
+          <w:szCs w:val="20"/>
+        </w:rPr>
+        <w:t>at</w:t>
+      </w:r>
+      <w:proofErr w:type="gramEnd"/>
+      <w:r>
+        <w:rPr>
+          <w:rFonts w:ascii="Consolas" w:hAnsi="Consolas" w:cs="Consolas"/>
+          <w:color w:val="000000"/>
+          <w:sz w:val="20"/>
+          <w:szCs w:val="20"/>
+        </w:rPr>
+        <w:t xml:space="preserve"> io.netty.resolver.dns.DnsResolveContext.finishResolve(</w:t>
+      </w:r>
+      <w:r>
+        <w:rPr>
+          <w:rFonts w:ascii="Consolas" w:hAnsi="Consolas" w:cs="Consolas"/>
+          <w:color w:val="0066CC"/>
+          <w:sz w:val="20"/>
+          <w:szCs w:val="20"/>
+          <w:u w:val="single"/>
+        </w:rPr>
+        <w:t>DnsResolveContext.java:1047</w:t>
+      </w:r>
+      <w:r>
+        <w:rPr>
+          <w:rFonts w:ascii="Consolas" w:hAnsi="Consolas" w:cs="Consolas"/>
+          <w:color w:val="000000"/>
+          <w:sz w:val="20"/>
+          <w:szCs w:val="20"/>
+        </w:rPr>
+        <w:t>) ~[netty-resolver-dns-4.1.78.Final.jar:4.1.78.Final]</w:t>
+      </w:r>
+    </w:p>
+    <w:p>
+      <w:pPr>
+        <w:rPr>
+          <w:rFonts w:ascii="Consolas" w:hAnsi="Consolas" w:cs="Consolas"/>
+          <w:color w:val="000000"/>
+          <w:sz w:val="20"/>
+          <w:szCs w:val="20"/>
+        </w:rPr>
+      </w:pPr>
+      <w:r>
+        <w:rPr>
+          <w:rFonts w:ascii="Consolas" w:hAnsi="Consolas" w:cs="Consolas"/>
+          <w:color w:val="000000"/>
+          <w:sz w:val="20"/>
+          <w:szCs w:val="20"/>
+        </w:rPr>
+        <w:tab/>
+      </w:r>
+      <w:r>
+        <w:rPr>
+          <w:rFonts w:ascii="Consolas" w:hAnsi="Consolas" w:cs="Consolas"/>
+          <w:color w:val="000000"/>
+          <w:sz w:val="20"/>
+          <w:szCs w:val="20"/>
+        </w:rPr>
+        <w:tab/>
+      </w:r>
+      <w:proofErr w:type="gramStart"/>
+      <w:r>
+        <w:rPr>
+          <w:rFonts w:ascii="Consolas" w:hAnsi="Consolas" w:cs="Consolas"/>
+          <w:color w:val="000000"/>
+          <w:sz w:val="20"/>
+          <w:szCs w:val="20"/>
+        </w:rPr>
+        <w:t>at</w:t>
+      </w:r>
+      <w:proofErr w:type="gramEnd"/>
+      <w:r>
+        <w:rPr>
+          <w:rFonts w:ascii="Consolas" w:hAnsi="Consolas" w:cs="Consolas"/>
+          <w:color w:val="000000"/>
+          <w:sz w:val="20"/>
+          <w:szCs w:val="20"/>
+        </w:rPr>
+        <w:t xml:space="preserve"> io.netty.resolver.dns.DnsResolveContext.tryToFinishResolve(</w:t>
+      </w:r>
+      <w:r>
+        <w:rPr>
+          <w:rFonts w:ascii="Consolas" w:hAnsi="Consolas" w:cs="Consolas"/>
+          <w:color w:val="0066CC"/>
+          <w:sz w:val="20"/>
+          <w:szCs w:val="20"/>
+          <w:u w:val="single"/>
+        </w:rPr>
+        <w:t>DnsResolveContext.java:1000</w:t>
+      </w:r>
+      <w:r>
+        <w:rPr>
+          <w:rFonts w:ascii="Consolas" w:hAnsi="Consolas" w:cs="Consolas"/>
+          <w:color w:val="000000"/>
+          <w:sz w:val="20"/>
+          <w:szCs w:val="20"/>
+        </w:rPr>
+        <w:t>) ~[netty-resolver</w:t>
+      </w:r>
+    </w:p>
+    <w:p>
+      <w:pPr>
+        <w:rPr>
+          <w:rFonts w:ascii="Consolas" w:hAnsi="Consolas" w:cs="Consolas"/>
+          <w:color w:val="000000"/>
+          <w:sz w:val="20"/>
+          <w:szCs w:val="20"/>
+        </w:rPr>
+      </w:pPr>
+    </w:p>
+    <w:p>
+      <w:pPr>
+        <w:rPr>
+          <w:rFonts w:ascii="Consolas" w:hAnsi="Consolas" w:cs="Consolas"/>
+          <w:color w:val="000000"/>
+          <w:sz w:val="20"/>
+          <w:szCs w:val="20"/>
+        </w:rPr>
+      </w:pPr>
+    </w:p>
+    <w:p>
+      <w:r>
+        <w:t xml:space="preserve">Install </w:t>
+      </w:r>
+      <w:proofErr w:type="spellStart"/>
+      <w:r>
+        <w:t>Keycloak</w:t>
+      </w:r>
+      <w:proofErr w:type="spellEnd"/>
+    </w:p>
+    <w:p>
+      <w:r>
+        <w:t>Identity and access management server</w:t>
+      </w:r>
+    </w:p>
+    <w:p>
+      <w:r>
+        <w:t xml:space="preserve">Using </w:t>
+      </w:r>
+      <w:proofErr w:type="spellStart"/>
+      <w:r>
+        <w:t>keycloak</w:t>
+      </w:r>
+      <w:proofErr w:type="spellEnd"/>
+      <w:r>
+        <w:t xml:space="preserve"> 16 –standalone.bat –</w:t>
+      </w:r>
+      <w:proofErr w:type="spellStart"/>
+      <w:r>
+        <w:t>Djboss.http.port</w:t>
+      </w:r>
+      <w:proofErr w:type="spellEnd"/>
+      <w:r>
+        <w:t>=8180</w:t>
+      </w:r>
+    </w:p>
+    <w:p>
+      <w:r>
+        <w:t>Install Java 11 too</w:t>
+      </w:r>
+    </w:p>
+    <w:p>
+      <w:r>
+        <w:t>Create Realm – A container where you can store user/client/login info</w:t>
+      </w:r>
+    </w:p>
+    <w:p>
+      <w:r>
         <w:lastRenderedPageBreak/>
-        <w:t>spring.cloud.gateway.routes[0].predicates[0]=</w:t>
-      </w:r>
-      <w:r>
-        <w:rPr>
-          <w:rFonts w:ascii="Consolas" w:hAnsi="Consolas" w:cs="Consolas"/>
-          <w:color w:val="2AA198"/>
-          <w:sz w:val="20"/>
-          <w:szCs w:val="20"/>
-          <w:shd w:val="clear" w:color="auto" w:fill="E8F2FE"/>
-        </w:rPr>
-        <w:t>Path=/api/product</w:t>
-      </w:r>
-    </w:p>
-    <w:p>
-      <w:r>
-        <w:t xml:space="preserve">when this api is called, redirected to </w:t>
-      </w:r>
-      <w:r>
-        <w:t>Product Service</w:t>
-      </w:r>
+        <w:t>Add Client ID – spring-cloud-gateway-client</w:t>
+      </w:r>
+    </w:p>
+    <w:p>
+      <w:r>
+        <w:t>Keeping access Type confidential- as we want authentication to be done between applications.</w:t>
+      </w:r>
+    </w:p>
+    <w:p>
+      <w:r>
+        <w:t>If want it via Angular, or front end – choose public</w:t>
+      </w:r>
+    </w:p>
+    <w:p>
+      <w:r>
+        <w:t>Switch off Direct Access Grant- tries to authenticate using resource owner password grant, Standard flow – tries to authenticate using browser.</w:t>
+      </w:r>
+    </w:p>
+    <w:p>
+      <w:r>
+        <w:t>Get secret token</w:t>
+      </w:r>
+    </w:p>
+    <w:p>
+      <w:r>
+        <w:t xml:space="preserve">Add Test User, configure </w:t>
+      </w:r>
+      <w:r>
+        <w:t>password</w:t>
+      </w:r>
+    </w:p>
+    <w:p>
+      <w:r>
+        <w:t xml:space="preserve">Click on realm. Go to </w:t>
+      </w:r>
+      <w:proofErr w:type="spellStart"/>
+      <w:r>
+        <w:t>OpenIDEndPoint</w:t>
+      </w:r>
+      <w:proofErr w:type="spellEnd"/>
+      <w:r>
+        <w:t xml:space="preserve"> configuration</w:t>
+      </w:r>
+    </w:p>
+    <w:p/>
+    <w:p>
       <w:bookmarkStart w:id="0" w:name="_GoBack"/>
       <w:bookmarkEnd w:id="0"/>
     </w:p>

</xml_diff>